<commit_message>
new nov 29 draft
</commit_message>
<xml_diff>
--- a/misc/literature_review.docx
+++ b/misc/literature_review.docx
@@ -24,6 +24,15 @@
           <w:sz w:val="22"/>
           <w:szCs w:val="22"/>
         </w:rPr>
+        <w:t xml:space="preserve"> </w:t>
+      </w:r>
+      <w:r>
+        <w:rPr>
+          <w:rFonts w:ascii="Arial" w:eastAsia="Times New Roman" w:hAnsi="Arial" w:cs="Arial"/>
+          <w:color w:val="000000"/>
+          <w:sz w:val="22"/>
+          <w:szCs w:val="22"/>
+        </w:rPr>
         <w:fldChar w:fldCharType="begin"/>
       </w:r>
       <w:r>
@@ -4092,12 +4101,988 @@
     <w:p/>
     <w:p>
       <w:r>
-        <w:t>Alcohol literature:</w:t>
+        <w:t>Alcohol literature</w:t>
+      </w:r>
+      <w:r>
+        <w:t xml:space="preserve"> (updated Nov 2021). Why do we care about alcohol</w:t>
+      </w:r>
+      <w:r>
+        <w:t xml:space="preserve"> offenses</w:t>
+      </w:r>
+      <w:r>
+        <w:t>?</w:t>
+      </w:r>
+    </w:p>
+    <w:p>
+      <w:pPr>
+        <w:pStyle w:val="ListParagraph"/>
+        <w:numPr>
+          <w:ilvl w:val="0"/>
+          <w:numId w:val="2"/>
+        </w:numPr>
+      </w:pPr>
+      <w:r>
+        <w:fldChar w:fldCharType="begin"/>
+      </w:r>
+      <w:r>
+        <w:instrText xml:space="preserve"> ADDIN ZOTERO_ITEM CSL_CITATION {"citationID":"FvR00zEi","properties":{"formattedCitation":"(Carpenter and Dobkin 2015)","plainCitation":"(Carpenter and Dobkin 2015)","noteIndex":0},"citationItems":[{"id":644,"uris":["http://zotero.org/users/local/Y2pNJapA/items/6Z32UHR6"],"uri":["http://zotero.org/users/local/Y2pNJapA/items/6Z32UHR6"],"itemData":{"id":644,"type":"article-journal","abstract":"We use variation from the minimum legal drinking age to estimate the causal effect of access to alcohol on crime. Using a census of arrests in California and a regression discontinuity design, we find that individuals just over age 21 are 5.9% more likely to be arrested than individuals just under 21. This increase is mostly due to assaults, alcohol-related offenses, and nuisance crimes. These results suggest that policies that restrict access to alcohol have the potential to substantially reduce crime.","container-title":"The Review of Economics and Statistics","DOI":"10.1162/REST_a_00489","ISSN":"0034-6535","issue":"2","journalAbbreviation":"The Review of Economics and Statistics","page":"521-524","source":"Silverchair","title":"The Minimum Legal Drinking Age and Crime","volume":"97","author":[{"family":"Carpenter","given":"Christopher"},{"family":"Dobkin","given":"Carlos"}],"issued":{"date-parts":[["2015",5,1]]}}}],"schema":"https://github.com/citation-style-language/schema/raw/master/csl-citation.json"} </w:instrText>
+      </w:r>
+      <w:r>
+        <w:fldChar w:fldCharType="separate"/>
+      </w:r>
+      <w:r>
+        <w:rPr>
+          <w:noProof/>
+        </w:rPr>
+        <w:t>(Carpenter and Dobkin 2015)</w:t>
+      </w:r>
+      <w:r>
+        <w:fldChar w:fldCharType="end"/>
+      </w:r>
+    </w:p>
+    <w:p>
+      <w:pPr>
+        <w:pStyle w:val="ListParagraph"/>
+        <w:numPr>
+          <w:ilvl w:val="1"/>
+          <w:numId w:val="2"/>
+        </w:numPr>
+      </w:pPr>
+      <w:r>
+        <w:t>Type: Economics/Causal</w:t>
+      </w:r>
+    </w:p>
+    <w:p>
+      <w:pPr>
+        <w:pStyle w:val="ListParagraph"/>
+        <w:numPr>
+          <w:ilvl w:val="1"/>
+          <w:numId w:val="2"/>
+        </w:numPr>
+      </w:pPr>
+      <w:r>
+        <w:t>Main Study: uses RD with the minimum legal drinking age to find that individuals just over age 21 have a higher likelihood to be arrested for things such as assaults, alcohol-related offenses, and nuisance crimes. Things such as DUI and drunkenness increase a lot as well.</w:t>
+      </w:r>
+    </w:p>
+    <w:p>
+      <w:pPr>
+        <w:pStyle w:val="ListParagraph"/>
+        <w:numPr>
+          <w:ilvl w:val="1"/>
+          <w:numId w:val="2"/>
+        </w:numPr>
+      </w:pPr>
+      <w:r>
+        <w:t>Data: California Monthly Arrest Data which is the universe of arrests in California.</w:t>
+      </w:r>
+    </w:p>
+    <w:p>
+      <w:pPr>
+        <w:pStyle w:val="ListParagraph"/>
+        <w:numPr>
+          <w:ilvl w:val="1"/>
+          <w:numId w:val="2"/>
+        </w:numPr>
+      </w:pPr>
+      <w:r>
+        <w:t xml:space="preserve">Main point: alcohol causes people to do </w:t>
+      </w:r>
+      <w:proofErr w:type="gramStart"/>
+      <w:r>
+        <w:t>really dumb</w:t>
+      </w:r>
+      <w:proofErr w:type="gramEnd"/>
+      <w:r>
+        <w:t xml:space="preserve"> shit.</w:t>
+      </w:r>
+    </w:p>
+    <w:p>
+      <w:r>
+        <w:t>Alcohol literature on academic performance:</w:t>
+      </w:r>
+    </w:p>
+    <w:p>
+      <w:pPr>
+        <w:numPr>
+          <w:ilvl w:val="0"/>
+          <w:numId w:val="1"/>
+        </w:numPr>
+        <w:spacing w:before="100" w:beforeAutospacing="1" w:after="100" w:afterAutospacing="1"/>
+        <w:textAlignment w:val="baseline"/>
+        <w:rPr>
+          <w:rFonts w:ascii="Arial" w:eastAsia="Times New Roman" w:hAnsi="Arial" w:cs="Arial"/>
+          <w:color w:val="000000"/>
+          <w:sz w:val="22"/>
+          <w:szCs w:val="22"/>
+        </w:rPr>
+      </w:pPr>
+      <w:r>
+        <w:rPr>
+          <w:rFonts w:ascii="Arial" w:eastAsia="Times New Roman" w:hAnsi="Arial" w:cs="Arial"/>
+          <w:color w:val="000000"/>
+          <w:sz w:val="22"/>
+          <w:szCs w:val="22"/>
+        </w:rPr>
+        <w:fldChar w:fldCharType="begin"/>
+      </w:r>
+      <w:r>
+        <w:rPr>
+          <w:rFonts w:ascii="Arial" w:eastAsia="Times New Roman" w:hAnsi="Arial" w:cs="Arial"/>
+          <w:color w:val="000000"/>
+          <w:sz w:val="22"/>
+          <w:szCs w:val="22"/>
+        </w:rPr>
+        <w:instrText xml:space="preserve"> ADDIN ZOTERO_ITEM CSL_CITATION {"citationID":"tWdYQkEK","properties":{"formattedCitation":"(Kremer and Levy 2008)","plainCitation":"(Kremer and Levy 2008)","noteIndex":0},"citationItems":[{"id":587,"uris":["http://zotero.org/users/local/Y2pNJapA/items/DYF2F45I"],"uri":["http://zotero.org/users/local/Y2pNJapA/items/DYF2F45I"],"itemData":{"id":587,"type":"article-journal","abstract":"This paper examines the extent to which college students who drink alcohol influence their peers. We exploit a natural experiment in which students at a large state university were randomly assigned roommates through a lottery system. We find that on average, males assigned to roommates who reported drinking in the year prior to entering college had a Grade Point Average (GPA) one quarter-point lower than those assigned to nondrinking roommates. The effect of initial assignment to a drinking roommate persists into the second year of college and possibly grows. The effect is especially large for students who drank alcohol themselves in the year prior to college. In contrast to the males, females' GPAs do not appear affected by roommates' drinking prior to college. Furthermore, students' college GPA is not significantly affected by roommates' high school grades, admission test scores, or family background. These findings are more consistent with models in which peers change people's preferences than with models in which peers change people's choice sets. Surprisingly, the policy of segregating drinkers by having substance-free housing could potentially lower average GPA in the university.","container-title":"Journal of Economic Perspectives","DOI":"10.1257/jep.22.3.189","ISSN":"0895-3309","issue":"3","language":"en","page":"189-206","source":"www.aeaweb.org","title":"Peer Effects and Alcohol Use among College Students","volume":"22","author":[{"family":"Kremer","given":"Michael"},{"family":"Levy","given":"Dan"}],"issued":{"date-parts":[["2008",9]]}}}],"schema":"https://github.com/citation-style-language/schema/raw/master/csl-citation.json"} </w:instrText>
+      </w:r>
+      <w:r>
+        <w:rPr>
+          <w:rFonts w:ascii="Arial" w:eastAsia="Times New Roman" w:hAnsi="Arial" w:cs="Arial"/>
+          <w:color w:val="000000"/>
+          <w:sz w:val="22"/>
+          <w:szCs w:val="22"/>
+        </w:rPr>
+        <w:fldChar w:fldCharType="separate"/>
+      </w:r>
+      <w:r>
+        <w:rPr>
+          <w:rFonts w:ascii="Arial" w:eastAsia="Times New Roman" w:hAnsi="Arial" w:cs="Arial"/>
+          <w:noProof/>
+          <w:color w:val="000000"/>
+          <w:sz w:val="22"/>
+          <w:szCs w:val="22"/>
+        </w:rPr>
+        <w:t>(Kremer and Levy 2008)</w:t>
+      </w:r>
+      <w:r>
+        <w:rPr>
+          <w:rFonts w:ascii="Arial" w:eastAsia="Times New Roman" w:hAnsi="Arial" w:cs="Arial"/>
+          <w:color w:val="000000"/>
+          <w:sz w:val="22"/>
+          <w:szCs w:val="22"/>
+        </w:rPr>
+        <w:fldChar w:fldCharType="end"/>
+      </w:r>
+    </w:p>
+    <w:p>
+      <w:pPr>
+        <w:numPr>
+          <w:ilvl w:val="1"/>
+          <w:numId w:val="1"/>
+        </w:numPr>
+        <w:spacing w:before="100" w:beforeAutospacing="1" w:after="100" w:afterAutospacing="1"/>
+        <w:textAlignment w:val="baseline"/>
+        <w:rPr>
+          <w:rFonts w:ascii="Arial" w:eastAsia="Times New Roman" w:hAnsi="Arial" w:cs="Arial"/>
+          <w:color w:val="000000"/>
+          <w:sz w:val="22"/>
+          <w:szCs w:val="22"/>
+        </w:rPr>
+      </w:pPr>
+      <w:r>
+        <w:rPr>
+          <w:rFonts w:ascii="Arial" w:eastAsia="Times New Roman" w:hAnsi="Arial" w:cs="Arial"/>
+          <w:color w:val="000000"/>
+          <w:sz w:val="22"/>
+          <w:szCs w:val="22"/>
+        </w:rPr>
+        <w:t>Type: Economic/Causal</w:t>
+      </w:r>
+    </w:p>
+    <w:p>
+      <w:pPr>
+        <w:numPr>
+          <w:ilvl w:val="1"/>
+          <w:numId w:val="1"/>
+        </w:numPr>
+        <w:spacing w:before="100" w:beforeAutospacing="1" w:after="100" w:afterAutospacing="1"/>
+        <w:textAlignment w:val="baseline"/>
+        <w:rPr>
+          <w:rFonts w:ascii="Arial" w:eastAsia="Times New Roman" w:hAnsi="Arial" w:cs="Arial"/>
+          <w:color w:val="000000"/>
+          <w:sz w:val="22"/>
+          <w:szCs w:val="22"/>
+        </w:rPr>
+      </w:pPr>
+      <w:r>
+        <w:rPr>
+          <w:rFonts w:ascii="Arial" w:eastAsia="Times New Roman" w:hAnsi="Arial" w:cs="Arial"/>
+          <w:color w:val="000000"/>
+          <w:sz w:val="22"/>
+          <w:szCs w:val="22"/>
+        </w:rPr>
+        <w:t xml:space="preserve">Main Study: Uses the random assignment of roommates to estimate the effect of alcohol use among college students at a large state university. Finds effects on males. </w:t>
+      </w:r>
+      <w:proofErr w:type="gramStart"/>
+      <w:r>
+        <w:rPr>
+          <w:rFonts w:ascii="Arial" w:eastAsia="Times New Roman" w:hAnsi="Arial" w:cs="Arial"/>
+          <w:color w:val="000000"/>
+          <w:sz w:val="22"/>
+          <w:szCs w:val="22"/>
+        </w:rPr>
+        <w:t>In particular, if</w:t>
+      </w:r>
+      <w:proofErr w:type="gramEnd"/>
+      <w:r>
+        <w:rPr>
+          <w:rFonts w:ascii="Arial" w:eastAsia="Times New Roman" w:hAnsi="Arial" w:cs="Arial"/>
+          <w:color w:val="000000"/>
+          <w:sz w:val="22"/>
+          <w:szCs w:val="22"/>
+        </w:rPr>
+        <w:t xml:space="preserve"> a male was assigned a roommate that previously drank alcohol prior to college, then that male should expect to have a lower grade point average than those assigned to nondrinking roommates. </w:t>
+      </w:r>
+    </w:p>
+    <w:p>
+      <w:pPr>
+        <w:pStyle w:val="ListParagraph"/>
+        <w:numPr>
+          <w:ilvl w:val="0"/>
+          <w:numId w:val="2"/>
+        </w:numPr>
+      </w:pPr>
+      <w:r>
+        <w:fldChar w:fldCharType="begin"/>
+      </w:r>
+      <w:r>
+        <w:instrText xml:space="preserve"> ADDIN ZOTERO_ITEM CSL_CITATION {"citationID":"Dxt18PhH","properties":{"formattedCitation":"(Carrell, Hoekstra, and West 2011)","plainCitation":"(Carrell, Hoekstra, and West 2011)","noteIndex":0},"citationItems":[{"id":641,"uris":["http://zotero.org/users/local/Y2pNJapA/items/ETL8IY3V"],"uri":["http://zotero.org/users/local/Y2pNJapA/items/ETL8IY3V"],"itemData":{"id":641,"type":"article-journal","abstract":"This paper examines the effect of alcohol consumption on student achievement. To do so, we exploit the discontinuity in drinking at age 21 at a college in which the minimum legal drinking age is strictly enforced. We find that drinking causes significant reductions in academic performance, particularly for the highest-performing students. This suggests that the negative consequences of alcohol consumption extend beyond the narrow segment of the population at risk of more severe, low-frequency, outcomes.","container-title":"Journal of Public Economics","DOI":"10.1016/j.jpubeco.2010.08.008","ISSN":"0047-2727","issue":"1","journalAbbreviation":"Journal of Public Economics","language":"en","page":"54-62","source":"ScienceDirect","title":"Does drinking impair college performance? Evidence from a regression discontinuity approach","title-short":"Does drinking impair college performance?","volume":"95","author":[{"family":"Carrell","given":"Scott E."},{"family":"Hoekstra","given":"Mark"},{"family":"West","given":"James E."}],"issued":{"date-parts":[["2011",2,1]]}}}],"schema":"https://github.com/citation-style-language/schema/raw/master/csl-citation.json"} </w:instrText>
+      </w:r>
+      <w:r>
+        <w:fldChar w:fldCharType="separate"/>
+      </w:r>
+      <w:r>
+        <w:rPr>
+          <w:noProof/>
+        </w:rPr>
+        <w:t>(Carrell, Hoekstra, and West 2011)</w:t>
+      </w:r>
+      <w:r>
+        <w:fldChar w:fldCharType="end"/>
+      </w:r>
+    </w:p>
+    <w:p>
+      <w:pPr>
+        <w:pStyle w:val="ListParagraph"/>
+        <w:numPr>
+          <w:ilvl w:val="1"/>
+          <w:numId w:val="2"/>
+        </w:numPr>
+      </w:pPr>
+      <w:r>
+        <w:t>Type: Economics/Causal</w:t>
+      </w:r>
+    </w:p>
+    <w:p>
+      <w:pPr>
+        <w:pStyle w:val="ListParagraph"/>
+        <w:numPr>
+          <w:ilvl w:val="1"/>
+          <w:numId w:val="2"/>
+        </w:numPr>
+      </w:pPr>
+      <w:r>
+        <w:t>Main Study: Uses RD with minimum legal drinking age to find that alcohol significantly affects academic performance, particularly for the highest performing students.</w:t>
+      </w:r>
+    </w:p>
+    <w:p>
+      <w:pPr>
+        <w:pStyle w:val="ListParagraph"/>
+        <w:numPr>
+          <w:ilvl w:val="1"/>
+          <w:numId w:val="2"/>
+        </w:numPr>
+      </w:pPr>
+      <w:r>
+        <w:lastRenderedPageBreak/>
+        <w:t>Data: administrative data on the</w:t>
+      </w:r>
+      <w:r>
+        <w:t xml:space="preserve"> US Air Force Academy from 2000-2006. Ban on underage drinking in this setting is extremely enforced. Students have no discretion in choosing their professors.</w:t>
+      </w:r>
+    </w:p>
+    <w:p>
+      <w:pPr>
+        <w:pStyle w:val="ListParagraph"/>
+        <w:numPr>
+          <w:ilvl w:val="1"/>
+          <w:numId w:val="2"/>
+        </w:numPr>
+      </w:pPr>
+      <w:r>
+        <w:t>Main Point: alcohol causes declines in college performance</w:t>
+      </w:r>
+    </w:p>
+    <w:p>
+      <w:pPr>
+        <w:pStyle w:val="ListParagraph"/>
+        <w:numPr>
+          <w:ilvl w:val="0"/>
+          <w:numId w:val="2"/>
+        </w:numPr>
+      </w:pPr>
+      <w:r>
+        <w:fldChar w:fldCharType="begin"/>
+      </w:r>
+      <w:r>
+        <w:instrText xml:space="preserve"> ADDIN ZOTERO_ITEM CSL_CITATION {"citationID":"dI83OAAW","properties":{"formattedCitation":"(Ha and Smith 2019)","plainCitation":"(Ha and Smith 2019)","noteIndex":0},"citationItems":[{"id":631,"uris":["http://zotero.org/users/local/Y2pNJapA/items/RR4HXSXR"],"uri":["http://zotero.org/users/local/Y2pNJapA/items/RR4HXSXR"],"itemData":{"id":631,"type":"article-journal","abstract":"Previous research finds that legal access to alcohol hinders the academic performance of college students. However, the existing studies differ materially in magnitudes, suggesting a reduction in subsequent grades of either 0.03 or 0.10 standard deviations. One plausible explanation is that the change in alcohol consumption that occurs upon attaining the minimum legal drinking age (MLDA) differs across student populations. We test this hypothesis by leveraging predictable variation in adherence to the MLDA across students within the same institution. We find that students with limited underage access to alcohol experience the largest declines in academics upon turning 21, while students with large social networks that likely enable underage consumption experience no effect.","container-title":"Economics of Education Review","DOI":"http://dx.doi.org/10.1016/j.econedurev.2019.05.002","ISSN":"0272-7757","language":"English","note":"number-of-pages: 4","page":"19-22","source":"ProQuest","title":"Legal Access to Alcohol and Academic Performance: Who Is Affected?","title-short":"Legal Access to Alcohol and Academic Performance","volume":"72","author":[{"family":"Ha","given":"Joung Yeob"},{"family":"Smith","given":"Austin C."}],"issued":{"date-parts":[["2019"]]}}}],"schema":"https://github.com/citation-style-language/schema/raw/master/csl-citation.json"} </w:instrText>
+      </w:r>
+      <w:r>
+        <w:fldChar w:fldCharType="separate"/>
+      </w:r>
+      <w:r>
+        <w:rPr>
+          <w:noProof/>
+        </w:rPr>
+        <w:t>(Ha and Smith 2019)</w:t>
+      </w:r>
+      <w:r>
+        <w:fldChar w:fldCharType="end"/>
+      </w:r>
+    </w:p>
+    <w:p>
+      <w:pPr>
+        <w:pStyle w:val="ListParagraph"/>
+        <w:numPr>
+          <w:ilvl w:val="1"/>
+          <w:numId w:val="2"/>
+        </w:numPr>
+      </w:pPr>
+      <w:r>
+        <w:t>Type: Economic/Causal</w:t>
+      </w:r>
+    </w:p>
+    <w:p>
+      <w:pPr>
+        <w:pStyle w:val="ListParagraph"/>
+        <w:numPr>
+          <w:ilvl w:val="1"/>
+          <w:numId w:val="2"/>
+        </w:numPr>
+      </w:pPr>
+      <w:r>
+        <w:t xml:space="preserve">Main Study: uses RD with the minimum legal drinking age to find that alcohol hinders academic performance in college. Particularly for students that had limited underage access, while students with large social networks and access experience almost no effect. Different from the Hoekstra paper because it uses a different school in the Midwest that is not the Airforce. </w:t>
+      </w:r>
+    </w:p>
+    <w:p>
+      <w:pPr>
+        <w:pStyle w:val="ListParagraph"/>
+        <w:numPr>
+          <w:ilvl w:val="0"/>
+          <w:numId w:val="2"/>
+        </w:numPr>
+      </w:pPr>
+      <w:r>
+        <w:fldChar w:fldCharType="begin"/>
+      </w:r>
+      <w:r>
+        <w:instrText xml:space="preserve"> ADDIN ZOTERO_ITEM CSL_CITATION {"citationID":"1Oib6JfN","properties":{"formattedCitation":"(Lindo, Swensen, and Waddell 2013)","plainCitation":"(Lindo, Swensen, and Waddell 2013)","noteIndex":0},"citationItems":[{"id":635,"uris":["http://zotero.org/users/local/Y2pNJapA/items/5ZFSHKAU"],"uri":["http://zotero.org/users/local/Y2pNJapA/items/5ZFSHKAU"],"itemData":{"id":635,"type":"article-journal","abstract":"We consider the effect of legal access to alcohol on student achievement. Our preferred approach identifies the effect through changes in one's performance after gaining legal access to alcohol, controlling flexibly for the expected evolution of grades as one makes progress towards their degree. We also report RD-based estimates but argue that an RD design is not well suited to the research question in our setting. We find that students’ grades fall below their expected levels upon being able to drink legally, but by less than previously documented. We also show that there are effects on women and that the effects are persistent. Using the 1997 National Longitudinal Survey of Youth, we show that students drink more often after legal access but do not consume more drinks on days on which they drink.","container-title":"Journal of Health Economics","DOI":"10.1016/j.jhealeco.2012.09.009","ISSN":"0167-6296","issue":"1","journalAbbreviation":"Journal of Health Economics","language":"en","page":"22-32","source":"ScienceDirect","title":"Alcohol and student performance: Estimating the effect of legal access","title-short":"Alcohol and student performance","volume":"32","author":[{"family":"Lindo","given":"Jason M."},{"family":"Swensen","given":"Isaac D."},{"family":"Waddell","given":"Glen R."}],"issued":{"date-parts":[["2013",1,1]]}}}],"schema":"https://github.com/citation-style-language/schema/raw/master/csl-citation.json"} </w:instrText>
+      </w:r>
+      <w:r>
+        <w:fldChar w:fldCharType="separate"/>
+      </w:r>
+      <w:r>
+        <w:rPr>
+          <w:noProof/>
+        </w:rPr>
+        <w:t>(Lindo, Swensen, and Waddell 2013)</w:t>
+      </w:r>
+      <w:r>
+        <w:fldChar w:fldCharType="end"/>
+      </w:r>
+    </w:p>
+    <w:p>
+      <w:pPr>
+        <w:pStyle w:val="ListParagraph"/>
+        <w:numPr>
+          <w:ilvl w:val="1"/>
+          <w:numId w:val="2"/>
+        </w:numPr>
+      </w:pPr>
+      <w:r>
+        <w:t>Type: Economic/Causal</w:t>
+      </w:r>
+    </w:p>
+    <w:p>
+      <w:pPr>
+        <w:pStyle w:val="ListParagraph"/>
+        <w:numPr>
+          <w:ilvl w:val="1"/>
+          <w:numId w:val="2"/>
+        </w:numPr>
+      </w:pPr>
+      <w:r>
+        <w:t xml:space="preserve">Main Study: uses RD with minimum legal drinking age to find that alcohol hinders academic performance. </w:t>
+      </w:r>
+      <w:r>
+        <w:t>Different setting than before (Oregon).</w:t>
       </w:r>
     </w:p>
     <w:p/>
     <w:p>
       <w:r>
+        <w:t>Alcohol literature on what happens when you prohibit it</w:t>
+      </w:r>
+    </w:p>
+    <w:p>
+      <w:pPr>
+        <w:numPr>
+          <w:ilvl w:val="0"/>
+          <w:numId w:val="3"/>
+        </w:numPr>
+        <w:spacing w:before="100" w:beforeAutospacing="1" w:after="100" w:afterAutospacing="1"/>
+        <w:textAlignment w:val="baseline"/>
+        <w:rPr>
+          <w:rFonts w:ascii="Arial" w:eastAsia="Times New Roman" w:hAnsi="Arial" w:cs="Arial"/>
+          <w:color w:val="000000"/>
+          <w:sz w:val="22"/>
+          <w:szCs w:val="22"/>
+        </w:rPr>
+      </w:pPr>
+      <w:r>
+        <w:rPr>
+          <w:rFonts w:ascii="Arial" w:eastAsia="Times New Roman" w:hAnsi="Arial" w:cs="Arial"/>
+          <w:color w:val="000000"/>
+          <w:sz w:val="22"/>
+          <w:szCs w:val="22"/>
+        </w:rPr>
+        <w:fldChar w:fldCharType="begin"/>
+      </w:r>
+      <w:r>
+        <w:rPr>
+          <w:rFonts w:ascii="Arial" w:eastAsia="Times New Roman" w:hAnsi="Arial" w:cs="Arial"/>
+          <w:color w:val="000000"/>
+          <w:sz w:val="22"/>
+          <w:szCs w:val="22"/>
+        </w:rPr>
+        <w:instrText xml:space="preserve"> ADDIN ZOTERO_ITEM CSL_CITATION {"citationID":"cTy4pzok","properties":{"formattedCitation":"(Liang and Huang 2008)","plainCitation":"(Liang and Huang 2008)","noteIndex":0},"citationItems":[{"id":590,"uris":["http://zotero.org/users/local/Y2pNJapA/items/WRA2UNAU"],"uri":["http://zotero.org/users/local/Y2pNJapA/items/WRA2UNAU"],"itemData":{"id":590,"type":"article-journal","abstract":"Zero tolerance laws make it illegal per se for anyone under age 21 to drive with any measurable amount of blood alcohol. Although a link has been established between zero tolerance laws and lower motor vehicle fatalities, research has not produced strong evidence on how zero tolerance laws influence individual alcohol use and drinking and driving behaviors. Using a unique data set and a difference-in-difference-in-difference-type research design, we are able to analyze a number of pathways through which zero tolerance laws can work among an important underage population, college students. We find that zero tolerance laws reduce drinking and driving among college students. Further analysis of our detailed alcohol use measures suggests that zero tolerance laws are particularly effective at reducing the probability of driving after drinking for those who reported drinking away from home. Published in 2008 by John Wiley &amp; Sons, Ltd.","container-title":"Health Economics","DOI":"10.1002/hec.1321","ISSN":"1099-1050","issue":"11","language":"en","note":"_eprint: https://onlinelibrary.wiley.com/doi/pdf/10.1002/hec.1321","page":"1261-1275","source":"Wiley Online Library","title":"Go out or stay in? The effects of zero tolerance laws on alcohol use and drinking and driving patterns among college students","title-short":"Go out or stay in?","volume":"17","author":[{"family":"Liang","given":"Lan"},{"family":"Huang","given":"Jidong"}],"issued":{"date-parts":[["2008"]]}}}],"schema":"https://github.com/citation-style-language/schema/raw/master/csl-citation.json"} </w:instrText>
+      </w:r>
+      <w:r>
+        <w:rPr>
+          <w:rFonts w:ascii="Arial" w:eastAsia="Times New Roman" w:hAnsi="Arial" w:cs="Arial"/>
+          <w:color w:val="000000"/>
+          <w:sz w:val="22"/>
+          <w:szCs w:val="22"/>
+        </w:rPr>
+        <w:fldChar w:fldCharType="separate"/>
+      </w:r>
+      <w:r>
+        <w:rPr>
+          <w:rFonts w:ascii="Arial" w:eastAsia="Times New Roman" w:hAnsi="Arial" w:cs="Arial"/>
+          <w:noProof/>
+          <w:color w:val="000000"/>
+          <w:sz w:val="22"/>
+          <w:szCs w:val="22"/>
+        </w:rPr>
+        <w:t>(Liang and Huang 2008)</w:t>
+      </w:r>
+      <w:r>
+        <w:rPr>
+          <w:rFonts w:ascii="Arial" w:eastAsia="Times New Roman" w:hAnsi="Arial" w:cs="Arial"/>
+          <w:color w:val="000000"/>
+          <w:sz w:val="22"/>
+          <w:szCs w:val="22"/>
+        </w:rPr>
+        <w:fldChar w:fldCharType="end"/>
+      </w:r>
+    </w:p>
+    <w:p>
+      <w:pPr>
+        <w:numPr>
+          <w:ilvl w:val="1"/>
+          <w:numId w:val="3"/>
+        </w:numPr>
+        <w:spacing w:before="100" w:beforeAutospacing="1" w:after="100" w:afterAutospacing="1"/>
+        <w:textAlignment w:val="baseline"/>
+        <w:rPr>
+          <w:rFonts w:ascii="Arial" w:eastAsia="Times New Roman" w:hAnsi="Arial" w:cs="Arial"/>
+          <w:color w:val="000000"/>
+          <w:sz w:val="22"/>
+          <w:szCs w:val="22"/>
+        </w:rPr>
+      </w:pPr>
+      <w:r>
+        <w:rPr>
+          <w:rFonts w:ascii="Arial" w:eastAsia="Times New Roman" w:hAnsi="Arial" w:cs="Arial"/>
+          <w:color w:val="000000"/>
+          <w:sz w:val="22"/>
+          <w:szCs w:val="22"/>
+        </w:rPr>
+        <w:t>Type: Economic/Causal</w:t>
+      </w:r>
+    </w:p>
+    <w:p>
+      <w:pPr>
+        <w:numPr>
+          <w:ilvl w:val="1"/>
+          <w:numId w:val="3"/>
+        </w:numPr>
+        <w:spacing w:before="100" w:beforeAutospacing="1" w:after="100" w:afterAutospacing="1"/>
+        <w:textAlignment w:val="baseline"/>
+        <w:rPr>
+          <w:rFonts w:ascii="Arial" w:eastAsia="Times New Roman" w:hAnsi="Arial" w:cs="Arial"/>
+          <w:color w:val="000000"/>
+          <w:sz w:val="22"/>
+          <w:szCs w:val="22"/>
+        </w:rPr>
+      </w:pPr>
+      <w:r>
+        <w:rPr>
+          <w:rFonts w:ascii="Arial" w:eastAsia="Times New Roman" w:hAnsi="Arial" w:cs="Arial"/>
+          <w:color w:val="000000"/>
+          <w:sz w:val="22"/>
+          <w:szCs w:val="22"/>
+        </w:rPr>
+        <w:t>Main Study: Uses zero tolerance laws to show that harsher punishment amounts to less drinking and driving. The control group here is older college students. Hence, comparing drinking and driving of young underage students to older college students. 26-27% reduction in probability of drinking and driving among those who reported drinking away from home.</w:t>
+      </w:r>
+    </w:p>
+    <w:p>
+      <w:pPr>
+        <w:numPr>
+          <w:ilvl w:val="2"/>
+          <w:numId w:val="3"/>
+        </w:numPr>
+        <w:spacing w:before="100" w:beforeAutospacing="1" w:after="100" w:afterAutospacing="1"/>
+        <w:textAlignment w:val="baseline"/>
+        <w:rPr>
+          <w:rFonts w:ascii="Arial" w:eastAsia="Times New Roman" w:hAnsi="Arial" w:cs="Arial"/>
+          <w:color w:val="000000"/>
+          <w:sz w:val="22"/>
+          <w:szCs w:val="22"/>
+        </w:rPr>
+      </w:pPr>
+      <w:r>
+        <w:rPr>
+          <w:rFonts w:ascii="Arial" w:eastAsia="Times New Roman" w:hAnsi="Arial" w:cs="Arial"/>
+          <w:color w:val="000000"/>
+          <w:sz w:val="22"/>
+          <w:szCs w:val="22"/>
+        </w:rPr>
+        <w:t>Data: The College Alcohol Surveys by Harvard School of Public Health (1993, 1997, 1999). This has 119 schools and coverage of 40 states.</w:t>
+      </w:r>
+    </w:p>
+    <w:p>
+      <w:pPr>
+        <w:numPr>
+          <w:ilvl w:val="1"/>
+          <w:numId w:val="3"/>
+        </w:numPr>
+        <w:spacing w:before="100" w:beforeAutospacing="1" w:after="100" w:afterAutospacing="1"/>
+        <w:textAlignment w:val="baseline"/>
+        <w:rPr>
+          <w:rFonts w:ascii="Arial" w:eastAsia="Times New Roman" w:hAnsi="Arial" w:cs="Arial"/>
+          <w:color w:val="000000"/>
+          <w:sz w:val="22"/>
+          <w:szCs w:val="22"/>
+        </w:rPr>
+      </w:pPr>
+      <w:r>
+        <w:rPr>
+          <w:rFonts w:ascii="Arial" w:eastAsia="Times New Roman" w:hAnsi="Arial" w:cs="Arial"/>
+          <w:color w:val="000000"/>
+          <w:sz w:val="22"/>
+          <w:szCs w:val="22"/>
+        </w:rPr>
+        <w:t>Other Results: Shows that most drinking occurs at a student’s residence, although not too different from drinking away from home.</w:t>
+      </w:r>
+    </w:p>
+    <w:p>
+      <w:pPr>
+        <w:pStyle w:val="ListParagraph"/>
+        <w:numPr>
+          <w:ilvl w:val="0"/>
+          <w:numId w:val="3"/>
+        </w:numPr>
+      </w:pPr>
+    </w:p>
+    <w:p/>
+    <w:p>
+      <w:r>
+        <w:t>Studies that are closest to yours:</w:t>
+      </w:r>
+    </w:p>
+    <w:p>
+      <w:pPr>
+        <w:pStyle w:val="ListParagraph"/>
+        <w:numPr>
+          <w:ilvl w:val="0"/>
+          <w:numId w:val="1"/>
+        </w:numPr>
+        <w:spacing w:before="100" w:beforeAutospacing="1" w:after="100" w:afterAutospacing="1"/>
+        <w:textAlignment w:val="baseline"/>
+        <w:rPr>
+          <w:rFonts w:ascii="Arial" w:eastAsia="Times New Roman" w:hAnsi="Arial" w:cs="Arial"/>
+          <w:color w:val="000000"/>
+          <w:sz w:val="22"/>
+          <w:szCs w:val="22"/>
+        </w:rPr>
+      </w:pPr>
+      <w:r>
+        <w:rPr>
+          <w:rFonts w:ascii="Arial" w:eastAsia="Times New Roman" w:hAnsi="Arial" w:cs="Arial"/>
+          <w:color w:val="000000"/>
+          <w:sz w:val="22"/>
+          <w:szCs w:val="22"/>
+        </w:rPr>
+        <w:t>(Lindo et. al)</w:t>
+      </w:r>
+    </w:p>
+    <w:p>
+      <w:pPr>
+        <w:pStyle w:val="ListParagraph"/>
+        <w:numPr>
+          <w:ilvl w:val="1"/>
+          <w:numId w:val="1"/>
+        </w:numPr>
+        <w:spacing w:before="100" w:beforeAutospacing="1" w:after="100" w:afterAutospacing="1"/>
+        <w:textAlignment w:val="baseline"/>
+        <w:rPr>
+          <w:rFonts w:ascii="Arial" w:eastAsia="Times New Roman" w:hAnsi="Arial" w:cs="Arial"/>
+          <w:color w:val="000000"/>
+          <w:sz w:val="22"/>
+          <w:szCs w:val="22"/>
+        </w:rPr>
+      </w:pPr>
+      <w:r>
+        <w:rPr>
+          <w:rFonts w:ascii="Arial" w:eastAsia="Times New Roman" w:hAnsi="Arial" w:cs="Arial"/>
+          <w:color w:val="000000"/>
+          <w:sz w:val="22"/>
+          <w:szCs w:val="22"/>
+        </w:rPr>
+        <w:t xml:space="preserve">College partying – </w:t>
+      </w:r>
+    </w:p>
+    <w:p>
+      <w:pPr>
+        <w:pStyle w:val="ListParagraph"/>
+        <w:numPr>
+          <w:ilvl w:val="1"/>
+          <w:numId w:val="1"/>
+        </w:numPr>
+        <w:spacing w:before="100" w:beforeAutospacing="1" w:after="100" w:afterAutospacing="1"/>
+        <w:textAlignment w:val="baseline"/>
+        <w:rPr>
+          <w:rFonts w:ascii="Arial" w:eastAsia="Times New Roman" w:hAnsi="Arial" w:cs="Arial"/>
+          <w:color w:val="000000"/>
+          <w:sz w:val="22"/>
+          <w:szCs w:val="22"/>
+        </w:rPr>
+      </w:pPr>
+      <w:r>
+        <w:rPr>
+          <w:rFonts w:ascii="Arial" w:eastAsia="Times New Roman" w:hAnsi="Arial" w:cs="Arial"/>
+          <w:color w:val="000000"/>
+          <w:sz w:val="22"/>
+          <w:szCs w:val="22"/>
+        </w:rPr>
+        <w:t>Main results- football games more partying more sexual assault</w:t>
+      </w:r>
+    </w:p>
+    <w:p>
+      <w:pPr>
+        <w:pStyle w:val="ListParagraph"/>
+        <w:numPr>
+          <w:ilvl w:val="1"/>
+          <w:numId w:val="1"/>
+        </w:numPr>
+        <w:spacing w:before="100" w:beforeAutospacing="1" w:after="100" w:afterAutospacing="1"/>
+        <w:textAlignment w:val="baseline"/>
+        <w:rPr>
+          <w:rFonts w:ascii="Arial" w:eastAsia="Times New Roman" w:hAnsi="Arial" w:cs="Arial"/>
+          <w:color w:val="000000"/>
+          <w:sz w:val="22"/>
+          <w:szCs w:val="22"/>
+        </w:rPr>
+      </w:pPr>
+      <w:r>
+        <w:rPr>
+          <w:rFonts w:ascii="Arial" w:eastAsia="Times New Roman" w:hAnsi="Arial" w:cs="Arial"/>
+          <w:color w:val="000000"/>
+          <w:sz w:val="22"/>
+          <w:szCs w:val="22"/>
+        </w:rPr>
+        <w:t>Pitfall: One of the few studies to connect college partying to outcomes at the daily level. Dataset is limited and cannot investigate alcohol incidents – only arrests.</w:t>
+      </w:r>
+    </w:p>
+    <w:p>
+      <w:pPr>
+        <w:pStyle w:val="ListParagraph"/>
+        <w:numPr>
+          <w:ilvl w:val="0"/>
+          <w:numId w:val="1"/>
+        </w:numPr>
+        <w:spacing w:before="100" w:beforeAutospacing="1" w:after="100" w:afterAutospacing="1"/>
+        <w:textAlignment w:val="baseline"/>
+        <w:rPr>
+          <w:rFonts w:ascii="Arial" w:eastAsia="Times New Roman" w:hAnsi="Arial" w:cs="Arial"/>
+          <w:color w:val="000000"/>
+          <w:sz w:val="22"/>
+          <w:szCs w:val="22"/>
+        </w:rPr>
+      </w:pPr>
+      <w:r>
+        <w:rPr>
+          <w:rFonts w:ascii="Arial" w:eastAsia="Times New Roman" w:hAnsi="Arial" w:cs="Arial"/>
+          <w:color w:val="000000"/>
+          <w:sz w:val="22"/>
+          <w:szCs w:val="22"/>
+        </w:rPr>
+        <w:fldChar w:fldCharType="begin"/>
+      </w:r>
+      <w:r>
+        <w:rPr>
+          <w:rFonts w:ascii="Arial" w:eastAsia="Times New Roman" w:hAnsi="Arial" w:cs="Arial"/>
+          <w:color w:val="000000"/>
+          <w:sz w:val="22"/>
+          <w:szCs w:val="22"/>
+        </w:rPr>
+        <w:instrText xml:space="preserve"> ADDIN ZOTERO_ITEM CSL_CITATION {"citationID":"zes8TZGS","properties":{"formattedCitation":"(\\uc0\\u8220{}Greek Myth or Fact? The Role of Greek Houses in Alcohol and Drug Violations on American Campuses\\uc0\\u8221{} n.d.)","plainCitation":"(“Greek Myth or Fact? The Role of Greek Houses in Alcohol and Drug Violations on American Campuses” n.d.)","noteIndex":0},"citationItems":[{"id":637,"uris":["http://zotero.org/users/local/Y2pNJapA/items/E8Y6RPX2"],"uri":["http://zotero.org/users/local/Y2pNJapA/items/E8Y6RPX2"],"itemData":{"id":637,"type":"webpage","abstract":"Greek-letter student social groups, better known as fraternities and sororities, are a ubiquitous feature on many American higher education campuses....","language":"en","title":"Greek Myth or Fact? The Role of Greek Houses in Alcohol and Drug Violations on American Campuses","title-short":"Greek Myth or Fact?","URL":"https://www.iza.org/publications/dp/14660/greek-myth-or-fact-the-role-of-greek-houses-in-alcohol-and-drug-violations-on-american-campuses","accessed":{"date-parts":[["2021",11,21]]}}}],"schema":"https://github.com/citation-style-language/schema/raw/master/csl-citation.json"} </w:instrText>
+      </w:r>
+      <w:r>
+        <w:rPr>
+          <w:rFonts w:ascii="Arial" w:eastAsia="Times New Roman" w:hAnsi="Arial" w:cs="Arial"/>
+          <w:color w:val="000000"/>
+          <w:sz w:val="22"/>
+          <w:szCs w:val="22"/>
+        </w:rPr>
+        <w:fldChar w:fldCharType="separate"/>
+      </w:r>
+      <w:r>
+        <w:rPr>
+          <w:rFonts w:ascii="Arial" w:hAnsi="Arial" w:cs="Arial"/>
+          <w:color w:val="000000"/>
+          <w:sz w:val="22"/>
+        </w:rPr>
+        <w:t>(“Greek Myth or Fact? The Role of Greek Houses in Alcohol and Drug Violations on American Campuses” n.d.)</w:t>
+      </w:r>
+      <w:r>
+        <w:rPr>
+          <w:rFonts w:ascii="Arial" w:eastAsia="Times New Roman" w:hAnsi="Arial" w:cs="Arial"/>
+          <w:color w:val="000000"/>
+          <w:sz w:val="22"/>
+          <w:szCs w:val="22"/>
+        </w:rPr>
+        <w:fldChar w:fldCharType="end"/>
+      </w:r>
+      <w:r>
+        <w:rPr>
+          <w:rFonts w:ascii="Arial" w:eastAsia="Times New Roman" w:hAnsi="Arial" w:cs="Arial"/>
+          <w:color w:val="000000"/>
+          <w:sz w:val="22"/>
+          <w:szCs w:val="22"/>
+        </w:rPr>
+        <w:t xml:space="preserve"> Manu Raghav</w:t>
+      </w:r>
+    </w:p>
+    <w:p>
+      <w:pPr>
+        <w:pStyle w:val="ListParagraph"/>
+        <w:numPr>
+          <w:ilvl w:val="1"/>
+          <w:numId w:val="1"/>
+        </w:numPr>
+        <w:spacing w:before="100" w:beforeAutospacing="1" w:after="100" w:afterAutospacing="1"/>
+        <w:textAlignment w:val="baseline"/>
+        <w:rPr>
+          <w:rFonts w:ascii="Arial" w:eastAsia="Times New Roman" w:hAnsi="Arial" w:cs="Arial"/>
+          <w:color w:val="000000"/>
+          <w:sz w:val="22"/>
+          <w:szCs w:val="22"/>
+        </w:rPr>
+      </w:pPr>
+      <w:r>
+        <w:rPr>
+          <w:rFonts w:ascii="Arial" w:eastAsia="Times New Roman" w:hAnsi="Arial" w:cs="Arial"/>
+          <w:color w:val="000000"/>
+          <w:sz w:val="22"/>
+          <w:szCs w:val="22"/>
+        </w:rPr>
+        <w:t xml:space="preserve">Economic/Associative, not </w:t>
+      </w:r>
+      <w:proofErr w:type="gramStart"/>
+      <w:r>
+        <w:rPr>
+          <w:rFonts w:ascii="Arial" w:eastAsia="Times New Roman" w:hAnsi="Arial" w:cs="Arial"/>
+          <w:color w:val="000000"/>
+          <w:sz w:val="22"/>
+          <w:szCs w:val="22"/>
+        </w:rPr>
+        <w:t>really causal</w:t>
+      </w:r>
+      <w:proofErr w:type="gramEnd"/>
+    </w:p>
+    <w:p>
+      <w:pPr>
+        <w:pStyle w:val="ListParagraph"/>
+        <w:numPr>
+          <w:ilvl w:val="1"/>
+          <w:numId w:val="1"/>
+        </w:numPr>
+        <w:spacing w:before="100" w:beforeAutospacing="1" w:after="100" w:afterAutospacing="1"/>
+        <w:textAlignment w:val="baseline"/>
+        <w:rPr>
+          <w:rFonts w:ascii="Arial" w:eastAsia="Times New Roman" w:hAnsi="Arial" w:cs="Arial"/>
+          <w:color w:val="000000"/>
+          <w:sz w:val="22"/>
+          <w:szCs w:val="22"/>
+        </w:rPr>
+      </w:pPr>
+      <w:r>
+        <w:rPr>
+          <w:rFonts w:ascii="Arial" w:eastAsia="Times New Roman" w:hAnsi="Arial" w:cs="Arial"/>
+          <w:color w:val="000000"/>
+          <w:sz w:val="22"/>
+          <w:szCs w:val="22"/>
+        </w:rPr>
+        <w:t>Main Study: investigates the degree to which fraternities affect drug and liquor law violations across universities in the US. Finds that a larger percentage of students in fraternities is associated with an increase in the number of drug law arrests. Finds that a larger percentage of sororities is associated with an increase in the number of liquor law violations.</w:t>
+      </w:r>
+    </w:p>
+    <w:p>
+      <w:pPr>
+        <w:pStyle w:val="ListParagraph"/>
+        <w:numPr>
+          <w:ilvl w:val="1"/>
+          <w:numId w:val="1"/>
+        </w:numPr>
+        <w:spacing w:before="100" w:beforeAutospacing="1" w:after="100" w:afterAutospacing="1"/>
+        <w:textAlignment w:val="baseline"/>
+        <w:rPr>
+          <w:rFonts w:ascii="Arial" w:eastAsia="Times New Roman" w:hAnsi="Arial" w:cs="Arial"/>
+          <w:color w:val="000000"/>
+          <w:sz w:val="22"/>
+          <w:szCs w:val="22"/>
+        </w:rPr>
+      </w:pPr>
+      <w:r>
+        <w:rPr>
+          <w:rFonts w:ascii="Arial" w:eastAsia="Times New Roman" w:hAnsi="Arial" w:cs="Arial"/>
+          <w:color w:val="000000"/>
+          <w:sz w:val="22"/>
+          <w:szCs w:val="22"/>
+        </w:rPr>
+        <w:t xml:space="preserve">Problems with this study: </w:t>
+      </w:r>
+    </w:p>
+    <w:p>
+      <w:pPr>
+        <w:pStyle w:val="ListParagraph"/>
+        <w:numPr>
+          <w:ilvl w:val="2"/>
+          <w:numId w:val="1"/>
+        </w:numPr>
+        <w:spacing w:before="100" w:beforeAutospacing="1" w:after="100" w:afterAutospacing="1"/>
+        <w:textAlignment w:val="baseline"/>
+        <w:rPr>
+          <w:rFonts w:ascii="Arial" w:eastAsia="Times New Roman" w:hAnsi="Arial" w:cs="Arial"/>
+          <w:color w:val="000000"/>
+          <w:sz w:val="22"/>
+          <w:szCs w:val="22"/>
+        </w:rPr>
+      </w:pPr>
+      <w:r>
+        <w:rPr>
+          <w:rFonts w:ascii="Arial" w:eastAsia="Times New Roman" w:hAnsi="Arial" w:cs="Arial"/>
+          <w:color w:val="000000"/>
+          <w:sz w:val="22"/>
+          <w:szCs w:val="22"/>
+        </w:rPr>
+        <w:lastRenderedPageBreak/>
+        <w:t xml:space="preserve">Uses the US News Reports which does not consider only IFC </w:t>
+      </w:r>
+      <w:proofErr w:type="gramStart"/>
+      <w:r>
+        <w:rPr>
+          <w:rFonts w:ascii="Arial" w:eastAsia="Times New Roman" w:hAnsi="Arial" w:cs="Arial"/>
+          <w:color w:val="000000"/>
+          <w:sz w:val="22"/>
+          <w:szCs w:val="22"/>
+        </w:rPr>
+        <w:t>fraternities:</w:t>
+      </w:r>
+      <w:proofErr w:type="gramEnd"/>
+      <w:r>
+        <w:rPr>
+          <w:rFonts w:ascii="Arial" w:eastAsia="Times New Roman" w:hAnsi="Arial" w:cs="Arial"/>
+          <w:color w:val="000000"/>
+          <w:sz w:val="22"/>
+          <w:szCs w:val="22"/>
+        </w:rPr>
+        <w:t xml:space="preserve"> considers multicultural and professional fraternities too which is a much different population.</w:t>
+      </w:r>
+    </w:p>
+    <w:p>
+      <w:pPr>
+        <w:pStyle w:val="ListParagraph"/>
+        <w:numPr>
+          <w:ilvl w:val="2"/>
+          <w:numId w:val="1"/>
+        </w:numPr>
+        <w:spacing w:before="100" w:beforeAutospacing="1" w:after="100" w:afterAutospacing="1"/>
+        <w:textAlignment w:val="baseline"/>
+        <w:rPr>
+          <w:rFonts w:ascii="Arial" w:eastAsia="Times New Roman" w:hAnsi="Arial" w:cs="Arial"/>
+          <w:color w:val="000000"/>
+          <w:sz w:val="22"/>
+          <w:szCs w:val="22"/>
+        </w:rPr>
+      </w:pPr>
+      <w:r>
+        <w:rPr>
+          <w:rFonts w:ascii="Arial" w:eastAsia="Times New Roman" w:hAnsi="Arial" w:cs="Arial"/>
+          <w:color w:val="000000"/>
+          <w:sz w:val="22"/>
+          <w:szCs w:val="22"/>
+        </w:rPr>
+        <w:t xml:space="preserve">Uses the Campus Safety and security data which is aggregated to the yearly level. </w:t>
+      </w:r>
+    </w:p>
+    <w:p>
+      <w:pPr>
+        <w:pStyle w:val="ListParagraph"/>
+        <w:numPr>
+          <w:ilvl w:val="2"/>
+          <w:numId w:val="1"/>
+        </w:numPr>
+        <w:spacing w:before="100" w:beforeAutospacing="1" w:after="100" w:afterAutospacing="1"/>
+        <w:textAlignment w:val="baseline"/>
+        <w:rPr>
+          <w:rFonts w:ascii="Arial" w:eastAsia="Times New Roman" w:hAnsi="Arial" w:cs="Arial"/>
+          <w:color w:val="000000"/>
+          <w:sz w:val="22"/>
+          <w:szCs w:val="22"/>
+        </w:rPr>
+      </w:pPr>
+      <w:r>
+        <w:rPr>
+          <w:rFonts w:ascii="Arial" w:eastAsia="Times New Roman" w:hAnsi="Arial" w:cs="Arial"/>
+          <w:color w:val="000000"/>
+          <w:sz w:val="22"/>
+          <w:szCs w:val="22"/>
+        </w:rPr>
+        <w:t>Cannot directly attribute the violations to fraternities/sororities.</w:t>
+      </w:r>
+    </w:p>
+    <w:p>
+      <w:pPr>
+        <w:pStyle w:val="ListParagraph"/>
+        <w:numPr>
+          <w:ilvl w:val="2"/>
+          <w:numId w:val="1"/>
+        </w:numPr>
+        <w:spacing w:before="100" w:beforeAutospacing="1" w:after="100" w:afterAutospacing="1"/>
+        <w:textAlignment w:val="baseline"/>
+        <w:rPr>
+          <w:rFonts w:ascii="Arial" w:eastAsia="Times New Roman" w:hAnsi="Arial" w:cs="Arial"/>
+          <w:color w:val="000000"/>
+          <w:sz w:val="22"/>
+          <w:szCs w:val="22"/>
+        </w:rPr>
+      </w:pPr>
+    </w:p>
+    <w:p/>
+    <w:p/>
+    <w:p>
+      <w:r>
         <w:t>Fraternity literature:</w:t>
       </w:r>
     </w:p>
@@ -4133,7 +5118,7 @@
           <w:sz w:val="22"/>
           <w:szCs w:val="22"/>
         </w:rPr>
-        <w:instrText xml:space="preserve"> ADDIN ZOTERO_ITEM CSL_CITATION {"citationID":"uoSBWQxQ","properties":{"formattedCitation":"(Sacerdote 2001)","plainCitation":"(Sacerdote 2001)","noteIndex":0},"citationItems":[{"id":596,"uris":["http://zotero.org/users/local/Y2pNJapA/items/WD6JTC9D"],"uri":["http://zotero.org/users/local/Y2pNJapA/items/WD6JTC9D"],"itemData":{"id":596,"type":"article-journal","abstract":"This paper uses a unique data set to measure peer effects among college roommates. Freshman year roommates and dormmates are randomly assigned at Dartmouth College. I find that peers have an impact on grade point average and on decisions to join social groups such as fraternities. Residential peer effects are markedly absent in other major life decisions such as choice of college major. Peer effects in GPA occur at the individual room level, whereas peer effects in fraternity membership occur both at the room level and the entire dorm level. Overall, the data provide strong evidence for the existence of peer effects in student outcomes.","container-title":"The Quarterly Journal of Economics","DOI":"10.1162/00335530151144131","ISSN":"0033-5533","issue":"2","journalAbbreviation":"The Quarterly Journal of Economics","page":"681-704","source":"Silverchair","title":"Peer Effects with Random Assignment: Results for Dartmouth Roommates*","title-short":"Peer Effects with Random Assignment","volume":"116","author":[{"family":"Sacerdote","given":"Bruce"}],"issued":{"date-parts":[["2001",5,1]]}}}],"schema":"https://github.com/citation-style-language/schema/raw/master/csl-citation.json"} </w:instrText>
+        <w:instrText xml:space="preserve"> ADDIN ZOTERO_ITEM CSL_CITATION {"citationID":"BoWKwO77","properties":{"formattedCitation":"(Sacerdote 2001)","plainCitation":"(Sacerdote 2001)","noteIndex":0},"citationItems":[{"id":596,"uris":["http://zotero.org/users/local/Y2pNJapA/items/WD6JTC9D"],"uri":["http://zotero.org/users/local/Y2pNJapA/items/WD6JTC9D"],"itemData":{"id":596,"type":"article-journal","abstract":"This paper uses a unique data set to measure peer effects among college roommates. Freshman year roommates and dormmates are randomly assigned at Dartmouth College. I find that peers have an impact on grade point average and on decisions to join social groups such as fraternities. Residential peer effects are markedly absent in other major life decisions such as choice of college major. Peer effects in GPA occur at the individual room level, whereas peer effects in fraternity membership occur both at the room level and the entire dorm level. Overall, the data provide strong evidence for the existence of peer effects in student outcomes.","container-title":"The Quarterly Journal of Economics","DOI":"10.1162/00335530151144131","ISSN":"0033-5533","issue":"2","journalAbbreviation":"The Quarterly Journal of Economics","page":"681-704","source":"Silverchair","title":"Peer Effects with Random Assignment: Results for Dartmouth Roommates*","title-short":"Peer Effects with Random Assignment","volume":"116","author":[{"family":"Sacerdote","given":"Bruce"}],"issued":{"date-parts":[["2001",5,1]]}}}],"schema":"https://github.com/citation-style-language/schema/raw/master/csl-citation.json"} </w:instrText>
       </w:r>
       <w:r>
         <w:rPr>
@@ -4372,7 +5357,7 @@
           <w:sz w:val="22"/>
           <w:szCs w:val="22"/>
         </w:rPr>
-        <w:instrText xml:space="preserve"> ADDIN ZOTERO_ITEM CSL_CITATION {"citationID":"IjVjV4i7","properties":{"formattedCitation":"(Mara, Davis, and Schmidt 2018)","plainCitation":"(Mara, Davis, and Schmidt 2018)","noteIndex":0},"citationItems":[{"id":103,"uris":["http://zotero.org/users/local/Y2pNJapA/items/XJMNE84L"],"uri":["http://zotero.org/users/local/Y2pNJapA/items/XJMNE84L"],"itemData":{"id":103,"type":"article-journal","abstract":"We exploit changes in the residential and social environment on campus to identify the economic and academic consequences of fraternity membership at a small Northeastern college. Our estimates suggest that these consequences are large, with fraternity membership lowering student grade point average by approximately 0.25 points on the traditional 4-point scale, but raising future income by approximately 36%, for those students whose decision about membership is affected by changes in the environment. These results suggest that fraternity membership causally produces large gains in social capital, which more than outweigh its negative effects on human capital for potential members. Alcohol-related behavior does not explain much of the effects of fraternity membership on either the human capital or social capital effects. These findings suggest that college administrators face significant trade-offs when crafting policies related to Greek life on campus. (JEL I23, J24, I12)","container-title":"Contemporary Economic Policy","DOI":"10.1111/coep.12249","ISSN":"1465-7287","issue":"2","language":"en","note":"_eprint: https://onlinelibrary.wiley.com/doi/pdf/10.1111/coep.12249","page":"263-276","source":"Wiley Online Library","title":"Social Animal House: The Economic and Academic Consequences of Fraternity Membership","title-short":"Social Animal House","volume":"36","author":[{"family":"Mara","given":"Jack"},{"family":"Davis","given":"Lewis"},{"family":"Schmidt","given":"Stephen"}],"issued":{"date-parts":[["2018"]]}}}],"schema":"https://github.com/citation-style-language/schema/raw/master/csl-citation.json"} </w:instrText>
+        <w:instrText xml:space="preserve"> ADDIN ZOTERO_ITEM CSL_CITATION {"citationID":"mvlCSbCo","properties":{"formattedCitation":"(Mara, Davis, and Schmidt 2018)","plainCitation":"(Mara, Davis, and Schmidt 2018)","noteIndex":0},"citationItems":[{"id":103,"uris":["http://zotero.org/users/local/Y2pNJapA/items/XJMNE84L"],"uri":["http://zotero.org/users/local/Y2pNJapA/items/XJMNE84L"],"itemData":{"id":103,"type":"article-journal","abstract":"We exploit changes in the residential and social environment on campus to identify the economic and academic consequences of fraternity membership at a small Northeastern college. Our estimates suggest that these consequences are large, with fraternity membership lowering student grade point average by approximately 0.25 points on the traditional 4-point scale, but raising future income by approximately 36%, for those students whose decision about membership is affected by changes in the environment. These results suggest that fraternity membership causally produces large gains in social capital, which more than outweigh its negative effects on human capital for potential members. Alcohol-related behavior does not explain much of the effects of fraternity membership on either the human capital or social capital effects. These findings suggest that college administrators face significant trade-offs when crafting policies related to Greek life on campus. (JEL I23, J24, I12)","container-title":"Contemporary Economic Policy","DOI":"10.1111/coep.12249","ISSN":"1465-7287","issue":"2","language":"en","note":"_eprint: https://onlinelibrary.wiley.com/doi/pdf/10.1111/coep.12249","page":"263-276","source":"Wiley Online Library","title":"Social Animal House: The Economic and Academic Consequences of Fraternity Membership","title-short":"Social Animal House","volume":"36","author":[{"family":"Mara","given":"Jack"},{"family":"Davis","given":"Lewis"},{"family":"Schmidt","given":"Stephen"}],"issued":{"date-parts":[["2018"]]}}}],"schema":"https://github.com/citation-style-language/schema/raw/master/csl-citation.json"} </w:instrText>
       </w:r>
       <w:r>
         <w:rPr>
@@ -4668,7 +5653,7 @@
           <w:sz w:val="22"/>
           <w:szCs w:val="22"/>
         </w:rPr>
-        <w:instrText xml:space="preserve"> ADDIN ZOTERO_ITEM CSL_CITATION {"citationID":"PZktJU1o","properties":{"formattedCitation":"(P. W. Routon and Walker 2014)","plainCitation":"(P. W. Routon and Walker 2014)","noteIndex":0},"citationItems":[{"id":108,"uris":["http://zotero.org/users/local/Y2pNJapA/items/4347J9XR"],"uri":["http://zotero.org/users/local/Y2pNJapA/items/4347J9XR"],"itemData":{"id":108,"type":"article-journal","abstract":"Using a longitudinal survey of college students from over 400 institutions and a propensity score weighting framework, we examine the impacts of college fraternity and sorority membership on academic outcomes and general facets of the college experience. Our results suggest a mixed academic effect for males and a positive academic effect for females. For both genders, we find evidence that membership increases the likelihood of graduating on time and graduate school aspirations. For males, however, there appears to be a small, negative impact on grades. For both genders, we find that Greek membership increases the frequency of alcohol and cigarette consumption and decreases religious convictions and religious service attendance. Lastly, Greek organization members are more likely to participate in student government, perform volunteer work, and begin their careers immediately following graduation.","container-title":"Journal of Behavioral and Experimental Economics","DOI":"10.1016/j.socec.2014.02.003","ISSN":"2214-8043","journalAbbreviation":"Journal of Behavioral and Experimental Economics","language":"en","page":"63-70","source":"ScienceDirect","title":"The impact of Greek organization membership on collegiate outcomes: Evidence from a National Survey","title-short":"The impact of Greek organization membership on collegiate outcomes","volume":"49","author":[{"family":"Routon","given":"P. Wesley"},{"family":"Walker","given":"Jay K."}],"issued":{"date-parts":[["2014",4,1]]}}}],"schema":"https://github.com/citation-style-language/schema/raw/master/csl-citation.json"} </w:instrText>
+        <w:instrText xml:space="preserve"> ADDIN ZOTERO_ITEM CSL_CITATION {"citationID":"QydEgAT9","properties":{"formattedCitation":"(P. W. Routon and Walker 2014)","plainCitation":"(P. W. Routon and Walker 2014)","noteIndex":0},"citationItems":[{"id":108,"uris":["http://zotero.org/users/local/Y2pNJapA/items/4347J9XR"],"uri":["http://zotero.org/users/local/Y2pNJapA/items/4347J9XR"],"itemData":{"id":108,"type":"article-journal","abstract":"Using a longitudinal survey of college students from over 400 institutions and a propensity score weighting framework, we examine the impacts of college fraternity and sorority membership on academic outcomes and general facets of the college experience. Our results suggest a mixed academic effect for males and a positive academic effect for females. For both genders, we find evidence that membership increases the likelihood of graduating on time and graduate school aspirations. For males, however, there appears to be a small, negative impact on grades. For both genders, we find that Greek membership increases the frequency of alcohol and cigarette consumption and decreases religious convictions and religious service attendance. Lastly, Greek organization members are more likely to participate in student government, perform volunteer work, and begin their careers immediately following graduation.","container-title":"Journal of Behavioral and Experimental Economics","DOI":"10.1016/j.socec.2014.02.003","ISSN":"2214-8043","journalAbbreviation":"Journal of Behavioral and Experimental Economics","language":"en","page":"63-70","source":"ScienceDirect","title":"The impact of Greek organization membership on collegiate outcomes: Evidence from a National Survey","title-short":"The impact of Greek organization membership on collegiate outcomes","volume":"49","author":[{"family":"Routon","given":"P. Wesley"},{"family":"Walker","given":"Jay K."}],"issued":{"date-parts":[["2014",4,1]]}}}],"schema":"https://github.com/citation-style-language/schema/raw/master/csl-citation.json"} </w:instrText>
       </w:r>
       <w:r>
         <w:rPr>
@@ -4721,67 +5706,262 @@
           <w:sz w:val="22"/>
           <w:szCs w:val="22"/>
         </w:rPr>
+        <w:t>Type: Economic – Probably the main paper in this field</w:t>
+      </w:r>
+    </w:p>
+    <w:p>
+      <w:pPr>
+        <w:numPr>
+          <w:ilvl w:val="1"/>
+          <w:numId w:val="1"/>
+        </w:numPr>
+        <w:spacing w:before="100" w:beforeAutospacing="1" w:after="100" w:afterAutospacing="1"/>
+        <w:textAlignment w:val="baseline"/>
+        <w:rPr>
+          <w:rFonts w:ascii="Arial" w:eastAsia="Times New Roman" w:hAnsi="Arial" w:cs="Arial"/>
+          <w:color w:val="000000"/>
+          <w:sz w:val="22"/>
+          <w:szCs w:val="22"/>
+        </w:rPr>
+      </w:pPr>
+      <w:r>
+        <w:rPr>
+          <w:rFonts w:ascii="Arial" w:eastAsia="Times New Roman" w:hAnsi="Arial" w:cs="Arial"/>
+          <w:color w:val="000000"/>
+          <w:sz w:val="22"/>
+          <w:szCs w:val="22"/>
+        </w:rPr>
+        <w:t>Main Study: Uses propensity score matching to estimate the effects of Greek membership</w:t>
+      </w:r>
+    </w:p>
+    <w:p>
+      <w:pPr>
+        <w:numPr>
+          <w:ilvl w:val="1"/>
+          <w:numId w:val="1"/>
+        </w:numPr>
+        <w:spacing w:before="100" w:beforeAutospacing="1" w:after="100" w:afterAutospacing="1"/>
+        <w:textAlignment w:val="baseline"/>
+        <w:rPr>
+          <w:rFonts w:ascii="Arial" w:eastAsia="Times New Roman" w:hAnsi="Arial" w:cs="Arial"/>
+          <w:color w:val="000000"/>
+          <w:sz w:val="22"/>
+          <w:szCs w:val="22"/>
+        </w:rPr>
+      </w:pPr>
+      <w:r>
+        <w:rPr>
+          <w:rFonts w:ascii="Arial" w:eastAsia="Times New Roman" w:hAnsi="Arial" w:cs="Arial"/>
+          <w:color w:val="000000"/>
+          <w:sz w:val="22"/>
+          <w:szCs w:val="22"/>
+        </w:rPr>
+        <w:t>Main Results:</w:t>
+      </w:r>
+      <w:r>
+        <w:rPr>
+          <w:rFonts w:ascii="Arial" w:eastAsia="Times New Roman" w:hAnsi="Arial" w:cs="Arial"/>
+          <w:color w:val="000000"/>
+          <w:sz w:val="22"/>
+          <w:szCs w:val="22"/>
+        </w:rPr>
+        <w:tab/>
+      </w:r>
+    </w:p>
+    <w:p>
+      <w:pPr>
+        <w:numPr>
+          <w:ilvl w:val="2"/>
+          <w:numId w:val="1"/>
+        </w:numPr>
+        <w:spacing w:before="100" w:beforeAutospacing="1" w:after="100" w:afterAutospacing="1"/>
+        <w:textAlignment w:val="baseline"/>
+        <w:rPr>
+          <w:rFonts w:ascii="Arial" w:eastAsia="Times New Roman" w:hAnsi="Arial" w:cs="Arial"/>
+          <w:color w:val="000000"/>
+          <w:sz w:val="22"/>
+          <w:szCs w:val="22"/>
+        </w:rPr>
+      </w:pPr>
+      <w:r>
+        <w:rPr>
+          <w:rFonts w:ascii="Arial" w:eastAsia="Times New Roman" w:hAnsi="Arial" w:cs="Arial"/>
+          <w:color w:val="000000"/>
+          <w:sz w:val="22"/>
+          <w:szCs w:val="22"/>
+        </w:rPr>
+        <w:t xml:space="preserve">Find that membership increases the likelihood of graduation on time and graduate school aspirations. </w:t>
+      </w:r>
+    </w:p>
+    <w:p>
+      <w:pPr>
+        <w:numPr>
+          <w:ilvl w:val="2"/>
+          <w:numId w:val="1"/>
+        </w:numPr>
+        <w:spacing w:before="100" w:beforeAutospacing="1" w:after="100" w:afterAutospacing="1"/>
+        <w:textAlignment w:val="baseline"/>
+        <w:rPr>
+          <w:rFonts w:ascii="Arial" w:eastAsia="Times New Roman" w:hAnsi="Arial" w:cs="Arial"/>
+          <w:color w:val="000000"/>
+          <w:sz w:val="22"/>
+          <w:szCs w:val="22"/>
+        </w:rPr>
+      </w:pPr>
+      <w:r>
+        <w:rPr>
+          <w:rFonts w:ascii="Arial" w:eastAsia="Times New Roman" w:hAnsi="Arial" w:cs="Arial"/>
+          <w:color w:val="000000"/>
+          <w:sz w:val="22"/>
+          <w:szCs w:val="22"/>
+        </w:rPr>
+        <w:t xml:space="preserve">Finds that membership makes 14 percentage points. </w:t>
+      </w:r>
+    </w:p>
+    <w:p>
+      <w:pPr>
+        <w:numPr>
+          <w:ilvl w:val="2"/>
+          <w:numId w:val="1"/>
+        </w:numPr>
+        <w:spacing w:before="100" w:beforeAutospacing="1" w:after="100" w:afterAutospacing="1"/>
+        <w:textAlignment w:val="baseline"/>
+        <w:rPr>
+          <w:rFonts w:ascii="Arial" w:eastAsia="Times New Roman" w:hAnsi="Arial" w:cs="Arial"/>
+          <w:color w:val="000000"/>
+          <w:sz w:val="22"/>
+          <w:szCs w:val="22"/>
+        </w:rPr>
+      </w:pPr>
+      <w:r>
+        <w:rPr>
+          <w:rFonts w:ascii="Arial" w:eastAsia="Times New Roman" w:hAnsi="Arial" w:cs="Arial"/>
+          <w:color w:val="000000"/>
+          <w:sz w:val="22"/>
+          <w:szCs w:val="22"/>
+        </w:rPr>
+        <w:t>Small negative impact on grades.</w:t>
+      </w:r>
+    </w:p>
+    <w:p>
+      <w:pPr>
+        <w:numPr>
+          <w:ilvl w:val="1"/>
+          <w:numId w:val="1"/>
+        </w:numPr>
+        <w:spacing w:before="100" w:beforeAutospacing="1" w:after="100" w:afterAutospacing="1"/>
+        <w:textAlignment w:val="baseline"/>
+        <w:rPr>
+          <w:rFonts w:ascii="Arial" w:eastAsia="Times New Roman" w:hAnsi="Arial" w:cs="Arial"/>
+          <w:color w:val="000000"/>
+          <w:sz w:val="22"/>
+          <w:szCs w:val="22"/>
+        </w:rPr>
+      </w:pPr>
+      <w:r>
+        <w:rPr>
+          <w:rFonts w:ascii="Arial" w:eastAsia="Times New Roman" w:hAnsi="Arial" w:cs="Arial"/>
+          <w:color w:val="000000"/>
+          <w:sz w:val="22"/>
+          <w:szCs w:val="22"/>
+        </w:rPr>
+        <w:t>Data: Uses a longitudinal survey of college students from over 400 institutions.</w:t>
+      </w:r>
+    </w:p>
+    <w:p>
+      <w:pPr>
+        <w:numPr>
+          <w:ilvl w:val="2"/>
+          <w:numId w:val="1"/>
+        </w:numPr>
+        <w:spacing w:before="100" w:beforeAutospacing="1" w:after="100" w:afterAutospacing="1"/>
+        <w:textAlignment w:val="baseline"/>
+        <w:rPr>
+          <w:rFonts w:ascii="Arial" w:eastAsia="Times New Roman" w:hAnsi="Arial" w:cs="Arial"/>
+          <w:color w:val="000000"/>
+          <w:sz w:val="22"/>
+          <w:szCs w:val="22"/>
+        </w:rPr>
+      </w:pPr>
+      <w:r>
+        <w:rPr>
+          <w:rFonts w:ascii="Arial" w:eastAsia="Times New Roman" w:hAnsi="Arial" w:cs="Arial"/>
+          <w:color w:val="000000"/>
+          <w:sz w:val="22"/>
+          <w:szCs w:val="22"/>
+        </w:rPr>
+        <w:t>Higher Education Research Institute surveys (1994-1999)</w:t>
+      </w:r>
+    </w:p>
+    <w:p>
+      <w:pPr>
+        <w:numPr>
+          <w:ilvl w:val="1"/>
+          <w:numId w:val="1"/>
+        </w:numPr>
+        <w:spacing w:before="100" w:beforeAutospacing="1" w:after="100" w:afterAutospacing="1"/>
+        <w:textAlignment w:val="baseline"/>
+        <w:rPr>
+          <w:rFonts w:ascii="Arial" w:eastAsia="Times New Roman" w:hAnsi="Arial" w:cs="Arial"/>
+          <w:color w:val="000000"/>
+          <w:sz w:val="22"/>
+          <w:szCs w:val="22"/>
+        </w:rPr>
+      </w:pPr>
+      <w:r>
+        <w:rPr>
+          <w:rFonts w:ascii="Arial" w:eastAsia="Times New Roman" w:hAnsi="Arial" w:cs="Arial"/>
+          <w:color w:val="000000"/>
+          <w:sz w:val="22"/>
+          <w:szCs w:val="22"/>
+        </w:rPr>
+        <w:t xml:space="preserve">Fraternity members are about 14 percentage points more likely to report they drink beer “frequently” while sorority members </w:t>
+      </w:r>
+      <w:proofErr w:type="gramStart"/>
+      <w:r>
+        <w:rPr>
+          <w:rFonts w:ascii="Arial" w:eastAsia="Times New Roman" w:hAnsi="Arial" w:cs="Arial"/>
+          <w:color w:val="000000"/>
+          <w:sz w:val="22"/>
+          <w:szCs w:val="22"/>
+        </w:rPr>
+        <w:t>is</w:t>
+      </w:r>
+      <w:proofErr w:type="gramEnd"/>
+      <w:r>
+        <w:rPr>
+          <w:rFonts w:ascii="Arial" w:eastAsia="Times New Roman" w:hAnsi="Arial" w:cs="Arial"/>
+          <w:color w:val="000000"/>
+          <w:sz w:val="22"/>
+          <w:szCs w:val="22"/>
+        </w:rPr>
+        <w:t xml:space="preserve"> about 9 percent points.</w:t>
+      </w:r>
+    </w:p>
+    <w:p>
+      <w:pPr>
+        <w:numPr>
+          <w:ilvl w:val="1"/>
+          <w:numId w:val="1"/>
+        </w:numPr>
+        <w:spacing w:before="100" w:beforeAutospacing="1" w:after="100" w:afterAutospacing="1"/>
+        <w:textAlignment w:val="baseline"/>
+        <w:rPr>
+          <w:rFonts w:ascii="Arial" w:eastAsia="Times New Roman" w:hAnsi="Arial" w:cs="Arial"/>
+          <w:color w:val="000000"/>
+          <w:sz w:val="22"/>
+          <w:szCs w:val="22"/>
+        </w:rPr>
+      </w:pPr>
+      <w:r>
+        <w:rPr>
+          <w:rFonts w:ascii="Arial" w:eastAsia="Times New Roman" w:hAnsi="Arial" w:cs="Arial"/>
+          <w:color w:val="000000"/>
+          <w:sz w:val="22"/>
+          <w:szCs w:val="22"/>
+        </w:rPr>
         <w:lastRenderedPageBreak/>
-        <w:t>Type: Economic – Probably the main paper in this field</w:t>
-      </w:r>
-    </w:p>
-    <w:p>
-      <w:pPr>
-        <w:numPr>
-          <w:ilvl w:val="1"/>
-          <w:numId w:val="1"/>
-        </w:numPr>
-        <w:spacing w:before="100" w:beforeAutospacing="1" w:after="100" w:afterAutospacing="1"/>
-        <w:textAlignment w:val="baseline"/>
-        <w:rPr>
-          <w:rFonts w:ascii="Arial" w:eastAsia="Times New Roman" w:hAnsi="Arial" w:cs="Arial"/>
-          <w:color w:val="000000"/>
-          <w:sz w:val="22"/>
-          <w:szCs w:val="22"/>
-        </w:rPr>
-      </w:pPr>
-      <w:r>
-        <w:rPr>
-          <w:rFonts w:ascii="Arial" w:eastAsia="Times New Roman" w:hAnsi="Arial" w:cs="Arial"/>
-          <w:color w:val="000000"/>
-          <w:sz w:val="22"/>
-          <w:szCs w:val="22"/>
-        </w:rPr>
-        <w:t>Main Study: Uses propensity score matching to estimate the effects of Greek membership</w:t>
-      </w:r>
-    </w:p>
-    <w:p>
-      <w:pPr>
-        <w:numPr>
-          <w:ilvl w:val="1"/>
-          <w:numId w:val="1"/>
-        </w:numPr>
-        <w:spacing w:before="100" w:beforeAutospacing="1" w:after="100" w:afterAutospacing="1"/>
-        <w:textAlignment w:val="baseline"/>
-        <w:rPr>
-          <w:rFonts w:ascii="Arial" w:eastAsia="Times New Roman" w:hAnsi="Arial" w:cs="Arial"/>
-          <w:color w:val="000000"/>
-          <w:sz w:val="22"/>
-          <w:szCs w:val="22"/>
-        </w:rPr>
-      </w:pPr>
-      <w:r>
-        <w:rPr>
-          <w:rFonts w:ascii="Arial" w:eastAsia="Times New Roman" w:hAnsi="Arial" w:cs="Arial"/>
-          <w:color w:val="000000"/>
-          <w:sz w:val="22"/>
-          <w:szCs w:val="22"/>
-        </w:rPr>
-        <w:t>Main Results:</w:t>
-      </w:r>
-      <w:r>
-        <w:rPr>
-          <w:rFonts w:ascii="Arial" w:eastAsia="Times New Roman" w:hAnsi="Arial" w:cs="Arial"/>
-          <w:color w:val="000000"/>
-          <w:sz w:val="22"/>
-          <w:szCs w:val="22"/>
-        </w:rPr>
-        <w:tab/>
+        <w:t>Other Results</w:t>
       </w:r>
     </w:p>
     <w:p>
@@ -4806,7 +5986,7 @@
           <w:sz w:val="22"/>
           <w:szCs w:val="22"/>
         </w:rPr>
-        <w:t xml:space="preserve">Find that membership increases the likelihood of graduation on time and graduate school aspirations. </w:t>
+        <w:t>Fraternity members spend about 1.9 hours per week more than non-Greeks partying.</w:t>
       </w:r>
     </w:p>
     <w:p>
@@ -4831,7 +6011,7 @@
           <w:sz w:val="22"/>
           <w:szCs w:val="22"/>
         </w:rPr>
-        <w:t xml:space="preserve">Finds that membership makes 14 percentage points. </w:t>
+        <w:t>Included analysis from over 450 American colleges and universities</w:t>
       </w:r>
     </w:p>
     <w:p>
@@ -4856,32 +6036,52 @@
           <w:sz w:val="22"/>
           <w:szCs w:val="22"/>
         </w:rPr>
-        <w:t>Small negative impact on grades.</w:t>
-      </w:r>
-    </w:p>
-    <w:p>
-      <w:pPr>
-        <w:numPr>
-          <w:ilvl w:val="1"/>
-          <w:numId w:val="1"/>
-        </w:numPr>
-        <w:spacing w:before="100" w:beforeAutospacing="1" w:after="100" w:afterAutospacing="1"/>
-        <w:textAlignment w:val="baseline"/>
-        <w:rPr>
-          <w:rFonts w:ascii="Arial" w:eastAsia="Times New Roman" w:hAnsi="Arial" w:cs="Arial"/>
-          <w:color w:val="000000"/>
-          <w:sz w:val="22"/>
-          <w:szCs w:val="22"/>
-        </w:rPr>
-      </w:pPr>
-      <w:r>
-        <w:rPr>
-          <w:rFonts w:ascii="Arial" w:eastAsia="Times New Roman" w:hAnsi="Arial" w:cs="Arial"/>
-          <w:color w:val="000000"/>
-          <w:sz w:val="22"/>
-          <w:szCs w:val="22"/>
-        </w:rPr>
-        <w:t>Data: Uses a longitudinal survey of college students from over 400 institutions.</w:t>
+        <w:t xml:space="preserve">Fraternities are predominantly white, spend approximately 2 hours more per week partying, spend approximately 2 hours more per week socialization with friends, drink more, and parent’s income is </w:t>
+      </w:r>
+      <w:proofErr w:type="gramStart"/>
+      <w:r>
+        <w:rPr>
+          <w:rFonts w:ascii="Arial" w:eastAsia="Times New Roman" w:hAnsi="Arial" w:cs="Arial"/>
+          <w:color w:val="000000"/>
+          <w:sz w:val="22"/>
+          <w:szCs w:val="22"/>
+        </w:rPr>
+        <w:t>higher</w:t>
+      </w:r>
+      <w:proofErr w:type="gramEnd"/>
+      <w:r>
+        <w:rPr>
+          <w:rFonts w:ascii="Arial" w:eastAsia="Times New Roman" w:hAnsi="Arial" w:cs="Arial"/>
+          <w:color w:val="000000"/>
+          <w:sz w:val="22"/>
+          <w:szCs w:val="22"/>
+        </w:rPr>
+        <w:t xml:space="preserve"> and level of schooling is higher.</w:t>
+      </w:r>
+    </w:p>
+    <w:p>
+      <w:pPr>
+        <w:numPr>
+          <w:ilvl w:val="1"/>
+          <w:numId w:val="1"/>
+        </w:numPr>
+        <w:spacing w:before="100" w:beforeAutospacing="1" w:after="100" w:afterAutospacing="1"/>
+        <w:textAlignment w:val="baseline"/>
+        <w:rPr>
+          <w:rFonts w:ascii="Arial" w:eastAsia="Times New Roman" w:hAnsi="Arial" w:cs="Arial"/>
+          <w:color w:val="000000"/>
+          <w:sz w:val="22"/>
+          <w:szCs w:val="22"/>
+        </w:rPr>
+      </w:pPr>
+      <w:r>
+        <w:rPr>
+          <w:rFonts w:ascii="Arial" w:eastAsia="Times New Roman" w:hAnsi="Arial" w:cs="Arial"/>
+          <w:color w:val="000000"/>
+          <w:sz w:val="22"/>
+          <w:szCs w:val="22"/>
+        </w:rPr>
+        <w:t>Downfalls:</w:t>
       </w:r>
     </w:p>
     <w:p>
@@ -4906,32 +6106,114 @@
           <w:sz w:val="22"/>
           <w:szCs w:val="22"/>
         </w:rPr>
-        <w:t>Higher Education Research Institute surveys (1994-1999)</w:t>
-      </w:r>
-    </w:p>
-    <w:p>
-      <w:pPr>
-        <w:numPr>
-          <w:ilvl w:val="1"/>
-          <w:numId w:val="1"/>
-        </w:numPr>
-        <w:spacing w:before="100" w:beforeAutospacing="1" w:after="100" w:afterAutospacing="1"/>
-        <w:textAlignment w:val="baseline"/>
-        <w:rPr>
-          <w:rFonts w:ascii="Arial" w:eastAsia="Times New Roman" w:hAnsi="Arial" w:cs="Arial"/>
-          <w:color w:val="000000"/>
-          <w:sz w:val="22"/>
-          <w:szCs w:val="22"/>
-        </w:rPr>
-      </w:pPr>
-      <w:r>
-        <w:rPr>
-          <w:rFonts w:ascii="Arial" w:eastAsia="Times New Roman" w:hAnsi="Arial" w:cs="Arial"/>
-          <w:color w:val="000000"/>
-          <w:sz w:val="22"/>
-          <w:szCs w:val="22"/>
-        </w:rPr>
-        <w:t xml:space="preserve">Fraternity members are about 14 percentage points more likely to report they drink beer “frequently” while sorority members </w:t>
+        <w:t>Since only matches on observables, Greek membership is still not random.</w:t>
+      </w:r>
+      <w:r>
+        <w:rPr>
+          <w:rFonts w:ascii="Arial" w:eastAsia="Times New Roman" w:hAnsi="Arial" w:cs="Arial"/>
+          <w:color w:val="000000"/>
+          <w:sz w:val="22"/>
+          <w:szCs w:val="22"/>
+        </w:rPr>
+        <w:t xml:space="preserve"> Lots of </w:t>
+      </w:r>
+      <w:proofErr w:type="spellStart"/>
+      <w:r>
+        <w:rPr>
+          <w:rFonts w:ascii="Arial" w:eastAsia="Times New Roman" w:hAnsi="Arial" w:cs="Arial"/>
+          <w:color w:val="000000"/>
+          <w:sz w:val="22"/>
+          <w:szCs w:val="22"/>
+        </w:rPr>
+        <w:t>unobservables</w:t>
+      </w:r>
+      <w:proofErr w:type="spellEnd"/>
+      <w:r>
+        <w:rPr>
+          <w:rFonts w:ascii="Arial" w:eastAsia="Times New Roman" w:hAnsi="Arial" w:cs="Arial"/>
+          <w:color w:val="000000"/>
+          <w:sz w:val="22"/>
+          <w:szCs w:val="22"/>
+        </w:rPr>
+        <w:t xml:space="preserve"> go into a Greek membership. Sexual desire, desire to network, desire to be loved, etc.</w:t>
+      </w:r>
+    </w:p>
+    <w:p>
+      <w:pPr>
+        <w:pStyle w:val="ListParagraph"/>
+        <w:numPr>
+          <w:ilvl w:val="2"/>
+          <w:numId w:val="1"/>
+        </w:numPr>
+        <w:spacing w:before="100" w:beforeAutospacing="1" w:after="100" w:afterAutospacing="1"/>
+        <w:textAlignment w:val="baseline"/>
+        <w:rPr>
+          <w:rFonts w:ascii="Arial" w:eastAsia="Times New Roman" w:hAnsi="Arial" w:cs="Arial"/>
+          <w:color w:val="000000"/>
+          <w:sz w:val="22"/>
+          <w:szCs w:val="22"/>
+        </w:rPr>
+      </w:pPr>
+      <w:r>
+        <w:rPr>
+          <w:rFonts w:ascii="Arial" w:eastAsia="Times New Roman" w:hAnsi="Arial" w:cs="Arial"/>
+          <w:color w:val="000000"/>
+          <w:sz w:val="22"/>
+          <w:szCs w:val="22"/>
+        </w:rPr>
+        <w:t>Only looks at economic and academic consequences of fraternity membership at a small North-eastern college. Very limited external validity.</w:t>
+      </w:r>
+    </w:p>
+    <w:p>
+      <w:pPr>
+        <w:pStyle w:val="ListParagraph"/>
+        <w:numPr>
+          <w:ilvl w:val="2"/>
+          <w:numId w:val="1"/>
+        </w:numPr>
+        <w:spacing w:before="100" w:beforeAutospacing="1" w:after="100" w:afterAutospacing="1"/>
+        <w:textAlignment w:val="baseline"/>
+        <w:rPr>
+          <w:rFonts w:ascii="Arial" w:eastAsia="Times New Roman" w:hAnsi="Arial" w:cs="Arial"/>
+          <w:color w:val="000000"/>
+          <w:sz w:val="22"/>
+          <w:szCs w:val="22"/>
+        </w:rPr>
+      </w:pPr>
+      <w:r>
+        <w:rPr>
+          <w:rFonts w:ascii="Arial" w:eastAsia="Times New Roman" w:hAnsi="Arial" w:cs="Arial"/>
+          <w:color w:val="000000"/>
+          <w:sz w:val="22"/>
+          <w:szCs w:val="22"/>
+        </w:rPr>
+        <w:t>Alumni who graduated in the 1970s make up 31% of the sample.</w:t>
+      </w:r>
+    </w:p>
+    <w:p>
+      <w:pPr>
+        <w:pStyle w:val="ListParagraph"/>
+        <w:numPr>
+          <w:ilvl w:val="2"/>
+          <w:numId w:val="1"/>
+        </w:numPr>
+        <w:spacing w:before="100" w:beforeAutospacing="1" w:after="100" w:afterAutospacing="1"/>
+        <w:textAlignment w:val="baseline"/>
+        <w:rPr>
+          <w:rFonts w:ascii="Arial" w:eastAsia="Times New Roman" w:hAnsi="Arial" w:cs="Arial"/>
+          <w:color w:val="000000"/>
+          <w:sz w:val="22"/>
+          <w:szCs w:val="22"/>
+        </w:rPr>
+      </w:pPr>
+      <w:r>
+        <w:rPr>
+          <w:rFonts w:ascii="Arial" w:eastAsia="Times New Roman" w:hAnsi="Arial" w:cs="Arial"/>
+          <w:color w:val="000000"/>
+          <w:sz w:val="22"/>
+          <w:szCs w:val="22"/>
+        </w:rPr>
+        <w:t xml:space="preserve">A lot of the survey required alumni to recall </w:t>
       </w:r>
       <w:proofErr w:type="gramStart"/>
       <w:r>
@@ -4941,7 +6223,7 @@
           <w:sz w:val="22"/>
           <w:szCs w:val="22"/>
         </w:rPr>
-        <w:t>is</w:t>
+        <w:t>status’</w:t>
       </w:r>
       <w:proofErr w:type="gramEnd"/>
       <w:r>
@@ -4951,186 +6233,7 @@
           <w:sz w:val="22"/>
           <w:szCs w:val="22"/>
         </w:rPr>
-        <w:t xml:space="preserve"> about 9 percent points.</w:t>
-      </w:r>
-    </w:p>
-    <w:p>
-      <w:pPr>
-        <w:numPr>
-          <w:ilvl w:val="1"/>
-          <w:numId w:val="1"/>
-        </w:numPr>
-        <w:spacing w:before="100" w:beforeAutospacing="1" w:after="100" w:afterAutospacing="1"/>
-        <w:textAlignment w:val="baseline"/>
-        <w:rPr>
-          <w:rFonts w:ascii="Arial" w:eastAsia="Times New Roman" w:hAnsi="Arial" w:cs="Arial"/>
-          <w:color w:val="000000"/>
-          <w:sz w:val="22"/>
-          <w:szCs w:val="22"/>
-        </w:rPr>
-      </w:pPr>
-      <w:r>
-        <w:rPr>
-          <w:rFonts w:ascii="Arial" w:eastAsia="Times New Roman" w:hAnsi="Arial" w:cs="Arial"/>
-          <w:color w:val="000000"/>
-          <w:sz w:val="22"/>
-          <w:szCs w:val="22"/>
-        </w:rPr>
-        <w:t>Other Results</w:t>
-      </w:r>
-    </w:p>
-    <w:p>
-      <w:pPr>
-        <w:numPr>
-          <w:ilvl w:val="2"/>
-          <w:numId w:val="1"/>
-        </w:numPr>
-        <w:spacing w:before="100" w:beforeAutospacing="1" w:after="100" w:afterAutospacing="1"/>
-        <w:textAlignment w:val="baseline"/>
-        <w:rPr>
-          <w:rFonts w:ascii="Arial" w:eastAsia="Times New Roman" w:hAnsi="Arial" w:cs="Arial"/>
-          <w:color w:val="000000"/>
-          <w:sz w:val="22"/>
-          <w:szCs w:val="22"/>
-        </w:rPr>
-      </w:pPr>
-      <w:r>
-        <w:rPr>
-          <w:rFonts w:ascii="Arial" w:eastAsia="Times New Roman" w:hAnsi="Arial" w:cs="Arial"/>
-          <w:color w:val="000000"/>
-          <w:sz w:val="22"/>
-          <w:szCs w:val="22"/>
-        </w:rPr>
-        <w:t>Fraternity members spend about 1.9 hours per week more than non-Greeks partying.</w:t>
-      </w:r>
-    </w:p>
-    <w:p>
-      <w:pPr>
-        <w:numPr>
-          <w:ilvl w:val="2"/>
-          <w:numId w:val="1"/>
-        </w:numPr>
-        <w:spacing w:before="100" w:beforeAutospacing="1" w:after="100" w:afterAutospacing="1"/>
-        <w:textAlignment w:val="baseline"/>
-        <w:rPr>
-          <w:rFonts w:ascii="Arial" w:eastAsia="Times New Roman" w:hAnsi="Arial" w:cs="Arial"/>
-          <w:color w:val="000000"/>
-          <w:sz w:val="22"/>
-          <w:szCs w:val="22"/>
-        </w:rPr>
-      </w:pPr>
-      <w:r>
-        <w:rPr>
-          <w:rFonts w:ascii="Arial" w:eastAsia="Times New Roman" w:hAnsi="Arial" w:cs="Arial"/>
-          <w:color w:val="000000"/>
-          <w:sz w:val="22"/>
-          <w:szCs w:val="22"/>
-        </w:rPr>
-        <w:t>Included analysis from over 450 American colleges and universities</w:t>
-      </w:r>
-    </w:p>
-    <w:p>
-      <w:pPr>
-        <w:numPr>
-          <w:ilvl w:val="2"/>
-          <w:numId w:val="1"/>
-        </w:numPr>
-        <w:spacing w:before="100" w:beforeAutospacing="1" w:after="100" w:afterAutospacing="1"/>
-        <w:textAlignment w:val="baseline"/>
-        <w:rPr>
-          <w:rFonts w:ascii="Arial" w:eastAsia="Times New Roman" w:hAnsi="Arial" w:cs="Arial"/>
-          <w:color w:val="000000"/>
-          <w:sz w:val="22"/>
-          <w:szCs w:val="22"/>
-        </w:rPr>
-      </w:pPr>
-      <w:r>
-        <w:rPr>
-          <w:rFonts w:ascii="Arial" w:eastAsia="Times New Roman" w:hAnsi="Arial" w:cs="Arial"/>
-          <w:color w:val="000000"/>
-          <w:sz w:val="22"/>
-          <w:szCs w:val="22"/>
-        </w:rPr>
-        <w:t xml:space="preserve">Fraternities are predominantly white, spend approximately 2 hours more per week partying, spend approximately 2 hours more per week socialization with friends, drink more, and parent’s income is </w:t>
-      </w:r>
-      <w:proofErr w:type="gramStart"/>
-      <w:r>
-        <w:rPr>
-          <w:rFonts w:ascii="Arial" w:eastAsia="Times New Roman" w:hAnsi="Arial" w:cs="Arial"/>
-          <w:color w:val="000000"/>
-          <w:sz w:val="22"/>
-          <w:szCs w:val="22"/>
-        </w:rPr>
-        <w:t>higher</w:t>
-      </w:r>
-      <w:proofErr w:type="gramEnd"/>
-      <w:r>
-        <w:rPr>
-          <w:rFonts w:ascii="Arial" w:eastAsia="Times New Roman" w:hAnsi="Arial" w:cs="Arial"/>
-          <w:color w:val="000000"/>
-          <w:sz w:val="22"/>
-          <w:szCs w:val="22"/>
-        </w:rPr>
-        <w:t xml:space="preserve"> and level of schooling is higher.</w:t>
-      </w:r>
-    </w:p>
-    <w:p>
-      <w:pPr>
-        <w:numPr>
-          <w:ilvl w:val="1"/>
-          <w:numId w:val="1"/>
-        </w:numPr>
-        <w:spacing w:before="100" w:beforeAutospacing="1" w:after="100" w:afterAutospacing="1"/>
-        <w:textAlignment w:val="baseline"/>
-        <w:rPr>
-          <w:rFonts w:ascii="Arial" w:eastAsia="Times New Roman" w:hAnsi="Arial" w:cs="Arial"/>
-          <w:color w:val="000000"/>
-          <w:sz w:val="22"/>
-          <w:szCs w:val="22"/>
-        </w:rPr>
-      </w:pPr>
-      <w:r>
-        <w:rPr>
-          <w:rFonts w:ascii="Arial" w:eastAsia="Times New Roman" w:hAnsi="Arial" w:cs="Arial"/>
-          <w:color w:val="000000"/>
-          <w:sz w:val="22"/>
-          <w:szCs w:val="22"/>
-        </w:rPr>
-        <w:t>Downfalls:</w:t>
-      </w:r>
-    </w:p>
-    <w:p>
-      <w:pPr>
-        <w:numPr>
-          <w:ilvl w:val="2"/>
-          <w:numId w:val="1"/>
-        </w:numPr>
-        <w:spacing w:before="100" w:beforeAutospacing="1" w:after="100" w:afterAutospacing="1"/>
-        <w:textAlignment w:val="baseline"/>
-        <w:rPr>
-          <w:rFonts w:ascii="Arial" w:eastAsia="Times New Roman" w:hAnsi="Arial" w:cs="Arial"/>
-          <w:color w:val="000000"/>
-          <w:sz w:val="22"/>
-          <w:szCs w:val="22"/>
-        </w:rPr>
-      </w:pPr>
-      <w:r>
-        <w:rPr>
-          <w:rFonts w:ascii="Arial" w:eastAsia="Times New Roman" w:hAnsi="Arial" w:cs="Arial"/>
-          <w:color w:val="000000"/>
-          <w:sz w:val="22"/>
-          <w:szCs w:val="22"/>
-        </w:rPr>
-        <w:t>Since only matches on observables, Greek membership is still not random.</w:t>
-      </w:r>
-      <w:r>
-        <w:rPr>
-          <w:rFonts w:ascii="Arial" w:eastAsia="Times New Roman" w:hAnsi="Arial" w:cs="Arial"/>
-          <w:color w:val="000000"/>
-          <w:sz w:val="22"/>
-          <w:szCs w:val="22"/>
-        </w:rPr>
-        <w:t xml:space="preserve"> Lots of </w:t>
+        <w:t xml:space="preserve"> of college attributes. For instance, </w:t>
       </w:r>
       <w:proofErr w:type="spellStart"/>
       <w:r>
@@ -5140,7 +6243,7 @@
           <w:sz w:val="22"/>
           <w:szCs w:val="22"/>
         </w:rPr>
-        <w:t>unobservables</w:t>
+        <w:t>self reported</w:t>
       </w:r>
       <w:proofErr w:type="spellEnd"/>
       <w:r>
@@ -5150,129 +6253,7 @@
           <w:sz w:val="22"/>
           <w:szCs w:val="22"/>
         </w:rPr>
-        <w:t xml:space="preserve"> go into a Greek membership. Sexual desire, desire to network, desire to be loved, etc.</w:t>
-      </w:r>
-    </w:p>
-    <w:p>
-      <w:pPr>
-        <w:spacing w:before="100" w:beforeAutospacing="1" w:after="100" w:afterAutospacing="1"/>
-        <w:textAlignment w:val="baseline"/>
-        <w:rPr>
-          <w:rFonts w:ascii="Arial" w:eastAsia="Times New Roman" w:hAnsi="Arial" w:cs="Arial"/>
-          <w:color w:val="000000"/>
-          <w:sz w:val="22"/>
-          <w:szCs w:val="22"/>
-        </w:rPr>
-      </w:pPr>
-    </w:p>
-    <w:p>
-      <w:pPr>
-        <w:spacing w:before="100" w:beforeAutospacing="1" w:after="100" w:afterAutospacing="1"/>
-        <w:textAlignment w:val="baseline"/>
-        <w:rPr>
-          <w:rFonts w:ascii="Arial" w:eastAsia="Times New Roman" w:hAnsi="Arial" w:cs="Arial"/>
-          <w:color w:val="000000"/>
-          <w:sz w:val="22"/>
-          <w:szCs w:val="22"/>
-        </w:rPr>
-      </w:pPr>
-    </w:p>
-    <w:p>
-      <w:pPr>
-        <w:pStyle w:val="ListParagraph"/>
-        <w:numPr>
-          <w:ilvl w:val="2"/>
-          <w:numId w:val="1"/>
-        </w:numPr>
-        <w:spacing w:before="100" w:beforeAutospacing="1" w:after="100" w:afterAutospacing="1"/>
-        <w:textAlignment w:val="baseline"/>
-        <w:rPr>
-          <w:rFonts w:ascii="Arial" w:eastAsia="Times New Roman" w:hAnsi="Arial" w:cs="Arial"/>
-          <w:color w:val="000000"/>
-          <w:sz w:val="22"/>
-          <w:szCs w:val="22"/>
-        </w:rPr>
-      </w:pPr>
-      <w:r>
-        <w:rPr>
-          <w:rFonts w:ascii="Arial" w:eastAsia="Times New Roman" w:hAnsi="Arial" w:cs="Arial"/>
-          <w:color w:val="000000"/>
-          <w:sz w:val="22"/>
-          <w:szCs w:val="22"/>
-        </w:rPr>
-        <w:t>Only looks at economic and academic consequences of fraternity membership at a small North-eastern college. Very limited external validity.</w:t>
-      </w:r>
-    </w:p>
-    <w:p>
-      <w:pPr>
-        <w:pStyle w:val="ListParagraph"/>
-        <w:numPr>
-          <w:ilvl w:val="2"/>
-          <w:numId w:val="1"/>
-        </w:numPr>
-        <w:spacing w:before="100" w:beforeAutospacing="1" w:after="100" w:afterAutospacing="1"/>
-        <w:textAlignment w:val="baseline"/>
-        <w:rPr>
-          <w:rFonts w:ascii="Arial" w:eastAsia="Times New Roman" w:hAnsi="Arial" w:cs="Arial"/>
-          <w:color w:val="000000"/>
-          <w:sz w:val="22"/>
-          <w:szCs w:val="22"/>
-        </w:rPr>
-      </w:pPr>
-      <w:r>
-        <w:rPr>
-          <w:rFonts w:ascii="Arial" w:eastAsia="Times New Roman" w:hAnsi="Arial" w:cs="Arial"/>
-          <w:color w:val="000000"/>
-          <w:sz w:val="22"/>
-          <w:szCs w:val="22"/>
-        </w:rPr>
-        <w:t>Alumni who graduated in the 1970s make up 31% of the sample.</w:t>
-      </w:r>
-    </w:p>
-    <w:p>
-      <w:pPr>
-        <w:pStyle w:val="ListParagraph"/>
-        <w:numPr>
-          <w:ilvl w:val="2"/>
-          <w:numId w:val="1"/>
-        </w:numPr>
-        <w:spacing w:before="100" w:beforeAutospacing="1" w:after="100" w:afterAutospacing="1"/>
-        <w:textAlignment w:val="baseline"/>
-        <w:rPr>
-          <w:rFonts w:ascii="Arial" w:eastAsia="Times New Roman" w:hAnsi="Arial" w:cs="Arial"/>
-          <w:color w:val="000000"/>
-          <w:sz w:val="22"/>
-          <w:szCs w:val="22"/>
-        </w:rPr>
-      </w:pPr>
-      <w:r>
-        <w:rPr>
-          <w:rFonts w:ascii="Arial" w:eastAsia="Times New Roman" w:hAnsi="Arial" w:cs="Arial"/>
-          <w:color w:val="000000"/>
-          <w:sz w:val="22"/>
-          <w:szCs w:val="22"/>
-        </w:rPr>
-        <w:t xml:space="preserve">A lot of the survey required alumni to recall </w:t>
-      </w:r>
-      <w:proofErr w:type="gramStart"/>
-      <w:r>
-        <w:rPr>
-          <w:rFonts w:ascii="Arial" w:eastAsia="Times New Roman" w:hAnsi="Arial" w:cs="Arial"/>
-          <w:color w:val="000000"/>
-          <w:sz w:val="22"/>
-          <w:szCs w:val="22"/>
-        </w:rPr>
-        <w:t>status’</w:t>
-      </w:r>
-      <w:proofErr w:type="gramEnd"/>
-      <w:r>
-        <w:rPr>
-          <w:rFonts w:ascii="Arial" w:eastAsia="Times New Roman" w:hAnsi="Arial" w:cs="Arial"/>
-          <w:color w:val="000000"/>
-          <w:sz w:val="22"/>
-          <w:szCs w:val="22"/>
-        </w:rPr>
-        <w:t xml:space="preserve"> of college attributes. For instance, </w:t>
+        <w:t xml:space="preserve"> SAT score, </w:t>
       </w:r>
       <w:proofErr w:type="spellStart"/>
       <w:r>
@@ -5292,7 +6273,7 @@
           <w:sz w:val="22"/>
           <w:szCs w:val="22"/>
         </w:rPr>
-        <w:t xml:space="preserve"> SAT score, </w:t>
+        <w:t xml:space="preserve"> attractiveness level, </w:t>
       </w:r>
       <w:proofErr w:type="spellStart"/>
       <w:r>
@@ -5312,31 +6293,12 @@
           <w:sz w:val="22"/>
           <w:szCs w:val="22"/>
         </w:rPr>
-        <w:t xml:space="preserve"> attractiveness level, </w:t>
-      </w:r>
-      <w:proofErr w:type="spellStart"/>
-      <w:r>
-        <w:rPr>
-          <w:rFonts w:ascii="Arial" w:eastAsia="Times New Roman" w:hAnsi="Arial" w:cs="Arial"/>
-          <w:color w:val="000000"/>
-          <w:sz w:val="22"/>
-          <w:szCs w:val="22"/>
-        </w:rPr>
-        <w:t>self reported</w:t>
-      </w:r>
-      <w:proofErr w:type="spellEnd"/>
-      <w:r>
-        <w:rPr>
-          <w:rFonts w:ascii="Arial" w:eastAsia="Times New Roman" w:hAnsi="Arial" w:cs="Arial"/>
-          <w:color w:val="000000"/>
-          <w:sz w:val="22"/>
-          <w:szCs w:val="22"/>
-        </w:rPr>
         <w:t xml:space="preserve"> drinking habits, self-reported drinking intensity, </w:t>
       </w:r>
     </w:p>
     <w:p>
       <w:pPr>
+        <w:pStyle w:val="ListParagraph"/>
         <w:numPr>
           <w:ilvl w:val="0"/>
           <w:numId w:val="1"/>
@@ -5357,6 +6319,31 @@
           <w:sz w:val="22"/>
           <w:szCs w:val="22"/>
         </w:rPr>
+        <w:t>Insights: drinking may reduce time to study therefore affecting GPA. I don’t think</w:t>
+      </w:r>
+    </w:p>
+    <w:p>
+      <w:pPr>
+        <w:numPr>
+          <w:ilvl w:val="0"/>
+          <w:numId w:val="1"/>
+        </w:numPr>
+        <w:spacing w:before="100" w:beforeAutospacing="1" w:after="100" w:afterAutospacing="1"/>
+        <w:textAlignment w:val="baseline"/>
+        <w:rPr>
+          <w:rFonts w:ascii="Arial" w:eastAsia="Times New Roman" w:hAnsi="Arial" w:cs="Arial"/>
+          <w:color w:val="000000"/>
+          <w:sz w:val="22"/>
+          <w:szCs w:val="22"/>
+        </w:rPr>
+      </w:pPr>
+      <w:r>
+        <w:rPr>
+          <w:rFonts w:ascii="Arial" w:eastAsia="Times New Roman" w:hAnsi="Arial" w:cs="Arial"/>
+          <w:color w:val="000000"/>
+          <w:sz w:val="22"/>
+          <w:szCs w:val="22"/>
+        </w:rPr>
         <w:fldChar w:fldCharType="begin"/>
       </w:r>
       <w:r>
@@ -5366,460 +6353,7 @@
           <w:sz w:val="22"/>
           <w:szCs w:val="22"/>
         </w:rPr>
-        <w:instrText xml:space="preserve"> ADDIN ZOTERO_ITEM CSL_CITATION {"citationID":"4z0mQzTT","properties":{"formattedCitation":"(Liang and Huang 2008)","plainCitation":"(Liang and Huang 2008)","noteIndex":0},"citationItems":[{"id":590,"uris":["http://zotero.org/users/local/Y2pNJapA/items/WRA2UNAU"],"uri":["http://zotero.org/users/local/Y2pNJapA/items/WRA2UNAU"],"itemData":{"id":590,"type":"article-journal","abstract":"Zero tolerance laws make it illegal per se for anyone under age 21 to drive with any measurable amount of blood alcohol. Although a link has been established between zero tolerance laws and lower motor vehicle fatalities, research has not produced strong evidence on how zero tolerance laws influence individual alcohol use and drinking and driving behaviors. Using a unique data set and a difference-in-difference-in-difference-type research design, we are able to analyze a number of pathways through which zero tolerance laws can work among an important underage population, college students. We find that zero tolerance laws reduce drinking and driving among college students. Further analysis of our detailed alcohol use measures suggests that zero tolerance laws are particularly effective at reducing the probability of driving after drinking for those who reported drinking away from home. Published in 2008 by John Wiley &amp; Sons, Ltd.","container-title":"Health Economics","DOI":"10.1002/hec.1321","ISSN":"1099-1050","issue":"11","language":"en","note":"_eprint: https://onlinelibrary.wiley.com/doi/pdf/10.1002/hec.1321","page":"1261-1275","source":"Wiley Online Library","title":"Go out or stay in? The effects of zero tolerance laws on alcohol use and drinking and driving patterns among college students","title-short":"Go out or stay in?","volume":"17","author":[{"family":"Liang","given":"Lan"},{"family":"Huang","given":"Jidong"}],"issued":{"date-parts":[["2008"]]}}}],"schema":"https://github.com/citation-style-language/schema/raw/master/csl-citation.json"} </w:instrText>
-      </w:r>
-      <w:r>
-        <w:rPr>
-          <w:rFonts w:ascii="Arial" w:eastAsia="Times New Roman" w:hAnsi="Arial" w:cs="Arial"/>
-          <w:color w:val="000000"/>
-          <w:sz w:val="22"/>
-          <w:szCs w:val="22"/>
-        </w:rPr>
-        <w:fldChar w:fldCharType="separate"/>
-      </w:r>
-      <w:r>
-        <w:rPr>
-          <w:rFonts w:ascii="Arial" w:eastAsia="Times New Roman" w:hAnsi="Arial" w:cs="Arial"/>
-          <w:noProof/>
-          <w:color w:val="000000"/>
-          <w:sz w:val="22"/>
-          <w:szCs w:val="22"/>
-        </w:rPr>
-        <w:t>(Liang and Huang 2008)</w:t>
-      </w:r>
-      <w:r>
-        <w:rPr>
-          <w:rFonts w:ascii="Arial" w:eastAsia="Times New Roman" w:hAnsi="Arial" w:cs="Arial"/>
-          <w:color w:val="000000"/>
-          <w:sz w:val="22"/>
-          <w:szCs w:val="22"/>
-        </w:rPr>
-        <w:fldChar w:fldCharType="end"/>
-      </w:r>
-    </w:p>
-    <w:p>
-      <w:pPr>
-        <w:numPr>
-          <w:ilvl w:val="1"/>
-          <w:numId w:val="1"/>
-        </w:numPr>
-        <w:spacing w:before="100" w:beforeAutospacing="1" w:after="100" w:afterAutospacing="1"/>
-        <w:textAlignment w:val="baseline"/>
-        <w:rPr>
-          <w:rFonts w:ascii="Arial" w:eastAsia="Times New Roman" w:hAnsi="Arial" w:cs="Arial"/>
-          <w:color w:val="000000"/>
-          <w:sz w:val="22"/>
-          <w:szCs w:val="22"/>
-        </w:rPr>
-      </w:pPr>
-      <w:r>
-        <w:rPr>
-          <w:rFonts w:ascii="Arial" w:eastAsia="Times New Roman" w:hAnsi="Arial" w:cs="Arial"/>
-          <w:color w:val="000000"/>
-          <w:sz w:val="22"/>
-          <w:szCs w:val="22"/>
-        </w:rPr>
-        <w:t>Type: Economic/Causal</w:t>
-      </w:r>
-    </w:p>
-    <w:p>
-      <w:pPr>
-        <w:numPr>
-          <w:ilvl w:val="1"/>
-          <w:numId w:val="1"/>
-        </w:numPr>
-        <w:spacing w:before="100" w:beforeAutospacing="1" w:after="100" w:afterAutospacing="1"/>
-        <w:textAlignment w:val="baseline"/>
-        <w:rPr>
-          <w:rFonts w:ascii="Arial" w:eastAsia="Times New Roman" w:hAnsi="Arial" w:cs="Arial"/>
-          <w:color w:val="000000"/>
-          <w:sz w:val="22"/>
-          <w:szCs w:val="22"/>
-        </w:rPr>
-      </w:pPr>
-      <w:r>
-        <w:rPr>
-          <w:rFonts w:ascii="Arial" w:eastAsia="Times New Roman" w:hAnsi="Arial" w:cs="Arial"/>
-          <w:color w:val="000000"/>
-          <w:sz w:val="22"/>
-          <w:szCs w:val="22"/>
-        </w:rPr>
-        <w:t>Main Study: Uses zero tolerance laws to show that harsher punishment amounts to less drinking and driving. The control group here is older college students. Hence, comparing drinking and driving of young underage students to older college students. 26-27% reduction in probability of drinking and driving among those who reported drinking away from home.</w:t>
-      </w:r>
-    </w:p>
-    <w:p>
-      <w:pPr>
-        <w:numPr>
-          <w:ilvl w:val="2"/>
-          <w:numId w:val="1"/>
-        </w:numPr>
-        <w:spacing w:before="100" w:beforeAutospacing="1" w:after="100" w:afterAutospacing="1"/>
-        <w:textAlignment w:val="baseline"/>
-        <w:rPr>
-          <w:rFonts w:ascii="Arial" w:eastAsia="Times New Roman" w:hAnsi="Arial" w:cs="Arial"/>
-          <w:color w:val="000000"/>
-          <w:sz w:val="22"/>
-          <w:szCs w:val="22"/>
-        </w:rPr>
-      </w:pPr>
-      <w:r>
-        <w:rPr>
-          <w:rFonts w:ascii="Arial" w:eastAsia="Times New Roman" w:hAnsi="Arial" w:cs="Arial"/>
-          <w:color w:val="000000"/>
-          <w:sz w:val="22"/>
-          <w:szCs w:val="22"/>
-        </w:rPr>
-        <w:t>Data: The College Alcohol Surveys by Harvard School of Public Health (1993, 1997, 1999). This has 119 schools and coverage of 40 states.</w:t>
-      </w:r>
-    </w:p>
-    <w:p>
-      <w:pPr>
-        <w:numPr>
-          <w:ilvl w:val="1"/>
-          <w:numId w:val="1"/>
-        </w:numPr>
-        <w:spacing w:before="100" w:beforeAutospacing="1" w:after="100" w:afterAutospacing="1"/>
-        <w:textAlignment w:val="baseline"/>
-        <w:rPr>
-          <w:rFonts w:ascii="Arial" w:eastAsia="Times New Roman" w:hAnsi="Arial" w:cs="Arial"/>
-          <w:color w:val="000000"/>
-          <w:sz w:val="22"/>
-          <w:szCs w:val="22"/>
-        </w:rPr>
-      </w:pPr>
-      <w:r>
-        <w:rPr>
-          <w:rFonts w:ascii="Arial" w:eastAsia="Times New Roman" w:hAnsi="Arial" w:cs="Arial"/>
-          <w:color w:val="000000"/>
-          <w:sz w:val="22"/>
-          <w:szCs w:val="22"/>
-        </w:rPr>
-        <w:t>Other Results: Shows that most drinking occurs at a student’s residence, although not too different from drinking away from home.</w:t>
-      </w:r>
-    </w:p>
-    <w:p>
-      <w:pPr>
-        <w:numPr>
-          <w:ilvl w:val="0"/>
-          <w:numId w:val="1"/>
-        </w:numPr>
-        <w:spacing w:before="100" w:beforeAutospacing="1" w:after="100" w:afterAutospacing="1"/>
-        <w:textAlignment w:val="baseline"/>
-        <w:rPr>
-          <w:rFonts w:ascii="Arial" w:eastAsia="Times New Roman" w:hAnsi="Arial" w:cs="Arial"/>
-          <w:color w:val="000000"/>
-          <w:sz w:val="22"/>
-          <w:szCs w:val="22"/>
-        </w:rPr>
-      </w:pPr>
-      <w:r>
-        <w:rPr>
-          <w:rFonts w:ascii="Arial" w:eastAsia="Times New Roman" w:hAnsi="Arial" w:cs="Arial"/>
-          <w:color w:val="000000"/>
-          <w:sz w:val="22"/>
-          <w:szCs w:val="22"/>
-        </w:rPr>
-        <w:fldChar w:fldCharType="begin"/>
-      </w:r>
-      <w:r>
-        <w:rPr>
-          <w:rFonts w:ascii="Arial" w:eastAsia="Times New Roman" w:hAnsi="Arial" w:cs="Arial"/>
-          <w:color w:val="000000"/>
-          <w:sz w:val="22"/>
-          <w:szCs w:val="22"/>
-        </w:rPr>
-        <w:instrText xml:space="preserve"> ADDIN ZOTERO_ITEM CSL_CITATION {"citationID":"gMsa06j2","properties":{"formattedCitation":"(Kremer and Levy 2008)","plainCitation":"(Kremer and Levy 2008)","noteIndex":0},"citationItems":[{"id":587,"uris":["http://zotero.org/users/local/Y2pNJapA/items/DYF2F45I"],"uri":["http://zotero.org/users/local/Y2pNJapA/items/DYF2F45I"],"itemData":{"id":587,"type":"article-journal","abstract":"This paper examines the extent to which college students who drink alcohol influence their peers. We exploit a natural experiment in which students at a large state university were randomly assigned roommates through a lottery system. We find that on average, males assigned to roommates who reported drinking in the year prior to entering college had a Grade Point Average (GPA) one quarter-point lower than those assigned to nondrinking roommates. The effect of initial assignment to a drinking roommate persists into the second year of college and possibly grows. The effect is especially large for students who drank alcohol themselves in the year prior to college. In contrast to the males, females' GPAs do not appear affected by roommates' drinking prior to college. Furthermore, students' college GPA is not significantly affected by roommates' high school grades, admission test scores, or family background. These findings are more consistent with models in which peers change people's preferences than with models in which peers change people's choice sets. Surprisingly, the policy of segregating drinkers by having substance-free housing could potentially lower average GPA in the university.","container-title":"Journal of Economic Perspectives","DOI":"10.1257/jep.22.3.189","ISSN":"0895-3309","issue":"3","language":"en","page":"189-206","source":"www.aeaweb.org","title":"Peer Effects and Alcohol Use among College Students","volume":"22","author":[{"family":"Kremer","given":"Michael"},{"family":"Levy","given":"Dan"}],"issued":{"date-parts":[["2008",9]]}}}],"schema":"https://github.com/citation-style-language/schema/raw/master/csl-citation.json"} </w:instrText>
-      </w:r>
-      <w:r>
-        <w:rPr>
-          <w:rFonts w:ascii="Arial" w:eastAsia="Times New Roman" w:hAnsi="Arial" w:cs="Arial"/>
-          <w:color w:val="000000"/>
-          <w:sz w:val="22"/>
-          <w:szCs w:val="22"/>
-        </w:rPr>
-        <w:fldChar w:fldCharType="separate"/>
-      </w:r>
-      <w:r>
-        <w:rPr>
-          <w:rFonts w:ascii="Arial" w:eastAsia="Times New Roman" w:hAnsi="Arial" w:cs="Arial"/>
-          <w:noProof/>
-          <w:color w:val="000000"/>
-          <w:sz w:val="22"/>
-          <w:szCs w:val="22"/>
-        </w:rPr>
-        <w:t>(Kremer and Levy 2008)</w:t>
-      </w:r>
-      <w:r>
-        <w:rPr>
-          <w:rFonts w:ascii="Arial" w:eastAsia="Times New Roman" w:hAnsi="Arial" w:cs="Arial"/>
-          <w:color w:val="000000"/>
-          <w:sz w:val="22"/>
-          <w:szCs w:val="22"/>
-        </w:rPr>
-        <w:fldChar w:fldCharType="end"/>
-      </w:r>
-    </w:p>
-    <w:p>
-      <w:pPr>
-        <w:numPr>
-          <w:ilvl w:val="1"/>
-          <w:numId w:val="1"/>
-        </w:numPr>
-        <w:spacing w:before="100" w:beforeAutospacing="1" w:after="100" w:afterAutospacing="1"/>
-        <w:textAlignment w:val="baseline"/>
-        <w:rPr>
-          <w:rFonts w:ascii="Arial" w:eastAsia="Times New Roman" w:hAnsi="Arial" w:cs="Arial"/>
-          <w:color w:val="000000"/>
-          <w:sz w:val="22"/>
-          <w:szCs w:val="22"/>
-        </w:rPr>
-      </w:pPr>
-      <w:r>
-        <w:rPr>
-          <w:rFonts w:ascii="Arial" w:eastAsia="Times New Roman" w:hAnsi="Arial" w:cs="Arial"/>
-          <w:color w:val="000000"/>
-          <w:sz w:val="22"/>
-          <w:szCs w:val="22"/>
-        </w:rPr>
-        <w:t>Type: Economic/Causal</w:t>
-      </w:r>
-    </w:p>
-    <w:p>
-      <w:pPr>
-        <w:numPr>
-          <w:ilvl w:val="1"/>
-          <w:numId w:val="1"/>
-        </w:numPr>
-        <w:spacing w:before="100" w:beforeAutospacing="1" w:after="100" w:afterAutospacing="1"/>
-        <w:textAlignment w:val="baseline"/>
-        <w:rPr>
-          <w:rFonts w:ascii="Arial" w:eastAsia="Times New Roman" w:hAnsi="Arial" w:cs="Arial"/>
-          <w:color w:val="000000"/>
-          <w:sz w:val="22"/>
-          <w:szCs w:val="22"/>
-        </w:rPr>
-      </w:pPr>
-      <w:r>
-        <w:rPr>
-          <w:rFonts w:ascii="Arial" w:eastAsia="Times New Roman" w:hAnsi="Arial" w:cs="Arial"/>
-          <w:color w:val="000000"/>
-          <w:sz w:val="22"/>
-          <w:szCs w:val="22"/>
-        </w:rPr>
-        <w:lastRenderedPageBreak/>
-        <w:t xml:space="preserve">Main Study: Uses the random assignment of roommates to estimate the effect of alcohol use among college students at a large state university. Finds effects on males. </w:t>
-      </w:r>
-      <w:proofErr w:type="gramStart"/>
-      <w:r>
-        <w:rPr>
-          <w:rFonts w:ascii="Arial" w:eastAsia="Times New Roman" w:hAnsi="Arial" w:cs="Arial"/>
-          <w:color w:val="000000"/>
-          <w:sz w:val="22"/>
-          <w:szCs w:val="22"/>
-        </w:rPr>
-        <w:t>In particular, if</w:t>
-      </w:r>
-      <w:proofErr w:type="gramEnd"/>
-      <w:r>
-        <w:rPr>
-          <w:rFonts w:ascii="Arial" w:eastAsia="Times New Roman" w:hAnsi="Arial" w:cs="Arial"/>
-          <w:color w:val="000000"/>
-          <w:sz w:val="22"/>
-          <w:szCs w:val="22"/>
-        </w:rPr>
-        <w:t xml:space="preserve"> a male was assigned a roommate that previously drank alcohol prior to college, then that male should expect to have a lower grade point average than those assigned to nondrinking roommates. </w:t>
-      </w:r>
-    </w:p>
-    <w:p>
-      <w:pPr>
-        <w:numPr>
-          <w:ilvl w:val="0"/>
-          <w:numId w:val="1"/>
-        </w:numPr>
-        <w:spacing w:before="100" w:beforeAutospacing="1" w:after="100" w:afterAutospacing="1"/>
-        <w:textAlignment w:val="baseline"/>
-        <w:rPr>
-          <w:rFonts w:ascii="Arial" w:eastAsia="Times New Roman" w:hAnsi="Arial" w:cs="Arial"/>
-          <w:color w:val="000000"/>
-          <w:sz w:val="22"/>
-          <w:szCs w:val="22"/>
-        </w:rPr>
-      </w:pPr>
-      <w:r>
-        <w:rPr>
-          <w:rFonts w:ascii="Arial" w:eastAsia="Times New Roman" w:hAnsi="Arial" w:cs="Arial"/>
-          <w:color w:val="000000"/>
-          <w:sz w:val="22"/>
-          <w:szCs w:val="22"/>
-        </w:rPr>
-        <w:fldChar w:fldCharType="begin"/>
-      </w:r>
-      <w:r>
-        <w:rPr>
-          <w:rFonts w:ascii="Arial" w:eastAsia="Times New Roman" w:hAnsi="Arial" w:cs="Arial"/>
-          <w:color w:val="000000"/>
-          <w:sz w:val="22"/>
-          <w:szCs w:val="22"/>
-        </w:rPr>
-        <w:instrText xml:space="preserve"> ADDIN ZOTERO_ITEM CSL_CITATION {"citationID":"dMy6DuPT","properties":{"formattedCitation":"(Williams, Powell, and Wechsler 2003)","plainCitation":"(Williams, Powell, and Wechsler 2003)","noteIndex":0},"citationItems":[{"id":584,"uris":["http://zotero.org/users/local/Y2pNJapA/items/EAQ2T383"],"uri":["http://zotero.org/users/local/Y2pNJapA/items/EAQ2T383"],"itemData":{"id":584,"type":"article-journal","abstract":"It is often conjectured that a significant cost of youthful drinking is the future labour market consequences of having accumulated a lower stock of human capital. While several studies have investigated the effect of youthful drinking on the quantity of human capital stock accumulated, measured by years of education completed or high-school graduation, this paper investigates the effect of alcohol consumption on the quality of human capital stock accumulated as measured by college students GPA. Using data from the Harvard School of Public Health's College Alcohol Study, the indirect effect of the quantity of alcohol consumed on GPA is estimated through hours spent studying as well as the direct effect. Results show that the net total effect of alcohol consumption on GPA is negative for the sample of college students, and that the main effect is via a reduction in the hours spent studying. This finding confirms that high levels of alcohol consumption have an overall negative consequence for academic achievement, and hence future labour market outcomes.","container-title":"Applied Economics","DOI":"10.1080/0003684032000090735","ISSN":"0003-6846","issue":"10","note":"publisher: Routledge\n_eprint: https://doi.org/10.1080/0003684032000090735","page":"1227-1239","source":"Taylor and Francis+NEJM","title":"Does alcohol consumption reduce human capital accumulation? Evidence from the College Alcohol Study","title-short":"Does alcohol consumption reduce human capital accumulation?","volume":"35","author":[{"family":"Williams","given":"Jenny"},{"family":"Powell","given":"Lisa M."},{"family":"Wechsler","given":"Henry"}],"issued":{"date-parts":[["2003",6,30]]}}}],"schema":"https://github.com/citation-style-language/schema/raw/master/csl-citation.json"} </w:instrText>
-      </w:r>
-      <w:r>
-        <w:rPr>
-          <w:rFonts w:ascii="Arial" w:eastAsia="Times New Roman" w:hAnsi="Arial" w:cs="Arial"/>
-          <w:color w:val="000000"/>
-          <w:sz w:val="22"/>
-          <w:szCs w:val="22"/>
-        </w:rPr>
-        <w:fldChar w:fldCharType="separate"/>
-      </w:r>
-      <w:r>
-        <w:rPr>
-          <w:rFonts w:ascii="Arial" w:eastAsia="Times New Roman" w:hAnsi="Arial" w:cs="Arial"/>
-          <w:noProof/>
-          <w:color w:val="000000"/>
-          <w:sz w:val="22"/>
-          <w:szCs w:val="22"/>
-        </w:rPr>
-        <w:t>(Williams, Powell, and Wechsler 2003)</w:t>
-      </w:r>
-      <w:r>
-        <w:rPr>
-          <w:rFonts w:ascii="Arial" w:eastAsia="Times New Roman" w:hAnsi="Arial" w:cs="Arial"/>
-          <w:color w:val="000000"/>
-          <w:sz w:val="22"/>
-          <w:szCs w:val="22"/>
-        </w:rPr>
-        <w:fldChar w:fldCharType="end"/>
-      </w:r>
-    </w:p>
-    <w:p>
-      <w:pPr>
-        <w:numPr>
-          <w:ilvl w:val="1"/>
-          <w:numId w:val="1"/>
-        </w:numPr>
-        <w:spacing w:before="100" w:beforeAutospacing="1" w:after="100" w:afterAutospacing="1"/>
-        <w:textAlignment w:val="baseline"/>
-        <w:rPr>
-          <w:rFonts w:ascii="Arial" w:eastAsia="Times New Roman" w:hAnsi="Arial" w:cs="Arial"/>
-          <w:color w:val="000000"/>
-          <w:sz w:val="22"/>
-          <w:szCs w:val="22"/>
-        </w:rPr>
-      </w:pPr>
-      <w:r>
-        <w:rPr>
-          <w:rFonts w:ascii="Arial" w:eastAsia="Times New Roman" w:hAnsi="Arial" w:cs="Arial"/>
-          <w:color w:val="000000"/>
-          <w:sz w:val="22"/>
-          <w:szCs w:val="22"/>
-        </w:rPr>
-        <w:t>Type: Economic/Causal</w:t>
-      </w:r>
-    </w:p>
-    <w:p>
-      <w:pPr>
-        <w:numPr>
-          <w:ilvl w:val="1"/>
-          <w:numId w:val="1"/>
-        </w:numPr>
-        <w:spacing w:before="100" w:beforeAutospacing="1" w:after="100" w:afterAutospacing="1"/>
-        <w:textAlignment w:val="baseline"/>
-        <w:rPr>
-          <w:rFonts w:ascii="Arial" w:eastAsia="Times New Roman" w:hAnsi="Arial" w:cs="Arial"/>
-          <w:color w:val="000000"/>
-          <w:sz w:val="22"/>
-          <w:szCs w:val="22"/>
-        </w:rPr>
-      </w:pPr>
-      <w:r>
-        <w:rPr>
-          <w:rFonts w:ascii="Arial" w:eastAsia="Times New Roman" w:hAnsi="Arial" w:cs="Arial"/>
-          <w:color w:val="000000"/>
-          <w:sz w:val="22"/>
-          <w:szCs w:val="22"/>
-        </w:rPr>
-        <w:t xml:space="preserve">Main Study: Use the Harvard College Alcohol Study which samples 3 times in the 1990s. Use the full price of alcohol as an instrument for drinking. Finds that an extra drink on a typical drinking occasion is associated with a quarter of an hour less time spent studying per day. Students drink more as they get older up until the age of 21. They spend more hours studying as they </w:t>
-      </w:r>
-      <w:proofErr w:type="gramStart"/>
-      <w:r>
-        <w:rPr>
-          <w:rFonts w:ascii="Arial" w:eastAsia="Times New Roman" w:hAnsi="Arial" w:cs="Arial"/>
-          <w:color w:val="000000"/>
-          <w:sz w:val="22"/>
-          <w:szCs w:val="22"/>
-        </w:rPr>
-        <w:t>age, and</w:t>
-      </w:r>
-      <w:proofErr w:type="gramEnd"/>
-      <w:r>
-        <w:rPr>
-          <w:rFonts w:ascii="Arial" w:eastAsia="Times New Roman" w:hAnsi="Arial" w:cs="Arial"/>
-          <w:color w:val="000000"/>
-          <w:sz w:val="22"/>
-          <w:szCs w:val="22"/>
-        </w:rPr>
-        <w:t xml:space="preserve"> achieve a better GPA as they get older until they reach 21. Finds that alcohol reduces human capital stock as measured by GPA. </w:t>
-      </w:r>
-    </w:p>
-    <w:p>
-      <w:pPr>
-        <w:pStyle w:val="ListParagraph"/>
-        <w:numPr>
-          <w:ilvl w:val="0"/>
-          <w:numId w:val="1"/>
-        </w:numPr>
-        <w:spacing w:before="100" w:beforeAutospacing="1" w:after="100" w:afterAutospacing="1"/>
-        <w:textAlignment w:val="baseline"/>
-        <w:rPr>
-          <w:rFonts w:ascii="Arial" w:eastAsia="Times New Roman" w:hAnsi="Arial" w:cs="Arial"/>
-          <w:color w:val="000000"/>
-          <w:sz w:val="22"/>
-          <w:szCs w:val="22"/>
-        </w:rPr>
-      </w:pPr>
-      <w:r>
-        <w:rPr>
-          <w:rFonts w:ascii="Arial" w:eastAsia="Times New Roman" w:hAnsi="Arial" w:cs="Arial"/>
-          <w:color w:val="000000"/>
-          <w:sz w:val="22"/>
-          <w:szCs w:val="22"/>
-        </w:rPr>
-        <w:t>Insights: drinking may reduce time to study therefore affecting GPA. I don’t think</w:t>
-      </w:r>
-    </w:p>
-    <w:p>
-      <w:pPr>
-        <w:numPr>
-          <w:ilvl w:val="0"/>
-          <w:numId w:val="1"/>
-        </w:numPr>
-        <w:spacing w:before="100" w:beforeAutospacing="1" w:after="100" w:afterAutospacing="1"/>
-        <w:textAlignment w:val="baseline"/>
-        <w:rPr>
-          <w:rFonts w:ascii="Arial" w:eastAsia="Times New Roman" w:hAnsi="Arial" w:cs="Arial"/>
-          <w:color w:val="000000"/>
-          <w:sz w:val="22"/>
-          <w:szCs w:val="22"/>
-        </w:rPr>
-      </w:pPr>
-      <w:r>
-        <w:rPr>
-          <w:rFonts w:ascii="Arial" w:eastAsia="Times New Roman" w:hAnsi="Arial" w:cs="Arial"/>
-          <w:color w:val="000000"/>
-          <w:sz w:val="22"/>
-          <w:szCs w:val="22"/>
-        </w:rPr>
-        <w:fldChar w:fldCharType="begin"/>
-      </w:r>
-      <w:r>
-        <w:rPr>
-          <w:rFonts w:ascii="Arial" w:eastAsia="Times New Roman" w:hAnsi="Arial" w:cs="Arial"/>
-          <w:color w:val="000000"/>
-          <w:sz w:val="22"/>
-          <w:szCs w:val="22"/>
-        </w:rPr>
-        <w:instrText xml:space="preserve"> ADDIN ZOTERO_ITEM CSL_CITATION {"citationID":"URmxvkWh","properties":{"formattedCitation":"(Rooney and Smith 2019)","plainCitation":"(Rooney and Smith 2019)","noteIndex":0},"citationItems":[{"id":230,"uris":["http://zotero.org/users/local/Y2pNJapA/items/RX9X8QJE"],"uri":["http://zotero.org/users/local/Y2pNJapA/items/RX9X8QJE"],"itemData":{"id":230,"type":"article-journal","abstract":"Recently, many high-profile scandals have occurred on college campuses. How might scandals affect colleges' outcomes? To investigate, we construct a dataset of scandals at the top 100 U.S. universities from 2001 to 2013. We find that scandals with significant media coverage substantially reduce applications. For example, a scandal covered in a long-form news article leads to a 10% drop in applications the following year-roughly the same impact of dropping ten spots in prominent college rankings. This impact persists for 2 years. We find no impact on incoming student body competitiveness, yield, or alumni donations, and little effect on deterring future scandals. (JEL L82, I23, D83)","container-title":"Contemporary Economic Policy","DOI":"10.1111/coep.12427","ISSN":"1465-7287","issue":"3","language":"en","note":"_eprint: https://onlinelibrary.wiley.com/doi/pdf/10.1111/coep.12427","page":"492-508","source":"Wiley Online Library","title":"The Impact of Highly Publicized Campus Scandals on College Outcomes","volume":"37","author":[{"family":"Rooney","given":"Patrick"},{"family":"Smith","given":"Jonathan"}],"issued":{"date-parts":[["2019"]]}}}],"schema":"https://github.com/citation-style-language/schema/raw/master/csl-citation.json"} </w:instrText>
+        <w:instrText xml:space="preserve"> ADDIN ZOTERO_ITEM CSL_CITATION {"citationID":"ozUlgifN","properties":{"formattedCitation":"(Rooney and Smith 2019)","plainCitation":"(Rooney and Smith 2019)","noteIndex":0},"citationItems":[{"id":230,"uris":["http://zotero.org/users/local/Y2pNJapA/items/RX9X8QJE"],"uri":["http://zotero.org/users/local/Y2pNJapA/items/RX9X8QJE"],"itemData":{"id":230,"type":"article-journal","abstract":"Recently, many high-profile scandals have occurred on college campuses. How might scandals affect colleges' outcomes? To investigate, we construct a dataset of scandals at the top 100 U.S. universities from 2001 to 2013. We find that scandals with significant media coverage substantially reduce applications. For example, a scandal covered in a long-form news article leads to a 10% drop in applications the following year-roughly the same impact of dropping ten spots in prominent college rankings. This impact persists for 2 years. We find no impact on incoming student body competitiveness, yield, or alumni donations, and little effect on deterring future scandals. (JEL L82, I23, D83)","container-title":"Contemporary Economic Policy","DOI":"10.1111/coep.12427","ISSN":"1465-7287","issue":"3","language":"en","note":"_eprint: https://onlinelibrary.wiley.com/doi/pdf/10.1111/coep.12427","page":"492-508","source":"Wiley Online Library","title":"The Impact of Highly Publicized Campus Scandals on College Outcomes","volume":"37","author":[{"family":"Rooney","given":"Patrick"},{"family":"Smith","given":"Jonathan"}],"issued":{"date-parts":[["2019"]]}}}],"schema":"https://github.com/citation-style-language/schema/raw/master/csl-citation.json"} </w:instrText>
       </w:r>
       <w:r>
         <w:rPr>
@@ -6059,6 +6593,119 @@
 <file path=word/numbering.xml><?xml version="1.0" encoding="utf-8"?>
 <w:numbering xmlns:wpc="http://schemas.microsoft.com/office/word/2010/wordprocessingCanvas" xmlns:cx="http://schemas.microsoft.com/office/drawing/2014/chartex" xmlns:cx1="http://schemas.microsoft.com/office/drawing/2015/9/8/chartex" xmlns:cx2="http://schemas.microsoft.com/office/drawing/2015/10/21/chartex" xmlns:cx3="http://schemas.microsoft.com/office/drawing/2016/5/9/chartex" xmlns:cx4="http://schemas.microsoft.com/office/drawing/2016/5/10/chartex" xmlns:cx5="http://schemas.microsoft.com/office/drawing/2016/5/11/chartex" xmlns:cx6="http://schemas.microsoft.com/office/drawing/2016/5/12/chartex" xmlns:cx7="http://schemas.microsoft.com/office/drawing/2016/5/13/chartex" xmlns:cx8="http://schemas.microsoft.com/office/drawing/2016/5/14/chartex" xmlns:mc="http://schemas.openxmlformats.org/markup-compatibility/2006" xmlns:aink="http://schemas.microsoft.com/office/drawing/2016/ink" xmlns:am3d="http://schemas.microsoft.com/office/drawing/2017/model3d" xmlns:o="urn:schemas-microsoft-com:office:office" xmlns:r="http://schemas.openxmlformats.org/officeDocument/2006/relationships" xmlns:m="http://schemas.openxmlformats.org/officeDocument/2006/math" xmlns:v="urn:schemas-microsoft-com:vml" xmlns:wp14="http://schemas.microsoft.com/office/word/2010/wordprocessingDrawing" xmlns:wp="http://schemas.openxmlformats.org/drawingml/2006/wordprocessingDrawing" xmlns:w10="urn:schemas-microsoft-com:office:word" xmlns:w="http://schemas.openxmlformats.org/wordprocessingml/2006/main" xmlns:w14="http://schemas.microsoft.com/office/word/2010/wordml" xmlns:w15="http://schemas.microsoft.com/office/word/2012/wordml" xmlns:w16cex="http://schemas.microsoft.com/office/word/2018/wordml/cex" xmlns:w16cid="http://schemas.microsoft.com/office/word/2016/wordml/cid" xmlns:w16="http://schemas.microsoft.com/office/word/2018/wordml" xmlns:w16sdtdh="http://schemas.microsoft.com/office/word/2020/wordml/sdtdatahash" xmlns:w16se="http://schemas.microsoft.com/office/word/2015/wordml/symex" xmlns:wpg="http://schemas.microsoft.com/office/word/2010/wordprocessingGroup" xmlns:wpi="http://schemas.microsoft.com/office/word/2010/wordprocessingInk" xmlns:wne="http://schemas.microsoft.com/office/word/2006/wordml" xmlns:wps="http://schemas.microsoft.com/office/word/2010/wordprocessingShape" mc:Ignorable="w14 w15 w16se w16cid w16 w16cex w16sdtdh wp14">
   <w:abstractNum w:abstractNumId="0" w15:restartNumberingAfterBreak="0">
+    <w:nsid w:val="285A45D1"/>
+    <w:multiLevelType w:val="hybridMultilevel"/>
+    <w:tmpl w:val="33409CBC"/>
+    <w:lvl w:ilvl="0" w:tplc="04090001">
+      <w:start w:val="1"/>
+      <w:numFmt w:val="bullet"/>
+      <w:lvlText w:val=""/>
+      <w:lvlJc w:val="left"/>
+      <w:pPr>
+        <w:ind w:left="720" w:hanging="360"/>
+      </w:pPr>
+      <w:rPr>
+        <w:rFonts w:ascii="Symbol" w:hAnsi="Symbol" w:hint="default"/>
+      </w:rPr>
+    </w:lvl>
+    <w:lvl w:ilvl="1" w:tplc="04090003">
+      <w:start w:val="1"/>
+      <w:numFmt w:val="bullet"/>
+      <w:lvlText w:val="o"/>
+      <w:lvlJc w:val="left"/>
+      <w:pPr>
+        <w:ind w:left="1440" w:hanging="360"/>
+      </w:pPr>
+      <w:rPr>
+        <w:rFonts w:ascii="Courier New" w:hAnsi="Courier New" w:cs="Courier New" w:hint="default"/>
+      </w:rPr>
+    </w:lvl>
+    <w:lvl w:ilvl="2" w:tplc="04090005">
+      <w:start w:val="1"/>
+      <w:numFmt w:val="bullet"/>
+      <w:lvlText w:val=""/>
+      <w:lvlJc w:val="left"/>
+      <w:pPr>
+        <w:ind w:left="2160" w:hanging="360"/>
+      </w:pPr>
+      <w:rPr>
+        <w:rFonts w:ascii="Wingdings" w:hAnsi="Wingdings" w:hint="default"/>
+      </w:rPr>
+    </w:lvl>
+    <w:lvl w:ilvl="3" w:tplc="04090001" w:tentative="1">
+      <w:start w:val="1"/>
+      <w:numFmt w:val="bullet"/>
+      <w:lvlText w:val=""/>
+      <w:lvlJc w:val="left"/>
+      <w:pPr>
+        <w:ind w:left="2880" w:hanging="360"/>
+      </w:pPr>
+      <w:rPr>
+        <w:rFonts w:ascii="Symbol" w:hAnsi="Symbol" w:hint="default"/>
+      </w:rPr>
+    </w:lvl>
+    <w:lvl w:ilvl="4" w:tplc="04090003" w:tentative="1">
+      <w:start w:val="1"/>
+      <w:numFmt w:val="bullet"/>
+      <w:lvlText w:val="o"/>
+      <w:lvlJc w:val="left"/>
+      <w:pPr>
+        <w:ind w:left="3600" w:hanging="360"/>
+      </w:pPr>
+      <w:rPr>
+        <w:rFonts w:ascii="Courier New" w:hAnsi="Courier New" w:cs="Courier New" w:hint="default"/>
+      </w:rPr>
+    </w:lvl>
+    <w:lvl w:ilvl="5" w:tplc="04090005" w:tentative="1">
+      <w:start w:val="1"/>
+      <w:numFmt w:val="bullet"/>
+      <w:lvlText w:val=""/>
+      <w:lvlJc w:val="left"/>
+      <w:pPr>
+        <w:ind w:left="4320" w:hanging="360"/>
+      </w:pPr>
+      <w:rPr>
+        <w:rFonts w:ascii="Wingdings" w:hAnsi="Wingdings" w:hint="default"/>
+      </w:rPr>
+    </w:lvl>
+    <w:lvl w:ilvl="6" w:tplc="04090001" w:tentative="1">
+      <w:start w:val="1"/>
+      <w:numFmt w:val="bullet"/>
+      <w:lvlText w:val=""/>
+      <w:lvlJc w:val="left"/>
+      <w:pPr>
+        <w:ind w:left="5040" w:hanging="360"/>
+      </w:pPr>
+      <w:rPr>
+        <w:rFonts w:ascii="Symbol" w:hAnsi="Symbol" w:hint="default"/>
+      </w:rPr>
+    </w:lvl>
+    <w:lvl w:ilvl="7" w:tplc="04090003" w:tentative="1">
+      <w:start w:val="1"/>
+      <w:numFmt w:val="bullet"/>
+      <w:lvlText w:val="o"/>
+      <w:lvlJc w:val="left"/>
+      <w:pPr>
+        <w:ind w:left="5760" w:hanging="360"/>
+      </w:pPr>
+      <w:rPr>
+        <w:rFonts w:ascii="Courier New" w:hAnsi="Courier New" w:cs="Courier New" w:hint="default"/>
+      </w:rPr>
+    </w:lvl>
+    <w:lvl w:ilvl="8" w:tplc="04090005" w:tentative="1">
+      <w:start w:val="1"/>
+      <w:numFmt w:val="bullet"/>
+      <w:lvlText w:val=""/>
+      <w:lvlJc w:val="left"/>
+      <w:pPr>
+        <w:ind w:left="6480" w:hanging="360"/>
+      </w:pPr>
+      <w:rPr>
+        <w:rFonts w:ascii="Wingdings" w:hAnsi="Wingdings" w:hint="default"/>
+      </w:rPr>
+    </w:lvl>
+  </w:abstractNum>
+  <w:abstractNum w:abstractNumId="1" w15:restartNumberingAfterBreak="0">
     <w:nsid w:val="43037CD5"/>
     <w:multiLevelType w:val="multilevel"/>
     <w:tmpl w:val="B5389B06"/>
@@ -6207,7 +6854,126 @@
       </w:rPr>
     </w:lvl>
   </w:abstractNum>
+  <w:abstractNum w:abstractNumId="2" w15:restartNumberingAfterBreak="0">
+    <w:nsid w:val="68E3184E"/>
+    <w:multiLevelType w:val="hybridMultilevel"/>
+    <w:tmpl w:val="466AE678"/>
+    <w:lvl w:ilvl="0" w:tplc="04090001">
+      <w:start w:val="1"/>
+      <w:numFmt w:val="bullet"/>
+      <w:lvlText w:val=""/>
+      <w:lvlJc w:val="left"/>
+      <w:pPr>
+        <w:ind w:left="720" w:hanging="360"/>
+      </w:pPr>
+      <w:rPr>
+        <w:rFonts w:ascii="Symbol" w:hAnsi="Symbol" w:hint="default"/>
+      </w:rPr>
+    </w:lvl>
+    <w:lvl w:ilvl="1" w:tplc="04090003">
+      <w:start w:val="1"/>
+      <w:numFmt w:val="bullet"/>
+      <w:lvlText w:val="o"/>
+      <w:lvlJc w:val="left"/>
+      <w:pPr>
+        <w:ind w:left="1440" w:hanging="360"/>
+      </w:pPr>
+      <w:rPr>
+        <w:rFonts w:ascii="Courier New" w:hAnsi="Courier New" w:cs="Courier New" w:hint="default"/>
+      </w:rPr>
+    </w:lvl>
+    <w:lvl w:ilvl="2" w:tplc="04090005" w:tentative="1">
+      <w:start w:val="1"/>
+      <w:numFmt w:val="bullet"/>
+      <w:lvlText w:val=""/>
+      <w:lvlJc w:val="left"/>
+      <w:pPr>
+        <w:ind w:left="2160" w:hanging="360"/>
+      </w:pPr>
+      <w:rPr>
+        <w:rFonts w:ascii="Wingdings" w:hAnsi="Wingdings" w:hint="default"/>
+      </w:rPr>
+    </w:lvl>
+    <w:lvl w:ilvl="3" w:tplc="04090001" w:tentative="1">
+      <w:start w:val="1"/>
+      <w:numFmt w:val="bullet"/>
+      <w:lvlText w:val=""/>
+      <w:lvlJc w:val="left"/>
+      <w:pPr>
+        <w:ind w:left="2880" w:hanging="360"/>
+      </w:pPr>
+      <w:rPr>
+        <w:rFonts w:ascii="Symbol" w:hAnsi="Symbol" w:hint="default"/>
+      </w:rPr>
+    </w:lvl>
+    <w:lvl w:ilvl="4" w:tplc="04090003" w:tentative="1">
+      <w:start w:val="1"/>
+      <w:numFmt w:val="bullet"/>
+      <w:lvlText w:val="o"/>
+      <w:lvlJc w:val="left"/>
+      <w:pPr>
+        <w:ind w:left="3600" w:hanging="360"/>
+      </w:pPr>
+      <w:rPr>
+        <w:rFonts w:ascii="Courier New" w:hAnsi="Courier New" w:cs="Courier New" w:hint="default"/>
+      </w:rPr>
+    </w:lvl>
+    <w:lvl w:ilvl="5" w:tplc="04090005" w:tentative="1">
+      <w:start w:val="1"/>
+      <w:numFmt w:val="bullet"/>
+      <w:lvlText w:val=""/>
+      <w:lvlJc w:val="left"/>
+      <w:pPr>
+        <w:ind w:left="4320" w:hanging="360"/>
+      </w:pPr>
+      <w:rPr>
+        <w:rFonts w:ascii="Wingdings" w:hAnsi="Wingdings" w:hint="default"/>
+      </w:rPr>
+    </w:lvl>
+    <w:lvl w:ilvl="6" w:tplc="04090001" w:tentative="1">
+      <w:start w:val="1"/>
+      <w:numFmt w:val="bullet"/>
+      <w:lvlText w:val=""/>
+      <w:lvlJc w:val="left"/>
+      <w:pPr>
+        <w:ind w:left="5040" w:hanging="360"/>
+      </w:pPr>
+      <w:rPr>
+        <w:rFonts w:ascii="Symbol" w:hAnsi="Symbol" w:hint="default"/>
+      </w:rPr>
+    </w:lvl>
+    <w:lvl w:ilvl="7" w:tplc="04090003" w:tentative="1">
+      <w:start w:val="1"/>
+      <w:numFmt w:val="bullet"/>
+      <w:lvlText w:val="o"/>
+      <w:lvlJc w:val="left"/>
+      <w:pPr>
+        <w:ind w:left="5760" w:hanging="360"/>
+      </w:pPr>
+      <w:rPr>
+        <w:rFonts w:ascii="Courier New" w:hAnsi="Courier New" w:cs="Courier New" w:hint="default"/>
+      </w:rPr>
+    </w:lvl>
+    <w:lvl w:ilvl="8" w:tplc="04090005" w:tentative="1">
+      <w:start w:val="1"/>
+      <w:numFmt w:val="bullet"/>
+      <w:lvlText w:val=""/>
+      <w:lvlJc w:val="left"/>
+      <w:pPr>
+        <w:ind w:left="6480" w:hanging="360"/>
+      </w:pPr>
+      <w:rPr>
+        <w:rFonts w:ascii="Wingdings" w:hAnsi="Wingdings" w:hint="default"/>
+      </w:rPr>
+    </w:lvl>
+  </w:abstractNum>
   <w:num w:numId="1">
+    <w:abstractNumId w:val="1"/>
+  </w:num>
+  <w:num w:numId="2">
+    <w:abstractNumId w:val="2"/>
+  </w:num>
+  <w:num w:numId="3">
     <w:abstractNumId w:val="0"/>
   </w:num>
 </w:numbering>

</xml_diff>

<commit_message>
finished intro and citations
</commit_message>
<xml_diff>
--- a/misc/literature_review.docx
+++ b/misc/literature_review.docx
@@ -5118,7 +5118,7 @@
           <w:sz w:val="22"/>
           <w:szCs w:val="22"/>
         </w:rPr>
-        <w:instrText xml:space="preserve"> ADDIN ZOTERO_ITEM CSL_CITATION {"citationID":"BoWKwO77","properties":{"formattedCitation":"(Sacerdote 2001)","plainCitation":"(Sacerdote 2001)","noteIndex":0},"citationItems":[{"id":596,"uris":["http://zotero.org/users/local/Y2pNJapA/items/WD6JTC9D"],"uri":["http://zotero.org/users/local/Y2pNJapA/items/WD6JTC9D"],"itemData":{"id":596,"type":"article-journal","abstract":"This paper uses a unique data set to measure peer effects among college roommates. Freshman year roommates and dormmates are randomly assigned at Dartmouth College. I find that peers have an impact on grade point average and on decisions to join social groups such as fraternities. Residential peer effects are markedly absent in other major life decisions such as choice of college major. Peer effects in GPA occur at the individual room level, whereas peer effects in fraternity membership occur both at the room level and the entire dorm level. Overall, the data provide strong evidence for the existence of peer effects in student outcomes.","container-title":"The Quarterly Journal of Economics","DOI":"10.1162/00335530151144131","ISSN":"0033-5533","issue":"2","journalAbbreviation":"The Quarterly Journal of Economics","page":"681-704","source":"Silverchair","title":"Peer Effects with Random Assignment: Results for Dartmouth Roommates*","title-short":"Peer Effects with Random Assignment","volume":"116","author":[{"family":"Sacerdote","given":"Bruce"}],"issued":{"date-parts":[["2001",5,1]]}}}],"schema":"https://github.com/citation-style-language/schema/raw/master/csl-citation.json"} </w:instrText>
+        <w:instrText xml:space="preserve"> ADDIN ZOTERO_ITEM CSL_CITATION {"citationID":"mvlCSbCo","properties":{"formattedCitation":"(Mara, Davis, and Schmidt 2018)","plainCitation":"(Mara, Davis, and Schmidt 2018)","noteIndex":0},"citationItems":[{"id":103,"uris":["http://zotero.org/users/local/Y2pNJapA/items/XJMNE84L"],"uri":["http://zotero.org/users/local/Y2pNJapA/items/XJMNE84L"],"itemData":{"id":103,"type":"article-journal","abstract":"We exploit changes in the residential and social environment on campus to identify the economic and academic consequences of fraternity membership at a small Northeastern college. Our estimates suggest that these consequences are large, with fraternity membership lowering student grade point average by approximately 0.25 points on the traditional 4-point scale, but raising future income by approximately 36%, for those students whose decision about membership is affected by changes in the environment. These results suggest that fraternity membership causally produces large gains in social capital, which more than outweigh its negative effects on human capital for potential members. Alcohol-related behavior does not explain much of the effects of fraternity membership on either the human capital or social capital effects. These findings suggest that college administrators face significant trade-offs when crafting policies related to Greek life on campus. (JEL I23, J24, I12)","container-title":"Contemporary Economic Policy","DOI":"10.1111/coep.12249","ISSN":"1465-7287","issue":"2","language":"en","note":"_eprint: https://onlinelibrary.wiley.com/doi/pdf/10.1111/coep.12249","page":"263-276","source":"Wiley Online Library","title":"Social Animal House: The Economic and Academic Consequences of Fraternity Membership","title-short":"Social Animal House","volume":"36","author":[{"family":"Mara","given":"Jack"},{"family":"Davis","given":"Lewis"},{"family":"Schmidt","given":"Stephen"}],"issued":{"date-parts":[["2018"]]}}}],"schema":"https://github.com/citation-style-language/schema/raw/master/csl-citation.json"} </w:instrText>
       </w:r>
       <w:r>
         <w:rPr>
@@ -5137,7 +5137,7 @@
           <w:sz w:val="22"/>
           <w:szCs w:val="22"/>
         </w:rPr>
-        <w:t>(Sacerdote 2001)</w:t>
+        <w:t>(Mara, Davis, and Schmidt 2018)</w:t>
       </w:r>
       <w:r>
         <w:rPr>
@@ -5172,33 +5172,33 @@
           <w:sz w:val="22"/>
           <w:szCs w:val="22"/>
         </w:rPr>
-        <w:t>Type: economic</w:t>
+        <w:t>Type: Economic</w:t>
       </w:r>
     </w:p>
     <w:p>
       <w:pPr>
         <w:pStyle w:val="ListParagraph"/>
         <w:numPr>
-          <w:ilvl w:val="1"/>
-          <w:numId w:val="1"/>
-        </w:numPr>
-        <w:spacing w:before="100" w:beforeAutospacing="1" w:after="100" w:afterAutospacing="1"/>
-        <w:textAlignment w:val="baseline"/>
-        <w:rPr>
-          <w:rFonts w:ascii="Arial" w:eastAsia="Times New Roman" w:hAnsi="Arial" w:cs="Arial"/>
-          <w:color w:val="000000"/>
-          <w:sz w:val="22"/>
-          <w:szCs w:val="22"/>
-        </w:rPr>
-      </w:pPr>
-      <w:r>
-        <w:rPr>
-          <w:rFonts w:ascii="Arial" w:eastAsia="Times New Roman" w:hAnsi="Arial" w:cs="Arial"/>
-          <w:color w:val="000000"/>
-          <w:sz w:val="22"/>
-          <w:szCs w:val="22"/>
-        </w:rPr>
-        <w:t xml:space="preserve">Main Study: uses randomly assigned students at Dartmouth college for peer effects. </w:t>
+          <w:ilvl w:val="2"/>
+          <w:numId w:val="1"/>
+        </w:numPr>
+        <w:spacing w:before="100" w:beforeAutospacing="1" w:after="100" w:afterAutospacing="1"/>
+        <w:textAlignment w:val="baseline"/>
+        <w:rPr>
+          <w:rFonts w:ascii="Arial" w:eastAsia="Times New Roman" w:hAnsi="Arial" w:cs="Arial"/>
+          <w:color w:val="000000"/>
+          <w:sz w:val="22"/>
+          <w:szCs w:val="22"/>
+        </w:rPr>
+      </w:pPr>
+      <w:r>
+        <w:rPr>
+          <w:rFonts w:ascii="Arial" w:eastAsia="Times New Roman" w:hAnsi="Arial" w:cs="Arial"/>
+          <w:color w:val="000000"/>
+          <w:sz w:val="22"/>
+          <w:szCs w:val="22"/>
+        </w:rPr>
+        <w:t>This study has a nice lit review to steal</w:t>
       </w:r>
     </w:p>
     <w:p>
@@ -5224,6 +5224,84 @@
           <w:sz w:val="22"/>
           <w:szCs w:val="22"/>
         </w:rPr>
+        <w:t>Main Study: Causal effect of fraternity membership on college grades and future income levels by exploiting time variation in college’s social and residential environment. Use presence of theme houses and non-Greek social houses and the presence of female students on campus to instrument for Greek membership.</w:t>
+      </w:r>
+    </w:p>
+    <w:p>
+      <w:pPr>
+        <w:pStyle w:val="ListParagraph"/>
+        <w:numPr>
+          <w:ilvl w:val="1"/>
+          <w:numId w:val="1"/>
+        </w:numPr>
+        <w:spacing w:before="100" w:beforeAutospacing="1" w:after="100" w:afterAutospacing="1"/>
+        <w:textAlignment w:val="baseline"/>
+        <w:rPr>
+          <w:rFonts w:ascii="Arial" w:eastAsia="Times New Roman" w:hAnsi="Arial" w:cs="Arial"/>
+          <w:color w:val="000000"/>
+          <w:sz w:val="22"/>
+          <w:szCs w:val="22"/>
+        </w:rPr>
+      </w:pPr>
+      <w:r>
+        <w:rPr>
+          <w:rFonts w:ascii="Arial" w:eastAsia="Times New Roman" w:hAnsi="Arial" w:cs="Arial"/>
+          <w:color w:val="000000"/>
+          <w:sz w:val="22"/>
+          <w:szCs w:val="22"/>
+        </w:rPr>
+        <w:t>Data:</w:t>
+      </w:r>
+    </w:p>
+    <w:p>
+      <w:pPr>
+        <w:pStyle w:val="ListParagraph"/>
+        <w:numPr>
+          <w:ilvl w:val="2"/>
+          <w:numId w:val="1"/>
+        </w:numPr>
+        <w:spacing w:before="100" w:beforeAutospacing="1" w:after="100" w:afterAutospacing="1"/>
+        <w:textAlignment w:val="baseline"/>
+        <w:rPr>
+          <w:rFonts w:ascii="Arial" w:eastAsia="Times New Roman" w:hAnsi="Arial" w:cs="Arial"/>
+          <w:color w:val="000000"/>
+          <w:sz w:val="22"/>
+          <w:szCs w:val="22"/>
+        </w:rPr>
+      </w:pPr>
+      <w:r>
+        <w:rPr>
+          <w:rFonts w:ascii="Arial" w:eastAsia="Times New Roman" w:hAnsi="Arial" w:cs="Arial"/>
+          <w:color w:val="000000"/>
+          <w:sz w:val="22"/>
+          <w:szCs w:val="22"/>
+        </w:rPr>
+        <w:t>Alumni survey administered in fall 2009. Restricts survey to men who are currently employed full time. 1600 observations over 40 years.</w:t>
+      </w:r>
+    </w:p>
+    <w:p>
+      <w:pPr>
+        <w:pStyle w:val="ListParagraph"/>
+        <w:numPr>
+          <w:ilvl w:val="1"/>
+          <w:numId w:val="1"/>
+        </w:numPr>
+        <w:spacing w:before="100" w:beforeAutospacing="1" w:after="100" w:afterAutospacing="1"/>
+        <w:textAlignment w:val="baseline"/>
+        <w:rPr>
+          <w:rFonts w:ascii="Arial" w:eastAsia="Times New Roman" w:hAnsi="Arial" w:cs="Arial"/>
+          <w:color w:val="000000"/>
+          <w:sz w:val="22"/>
+          <w:szCs w:val="22"/>
+        </w:rPr>
+      </w:pPr>
+      <w:r>
+        <w:rPr>
+          <w:rFonts w:ascii="Arial" w:eastAsia="Times New Roman" w:hAnsi="Arial" w:cs="Arial"/>
+          <w:color w:val="000000"/>
+          <w:sz w:val="22"/>
+          <w:szCs w:val="22"/>
+        </w:rPr>
         <w:t>Main Results:</w:t>
       </w:r>
     </w:p>
@@ -5250,7 +5328,355 @@
           <w:sz w:val="22"/>
           <w:szCs w:val="22"/>
         </w:rPr>
-        <w:t xml:space="preserve">If freshman year roommate joins fraternity, then 8 percent more likely to do so - they </w:t>
+        <w:t>Fraternities lower grade point average by approximately .25 points on the traditional 4-point scale</w:t>
+      </w:r>
+    </w:p>
+    <w:p>
+      <w:pPr>
+        <w:pStyle w:val="ListParagraph"/>
+        <w:numPr>
+          <w:ilvl w:val="2"/>
+          <w:numId w:val="1"/>
+        </w:numPr>
+        <w:spacing w:before="100" w:beforeAutospacing="1" w:after="100" w:afterAutospacing="1"/>
+        <w:textAlignment w:val="baseline"/>
+        <w:rPr>
+          <w:rFonts w:ascii="Arial" w:eastAsia="Times New Roman" w:hAnsi="Arial" w:cs="Arial"/>
+          <w:color w:val="000000"/>
+          <w:sz w:val="22"/>
+          <w:szCs w:val="22"/>
+        </w:rPr>
+      </w:pPr>
+      <w:r>
+        <w:rPr>
+          <w:rFonts w:ascii="Arial" w:eastAsia="Times New Roman" w:hAnsi="Arial" w:cs="Arial"/>
+          <w:color w:val="000000"/>
+          <w:sz w:val="22"/>
+          <w:szCs w:val="22"/>
+        </w:rPr>
+        <w:t>Raises future income by approximately 36%</w:t>
+      </w:r>
+    </w:p>
+    <w:p>
+      <w:pPr>
+        <w:pStyle w:val="ListParagraph"/>
+        <w:numPr>
+          <w:ilvl w:val="1"/>
+          <w:numId w:val="1"/>
+        </w:numPr>
+        <w:spacing w:before="100" w:beforeAutospacing="1" w:after="100" w:afterAutospacing="1"/>
+        <w:textAlignment w:val="baseline"/>
+        <w:rPr>
+          <w:rFonts w:ascii="Arial" w:eastAsia="Times New Roman" w:hAnsi="Arial" w:cs="Arial"/>
+          <w:color w:val="000000"/>
+          <w:sz w:val="22"/>
+          <w:szCs w:val="22"/>
+        </w:rPr>
+      </w:pPr>
+      <w:r>
+        <w:rPr>
+          <w:rFonts w:ascii="Arial" w:eastAsia="Times New Roman" w:hAnsi="Arial" w:cs="Arial"/>
+          <w:color w:val="000000"/>
+          <w:sz w:val="22"/>
+          <w:szCs w:val="22"/>
+        </w:rPr>
+        <w:t>Downfalls:</w:t>
+      </w:r>
+    </w:p>
+    <w:p>
+      <w:pPr>
+        <w:numPr>
+          <w:ilvl w:val="0"/>
+          <w:numId w:val="1"/>
+        </w:numPr>
+        <w:spacing w:before="100" w:beforeAutospacing="1" w:after="100" w:afterAutospacing="1"/>
+        <w:textAlignment w:val="baseline"/>
+        <w:rPr>
+          <w:rFonts w:ascii="Arial" w:eastAsia="Times New Roman" w:hAnsi="Arial" w:cs="Arial"/>
+          <w:color w:val="000000"/>
+          <w:sz w:val="22"/>
+          <w:szCs w:val="22"/>
+        </w:rPr>
+      </w:pPr>
+      <w:r>
+        <w:rPr>
+          <w:rFonts w:ascii="Arial" w:eastAsia="Times New Roman" w:hAnsi="Arial" w:cs="Arial"/>
+          <w:color w:val="000000"/>
+          <w:sz w:val="22"/>
+          <w:szCs w:val="22"/>
+        </w:rPr>
+        <w:fldChar w:fldCharType="begin"/>
+      </w:r>
+      <w:r>
+        <w:rPr>
+          <w:rFonts w:ascii="Arial" w:eastAsia="Times New Roman" w:hAnsi="Arial" w:cs="Arial"/>
+          <w:color w:val="000000"/>
+          <w:sz w:val="22"/>
+          <w:szCs w:val="22"/>
+        </w:rPr>
+        <w:instrText xml:space="preserve"> ADDIN ZOTERO_ITEM CSL_CITATION {"citationID":"QydEgAT9","properties":{"formattedCitation":"(P. W. Routon and Walker 2014)","plainCitation":"(P. W. Routon and Walker 2014)","noteIndex":0},"citationItems":[{"id":108,"uris":["http://zotero.org/users/local/Y2pNJapA/items/4347J9XR"],"uri":["http://zotero.org/users/local/Y2pNJapA/items/4347J9XR"],"itemData":{"id":108,"type":"article-journal","abstract":"Using a longitudinal survey of college students from over 400 institutions and a propensity score weighting framework, we examine the impacts of college fraternity and sorority membership on academic outcomes and general facets of the college experience. Our results suggest a mixed academic effect for males and a positive academic effect for females. For both genders, we find evidence that membership increases the likelihood of graduating on time and graduate school aspirations. For males, however, there appears to be a small, negative impact on grades. For both genders, we find that Greek membership increases the frequency of alcohol and cigarette consumption and decreases religious convictions and religious service attendance. Lastly, Greek organization members are more likely to participate in student government, perform volunteer work, and begin their careers immediately following graduation.","container-title":"Journal of Behavioral and Experimental Economics","DOI":"10.1016/j.socec.2014.02.003","ISSN":"2214-8043","journalAbbreviation":"Journal of Behavioral and Experimental Economics","language":"en","page":"63-70","source":"ScienceDirect","title":"The impact of Greek organization membership on collegiate outcomes: Evidence from a National Survey","title-short":"The impact of Greek organization membership on collegiate outcomes","volume":"49","author":[{"family":"Routon","given":"P. Wesley"},{"family":"Walker","given":"Jay K."}],"issued":{"date-parts":[["2014",4,1]]}}}],"schema":"https://github.com/citation-style-language/schema/raw/master/csl-citation.json"} </w:instrText>
+      </w:r>
+      <w:r>
+        <w:rPr>
+          <w:rFonts w:ascii="Arial" w:eastAsia="Times New Roman" w:hAnsi="Arial" w:cs="Arial"/>
+          <w:color w:val="000000"/>
+          <w:sz w:val="22"/>
+          <w:szCs w:val="22"/>
+        </w:rPr>
+        <w:fldChar w:fldCharType="separate"/>
+      </w:r>
+      <w:r>
+        <w:rPr>
+          <w:rFonts w:ascii="Arial" w:eastAsia="Times New Roman" w:hAnsi="Arial" w:cs="Arial"/>
+          <w:noProof/>
+          <w:color w:val="000000"/>
+          <w:sz w:val="22"/>
+          <w:szCs w:val="22"/>
+        </w:rPr>
+        <w:t>(P. W. Routon and Walker 2014)</w:t>
+      </w:r>
+      <w:r>
+        <w:rPr>
+          <w:rFonts w:ascii="Arial" w:eastAsia="Times New Roman" w:hAnsi="Arial" w:cs="Arial"/>
+          <w:color w:val="000000"/>
+          <w:sz w:val="22"/>
+          <w:szCs w:val="22"/>
+        </w:rPr>
+        <w:fldChar w:fldCharType="end"/>
+      </w:r>
+    </w:p>
+    <w:p>
+      <w:pPr>
+        <w:numPr>
+          <w:ilvl w:val="1"/>
+          <w:numId w:val="1"/>
+        </w:numPr>
+        <w:spacing w:before="100" w:beforeAutospacing="1" w:after="100" w:afterAutospacing="1"/>
+        <w:textAlignment w:val="baseline"/>
+        <w:rPr>
+          <w:rFonts w:ascii="Arial" w:eastAsia="Times New Roman" w:hAnsi="Arial" w:cs="Arial"/>
+          <w:color w:val="000000"/>
+          <w:sz w:val="22"/>
+          <w:szCs w:val="22"/>
+        </w:rPr>
+      </w:pPr>
+      <w:r>
+        <w:rPr>
+          <w:rFonts w:ascii="Arial" w:eastAsia="Times New Roman" w:hAnsi="Arial" w:cs="Arial"/>
+          <w:color w:val="000000"/>
+          <w:sz w:val="22"/>
+          <w:szCs w:val="22"/>
+        </w:rPr>
+        <w:t>Type: Economic – Probably the main paper in this field</w:t>
+      </w:r>
+    </w:p>
+    <w:p>
+      <w:pPr>
+        <w:numPr>
+          <w:ilvl w:val="1"/>
+          <w:numId w:val="1"/>
+        </w:numPr>
+        <w:spacing w:before="100" w:beforeAutospacing="1" w:after="100" w:afterAutospacing="1"/>
+        <w:textAlignment w:val="baseline"/>
+        <w:rPr>
+          <w:rFonts w:ascii="Arial" w:eastAsia="Times New Roman" w:hAnsi="Arial" w:cs="Arial"/>
+          <w:color w:val="000000"/>
+          <w:sz w:val="22"/>
+          <w:szCs w:val="22"/>
+        </w:rPr>
+      </w:pPr>
+      <w:r>
+        <w:rPr>
+          <w:rFonts w:ascii="Arial" w:eastAsia="Times New Roman" w:hAnsi="Arial" w:cs="Arial"/>
+          <w:color w:val="000000"/>
+          <w:sz w:val="22"/>
+          <w:szCs w:val="22"/>
+        </w:rPr>
+        <w:t>Main Study: Uses propensity score matching to estimate the effects of Greek membership</w:t>
+      </w:r>
+    </w:p>
+    <w:p>
+      <w:pPr>
+        <w:numPr>
+          <w:ilvl w:val="1"/>
+          <w:numId w:val="1"/>
+        </w:numPr>
+        <w:spacing w:before="100" w:beforeAutospacing="1" w:after="100" w:afterAutospacing="1"/>
+        <w:textAlignment w:val="baseline"/>
+        <w:rPr>
+          <w:rFonts w:ascii="Arial" w:eastAsia="Times New Roman" w:hAnsi="Arial" w:cs="Arial"/>
+          <w:color w:val="000000"/>
+          <w:sz w:val="22"/>
+          <w:szCs w:val="22"/>
+        </w:rPr>
+      </w:pPr>
+      <w:r>
+        <w:rPr>
+          <w:rFonts w:ascii="Arial" w:eastAsia="Times New Roman" w:hAnsi="Arial" w:cs="Arial"/>
+          <w:color w:val="000000"/>
+          <w:sz w:val="22"/>
+          <w:szCs w:val="22"/>
+        </w:rPr>
+        <w:t>Main Results:</w:t>
+      </w:r>
+      <w:r>
+        <w:rPr>
+          <w:rFonts w:ascii="Arial" w:eastAsia="Times New Roman" w:hAnsi="Arial" w:cs="Arial"/>
+          <w:color w:val="000000"/>
+          <w:sz w:val="22"/>
+          <w:szCs w:val="22"/>
+        </w:rPr>
+        <w:tab/>
+      </w:r>
+    </w:p>
+    <w:p>
+      <w:pPr>
+        <w:numPr>
+          <w:ilvl w:val="2"/>
+          <w:numId w:val="1"/>
+        </w:numPr>
+        <w:spacing w:before="100" w:beforeAutospacing="1" w:after="100" w:afterAutospacing="1"/>
+        <w:textAlignment w:val="baseline"/>
+        <w:rPr>
+          <w:rFonts w:ascii="Arial" w:eastAsia="Times New Roman" w:hAnsi="Arial" w:cs="Arial"/>
+          <w:color w:val="000000"/>
+          <w:sz w:val="22"/>
+          <w:szCs w:val="22"/>
+        </w:rPr>
+      </w:pPr>
+      <w:r>
+        <w:rPr>
+          <w:rFonts w:ascii="Arial" w:eastAsia="Times New Roman" w:hAnsi="Arial" w:cs="Arial"/>
+          <w:color w:val="000000"/>
+          <w:sz w:val="22"/>
+          <w:szCs w:val="22"/>
+        </w:rPr>
+        <w:t xml:space="preserve">Find that membership increases the likelihood of graduation on time and graduate school aspirations. </w:t>
+      </w:r>
+    </w:p>
+    <w:p>
+      <w:pPr>
+        <w:numPr>
+          <w:ilvl w:val="2"/>
+          <w:numId w:val="1"/>
+        </w:numPr>
+        <w:spacing w:before="100" w:beforeAutospacing="1" w:after="100" w:afterAutospacing="1"/>
+        <w:textAlignment w:val="baseline"/>
+        <w:rPr>
+          <w:rFonts w:ascii="Arial" w:eastAsia="Times New Roman" w:hAnsi="Arial" w:cs="Arial"/>
+          <w:color w:val="000000"/>
+          <w:sz w:val="22"/>
+          <w:szCs w:val="22"/>
+        </w:rPr>
+      </w:pPr>
+      <w:r>
+        <w:rPr>
+          <w:rFonts w:ascii="Arial" w:eastAsia="Times New Roman" w:hAnsi="Arial" w:cs="Arial"/>
+          <w:color w:val="000000"/>
+          <w:sz w:val="22"/>
+          <w:szCs w:val="22"/>
+        </w:rPr>
+        <w:t xml:space="preserve">Finds that membership makes 14 percentage points. </w:t>
+      </w:r>
+    </w:p>
+    <w:p>
+      <w:pPr>
+        <w:numPr>
+          <w:ilvl w:val="2"/>
+          <w:numId w:val="1"/>
+        </w:numPr>
+        <w:spacing w:before="100" w:beforeAutospacing="1" w:after="100" w:afterAutospacing="1"/>
+        <w:textAlignment w:val="baseline"/>
+        <w:rPr>
+          <w:rFonts w:ascii="Arial" w:eastAsia="Times New Roman" w:hAnsi="Arial" w:cs="Arial"/>
+          <w:color w:val="000000"/>
+          <w:sz w:val="22"/>
+          <w:szCs w:val="22"/>
+        </w:rPr>
+      </w:pPr>
+      <w:r>
+        <w:rPr>
+          <w:rFonts w:ascii="Arial" w:eastAsia="Times New Roman" w:hAnsi="Arial" w:cs="Arial"/>
+          <w:color w:val="000000"/>
+          <w:sz w:val="22"/>
+          <w:szCs w:val="22"/>
+        </w:rPr>
+        <w:t>Small negative impact on grades.</w:t>
+      </w:r>
+    </w:p>
+    <w:p>
+      <w:pPr>
+        <w:numPr>
+          <w:ilvl w:val="1"/>
+          <w:numId w:val="1"/>
+        </w:numPr>
+        <w:spacing w:before="100" w:beforeAutospacing="1" w:after="100" w:afterAutospacing="1"/>
+        <w:textAlignment w:val="baseline"/>
+        <w:rPr>
+          <w:rFonts w:ascii="Arial" w:eastAsia="Times New Roman" w:hAnsi="Arial" w:cs="Arial"/>
+          <w:color w:val="000000"/>
+          <w:sz w:val="22"/>
+          <w:szCs w:val="22"/>
+        </w:rPr>
+      </w:pPr>
+      <w:r>
+        <w:rPr>
+          <w:rFonts w:ascii="Arial" w:eastAsia="Times New Roman" w:hAnsi="Arial" w:cs="Arial"/>
+          <w:color w:val="000000"/>
+          <w:sz w:val="22"/>
+          <w:szCs w:val="22"/>
+        </w:rPr>
+        <w:t>Data: Uses a longitudinal survey of college students from over 400 institutions.</w:t>
+      </w:r>
+    </w:p>
+    <w:p>
+      <w:pPr>
+        <w:numPr>
+          <w:ilvl w:val="2"/>
+          <w:numId w:val="1"/>
+        </w:numPr>
+        <w:spacing w:before="100" w:beforeAutospacing="1" w:after="100" w:afterAutospacing="1"/>
+        <w:textAlignment w:val="baseline"/>
+        <w:rPr>
+          <w:rFonts w:ascii="Arial" w:eastAsia="Times New Roman" w:hAnsi="Arial" w:cs="Arial"/>
+          <w:color w:val="000000"/>
+          <w:sz w:val="22"/>
+          <w:szCs w:val="22"/>
+        </w:rPr>
+      </w:pPr>
+      <w:r>
+        <w:rPr>
+          <w:rFonts w:ascii="Arial" w:eastAsia="Times New Roman" w:hAnsi="Arial" w:cs="Arial"/>
+          <w:color w:val="000000"/>
+          <w:sz w:val="22"/>
+          <w:szCs w:val="22"/>
+        </w:rPr>
+        <w:t>Higher Education Research Institute surveys (1994-1999)</w:t>
+      </w:r>
+    </w:p>
+    <w:p>
+      <w:pPr>
+        <w:numPr>
+          <w:ilvl w:val="1"/>
+          <w:numId w:val="1"/>
+        </w:numPr>
+        <w:spacing w:before="100" w:beforeAutospacing="1" w:after="100" w:afterAutospacing="1"/>
+        <w:textAlignment w:val="baseline"/>
+        <w:rPr>
+          <w:rFonts w:ascii="Arial" w:eastAsia="Times New Roman" w:hAnsi="Arial" w:cs="Arial"/>
+          <w:color w:val="000000"/>
+          <w:sz w:val="22"/>
+          <w:szCs w:val="22"/>
+        </w:rPr>
+      </w:pPr>
+      <w:r>
+        <w:rPr>
+          <w:rFonts w:ascii="Arial" w:eastAsia="Times New Roman" w:hAnsi="Arial" w:cs="Arial"/>
+          <w:color w:val="000000"/>
+          <w:sz w:val="22"/>
+          <w:szCs w:val="22"/>
+        </w:rPr>
+        <w:t xml:space="preserve">Fraternity members are about 14 percentage points more likely to report they drink beer “frequently” while sorority members </w:t>
       </w:r>
       <w:proofErr w:type="gramStart"/>
       <w:r>
@@ -5260,7 +5686,7 @@
           <w:sz w:val="22"/>
           <w:szCs w:val="22"/>
         </w:rPr>
-        <w:t>actually join</w:t>
+        <w:t>is</w:t>
       </w:r>
       <w:proofErr w:type="gramEnd"/>
       <w:r>
@@ -5270,38 +5696,36 @@
           <w:sz w:val="22"/>
           <w:szCs w:val="22"/>
         </w:rPr>
-        <w:t xml:space="preserve"> the same house frequently too.</w:t>
-      </w:r>
-    </w:p>
-    <w:p>
-      <w:pPr>
-        <w:pStyle w:val="ListParagraph"/>
-        <w:numPr>
-          <w:ilvl w:val="1"/>
-          <w:numId w:val="1"/>
-        </w:numPr>
-        <w:spacing w:before="100" w:beforeAutospacing="1" w:after="100" w:afterAutospacing="1"/>
-        <w:textAlignment w:val="baseline"/>
-        <w:rPr>
-          <w:rFonts w:ascii="Arial" w:eastAsia="Times New Roman" w:hAnsi="Arial" w:cs="Arial"/>
-          <w:color w:val="000000"/>
-          <w:sz w:val="22"/>
-          <w:szCs w:val="22"/>
-        </w:rPr>
-      </w:pPr>
-      <w:r>
-        <w:rPr>
-          <w:rFonts w:ascii="Arial" w:eastAsia="Times New Roman" w:hAnsi="Arial" w:cs="Arial"/>
-          <w:color w:val="000000"/>
-          <w:sz w:val="22"/>
-          <w:szCs w:val="22"/>
-        </w:rPr>
-        <w:t>Data:</w:t>
-      </w:r>
-    </w:p>
-    <w:p>
-      <w:pPr>
-        <w:pStyle w:val="ListParagraph"/>
+        <w:t xml:space="preserve"> about 9 percent points.</w:t>
+      </w:r>
+    </w:p>
+    <w:p>
+      <w:pPr>
+        <w:numPr>
+          <w:ilvl w:val="1"/>
+          <w:numId w:val="1"/>
+        </w:numPr>
+        <w:spacing w:before="100" w:beforeAutospacing="1" w:after="100" w:afterAutospacing="1"/>
+        <w:textAlignment w:val="baseline"/>
+        <w:rPr>
+          <w:rFonts w:ascii="Arial" w:eastAsia="Times New Roman" w:hAnsi="Arial" w:cs="Arial"/>
+          <w:color w:val="000000"/>
+          <w:sz w:val="22"/>
+          <w:szCs w:val="22"/>
+        </w:rPr>
+      </w:pPr>
+      <w:r>
+        <w:rPr>
+          <w:rFonts w:ascii="Arial" w:eastAsia="Times New Roman" w:hAnsi="Arial" w:cs="Arial"/>
+          <w:color w:val="000000"/>
+          <w:sz w:val="22"/>
+          <w:szCs w:val="22"/>
+        </w:rPr>
+        <w:t>Other Results</w:t>
+      </w:r>
+    </w:p>
+    <w:p>
+      <w:pPr>
         <w:numPr>
           <w:ilvl w:val="2"/>
           <w:numId w:val="1"/>
@@ -5322,101 +5746,11 @@
           <w:sz w:val="22"/>
           <w:szCs w:val="22"/>
         </w:rPr>
-        <w:t>Dartmouth’s database of students and include a full history of housing/dorm assignments and term-by-term academic performance</w:t>
-      </w:r>
-    </w:p>
-    <w:p>
-      <w:pPr>
-        <w:pStyle w:val="ListParagraph"/>
-        <w:numPr>
-          <w:ilvl w:val="0"/>
-          <w:numId w:val="1"/>
-        </w:numPr>
-        <w:spacing w:before="100" w:beforeAutospacing="1" w:after="100" w:afterAutospacing="1"/>
-        <w:textAlignment w:val="baseline"/>
-        <w:rPr>
-          <w:rFonts w:ascii="Arial" w:eastAsia="Times New Roman" w:hAnsi="Arial" w:cs="Arial"/>
-          <w:color w:val="000000"/>
-          <w:sz w:val="22"/>
-          <w:szCs w:val="22"/>
-        </w:rPr>
-      </w:pPr>
-      <w:r>
-        <w:rPr>
-          <w:rFonts w:ascii="Arial" w:eastAsia="Times New Roman" w:hAnsi="Arial" w:cs="Arial"/>
-          <w:color w:val="000000"/>
-          <w:sz w:val="22"/>
-          <w:szCs w:val="22"/>
-        </w:rPr>
-        <w:fldChar w:fldCharType="begin"/>
-      </w:r>
-      <w:r>
-        <w:rPr>
-          <w:rFonts w:ascii="Arial" w:eastAsia="Times New Roman" w:hAnsi="Arial" w:cs="Arial"/>
-          <w:color w:val="000000"/>
-          <w:sz w:val="22"/>
-          <w:szCs w:val="22"/>
-        </w:rPr>
-        <w:instrText xml:space="preserve"> ADDIN ZOTERO_ITEM CSL_CITATION {"citationID":"mvlCSbCo","properties":{"formattedCitation":"(Mara, Davis, and Schmidt 2018)","plainCitation":"(Mara, Davis, and Schmidt 2018)","noteIndex":0},"citationItems":[{"id":103,"uris":["http://zotero.org/users/local/Y2pNJapA/items/XJMNE84L"],"uri":["http://zotero.org/users/local/Y2pNJapA/items/XJMNE84L"],"itemData":{"id":103,"type":"article-journal","abstract":"We exploit changes in the residential and social environment on campus to identify the economic and academic consequences of fraternity membership at a small Northeastern college. Our estimates suggest that these consequences are large, with fraternity membership lowering student grade point average by approximately 0.25 points on the traditional 4-point scale, but raising future income by approximately 36%, for those students whose decision about membership is affected by changes in the environment. These results suggest that fraternity membership causally produces large gains in social capital, which more than outweigh its negative effects on human capital for potential members. Alcohol-related behavior does not explain much of the effects of fraternity membership on either the human capital or social capital effects. These findings suggest that college administrators face significant trade-offs when crafting policies related to Greek life on campus. (JEL I23, J24, I12)","container-title":"Contemporary Economic Policy","DOI":"10.1111/coep.12249","ISSN":"1465-7287","issue":"2","language":"en","note":"_eprint: https://onlinelibrary.wiley.com/doi/pdf/10.1111/coep.12249","page":"263-276","source":"Wiley Online Library","title":"Social Animal House: The Economic and Academic Consequences of Fraternity Membership","title-short":"Social Animal House","volume":"36","author":[{"family":"Mara","given":"Jack"},{"family":"Davis","given":"Lewis"},{"family":"Schmidt","given":"Stephen"}],"issued":{"date-parts":[["2018"]]}}}],"schema":"https://github.com/citation-style-language/schema/raw/master/csl-citation.json"} </w:instrText>
-      </w:r>
-      <w:r>
-        <w:rPr>
-          <w:rFonts w:ascii="Arial" w:eastAsia="Times New Roman" w:hAnsi="Arial" w:cs="Arial"/>
-          <w:color w:val="000000"/>
-          <w:sz w:val="22"/>
-          <w:szCs w:val="22"/>
-        </w:rPr>
-        <w:fldChar w:fldCharType="separate"/>
-      </w:r>
-      <w:r>
-        <w:rPr>
-          <w:rFonts w:ascii="Arial" w:eastAsia="Times New Roman" w:hAnsi="Arial" w:cs="Arial"/>
-          <w:noProof/>
-          <w:color w:val="000000"/>
-          <w:sz w:val="22"/>
-          <w:szCs w:val="22"/>
-        </w:rPr>
-        <w:t>(Mara, Davis, and Schmidt 2018)</w:t>
-      </w:r>
-      <w:r>
-        <w:rPr>
-          <w:rFonts w:ascii="Arial" w:eastAsia="Times New Roman" w:hAnsi="Arial" w:cs="Arial"/>
-          <w:color w:val="000000"/>
-          <w:sz w:val="22"/>
-          <w:szCs w:val="22"/>
-        </w:rPr>
-        <w:fldChar w:fldCharType="end"/>
-      </w:r>
-    </w:p>
-    <w:p>
-      <w:pPr>
-        <w:pStyle w:val="ListParagraph"/>
-        <w:numPr>
-          <w:ilvl w:val="1"/>
-          <w:numId w:val="1"/>
-        </w:numPr>
-        <w:spacing w:before="100" w:beforeAutospacing="1" w:after="100" w:afterAutospacing="1"/>
-        <w:textAlignment w:val="baseline"/>
-        <w:rPr>
-          <w:rFonts w:ascii="Arial" w:eastAsia="Times New Roman" w:hAnsi="Arial" w:cs="Arial"/>
-          <w:color w:val="000000"/>
-          <w:sz w:val="22"/>
-          <w:szCs w:val="22"/>
-        </w:rPr>
-      </w:pPr>
-      <w:r>
-        <w:rPr>
-          <w:rFonts w:ascii="Arial" w:eastAsia="Times New Roman" w:hAnsi="Arial" w:cs="Arial"/>
-          <w:color w:val="000000"/>
-          <w:sz w:val="22"/>
-          <w:szCs w:val="22"/>
-        </w:rPr>
-        <w:t>Type: Economic</w:t>
-      </w:r>
-    </w:p>
-    <w:p>
-      <w:pPr>
-        <w:pStyle w:val="ListParagraph"/>
+        <w:t>Fraternity members spend about 1.9 hours per week more than non-Greeks partying.</w:t>
+      </w:r>
+    </w:p>
+    <w:p>
+      <w:pPr>
         <w:numPr>
           <w:ilvl w:val="2"/>
           <w:numId w:val="1"/>
@@ -5437,64 +5771,11 @@
           <w:sz w:val="22"/>
           <w:szCs w:val="22"/>
         </w:rPr>
-        <w:t>This study has a nice lit review to steal</w:t>
-      </w:r>
-    </w:p>
-    <w:p>
-      <w:pPr>
-        <w:pStyle w:val="ListParagraph"/>
-        <w:numPr>
-          <w:ilvl w:val="1"/>
-          <w:numId w:val="1"/>
-        </w:numPr>
-        <w:spacing w:before="100" w:beforeAutospacing="1" w:after="100" w:afterAutospacing="1"/>
-        <w:textAlignment w:val="baseline"/>
-        <w:rPr>
-          <w:rFonts w:ascii="Arial" w:eastAsia="Times New Roman" w:hAnsi="Arial" w:cs="Arial"/>
-          <w:color w:val="000000"/>
-          <w:sz w:val="22"/>
-          <w:szCs w:val="22"/>
-        </w:rPr>
-      </w:pPr>
-      <w:r>
-        <w:rPr>
-          <w:rFonts w:ascii="Arial" w:eastAsia="Times New Roman" w:hAnsi="Arial" w:cs="Arial"/>
-          <w:color w:val="000000"/>
-          <w:sz w:val="22"/>
-          <w:szCs w:val="22"/>
-        </w:rPr>
-        <w:t>Main Study: Causal effect of fraternity membership on college grades and future income levels by exploiting time variation in college’s social and residential environment. Use presence of theme houses and non-Greek social houses and the presence of female students on campus to instrument for Greek membership.</w:t>
-      </w:r>
-    </w:p>
-    <w:p>
-      <w:pPr>
-        <w:pStyle w:val="ListParagraph"/>
-        <w:numPr>
-          <w:ilvl w:val="1"/>
-          <w:numId w:val="1"/>
-        </w:numPr>
-        <w:spacing w:before="100" w:beforeAutospacing="1" w:after="100" w:afterAutospacing="1"/>
-        <w:textAlignment w:val="baseline"/>
-        <w:rPr>
-          <w:rFonts w:ascii="Arial" w:eastAsia="Times New Roman" w:hAnsi="Arial" w:cs="Arial"/>
-          <w:color w:val="000000"/>
-          <w:sz w:val="22"/>
-          <w:szCs w:val="22"/>
-        </w:rPr>
-      </w:pPr>
-      <w:r>
-        <w:rPr>
-          <w:rFonts w:ascii="Arial" w:eastAsia="Times New Roman" w:hAnsi="Arial" w:cs="Arial"/>
-          <w:color w:val="000000"/>
-          <w:sz w:val="22"/>
-          <w:szCs w:val="22"/>
-        </w:rPr>
-        <w:t>Data:</w:t>
-      </w:r>
-    </w:p>
-    <w:p>
-      <w:pPr>
-        <w:pStyle w:val="ListParagraph"/>
+        <w:t>Included analysis from over 450 American colleges and universities</w:t>
+      </w:r>
+    </w:p>
+    <w:p>
+      <w:pPr>
         <w:numPr>
           <w:ilvl w:val="2"/>
           <w:numId w:val="1"/>
@@ -5515,38 +5796,56 @@
           <w:sz w:val="22"/>
           <w:szCs w:val="22"/>
         </w:rPr>
-        <w:t>Alumni survey administered in fall 2009. Restricts survey to men who are currently employed full time. 1600 observations over 40 years.</w:t>
-      </w:r>
-    </w:p>
-    <w:p>
-      <w:pPr>
-        <w:pStyle w:val="ListParagraph"/>
-        <w:numPr>
-          <w:ilvl w:val="1"/>
-          <w:numId w:val="1"/>
-        </w:numPr>
-        <w:spacing w:before="100" w:beforeAutospacing="1" w:after="100" w:afterAutospacing="1"/>
-        <w:textAlignment w:val="baseline"/>
-        <w:rPr>
-          <w:rFonts w:ascii="Arial" w:eastAsia="Times New Roman" w:hAnsi="Arial" w:cs="Arial"/>
-          <w:color w:val="000000"/>
-          <w:sz w:val="22"/>
-          <w:szCs w:val="22"/>
-        </w:rPr>
-      </w:pPr>
-      <w:r>
-        <w:rPr>
-          <w:rFonts w:ascii="Arial" w:eastAsia="Times New Roman" w:hAnsi="Arial" w:cs="Arial"/>
-          <w:color w:val="000000"/>
-          <w:sz w:val="22"/>
-          <w:szCs w:val="22"/>
-        </w:rPr>
-        <w:t>Main Results:</w:t>
-      </w:r>
-    </w:p>
-    <w:p>
-      <w:pPr>
-        <w:pStyle w:val="ListParagraph"/>
+        <w:t xml:space="preserve">Fraternities are predominantly white, spend approximately 2 hours more per week partying, spend approximately 2 hours more per week socialization with friends, drink more, and parent’s income is </w:t>
+      </w:r>
+      <w:proofErr w:type="gramStart"/>
+      <w:r>
+        <w:rPr>
+          <w:rFonts w:ascii="Arial" w:eastAsia="Times New Roman" w:hAnsi="Arial" w:cs="Arial"/>
+          <w:color w:val="000000"/>
+          <w:sz w:val="22"/>
+          <w:szCs w:val="22"/>
+        </w:rPr>
+        <w:t>higher</w:t>
+      </w:r>
+      <w:proofErr w:type="gramEnd"/>
+      <w:r>
+        <w:rPr>
+          <w:rFonts w:ascii="Arial" w:eastAsia="Times New Roman" w:hAnsi="Arial" w:cs="Arial"/>
+          <w:color w:val="000000"/>
+          <w:sz w:val="22"/>
+          <w:szCs w:val="22"/>
+        </w:rPr>
+        <w:t xml:space="preserve"> and level of schooling is higher.</w:t>
+      </w:r>
+    </w:p>
+    <w:p>
+      <w:pPr>
+        <w:numPr>
+          <w:ilvl w:val="1"/>
+          <w:numId w:val="1"/>
+        </w:numPr>
+        <w:spacing w:before="100" w:beforeAutospacing="1" w:after="100" w:afterAutospacing="1"/>
+        <w:textAlignment w:val="baseline"/>
+        <w:rPr>
+          <w:rFonts w:ascii="Arial" w:eastAsia="Times New Roman" w:hAnsi="Arial" w:cs="Arial"/>
+          <w:color w:val="000000"/>
+          <w:sz w:val="22"/>
+          <w:szCs w:val="22"/>
+        </w:rPr>
+      </w:pPr>
+      <w:r>
+        <w:rPr>
+          <w:rFonts w:ascii="Arial" w:eastAsia="Times New Roman" w:hAnsi="Arial" w:cs="Arial"/>
+          <w:color w:val="000000"/>
+          <w:sz w:val="22"/>
+          <w:szCs w:val="22"/>
+        </w:rPr>
+        <w:t>Downfalls:</w:t>
+      </w:r>
+    </w:p>
+    <w:p>
+      <w:pPr>
         <w:numPr>
           <w:ilvl w:val="2"/>
           <w:numId w:val="1"/>
@@ -5567,545 +5866,7 @@
           <w:sz w:val="22"/>
           <w:szCs w:val="22"/>
         </w:rPr>
-        <w:t>Fraternities lower grade point average by approximately .25 points on the traditional 4-point scale</w:t>
-      </w:r>
-    </w:p>
-    <w:p>
-      <w:pPr>
-        <w:pStyle w:val="ListParagraph"/>
-        <w:numPr>
-          <w:ilvl w:val="2"/>
-          <w:numId w:val="1"/>
-        </w:numPr>
-        <w:spacing w:before="100" w:beforeAutospacing="1" w:after="100" w:afterAutospacing="1"/>
-        <w:textAlignment w:val="baseline"/>
-        <w:rPr>
-          <w:rFonts w:ascii="Arial" w:eastAsia="Times New Roman" w:hAnsi="Arial" w:cs="Arial"/>
-          <w:color w:val="000000"/>
-          <w:sz w:val="22"/>
-          <w:szCs w:val="22"/>
-        </w:rPr>
-      </w:pPr>
-      <w:r>
-        <w:rPr>
-          <w:rFonts w:ascii="Arial" w:eastAsia="Times New Roman" w:hAnsi="Arial" w:cs="Arial"/>
-          <w:color w:val="000000"/>
-          <w:sz w:val="22"/>
-          <w:szCs w:val="22"/>
-        </w:rPr>
-        <w:t>Raises future income by approximately 36%</w:t>
-      </w:r>
-    </w:p>
-    <w:p>
-      <w:pPr>
-        <w:pStyle w:val="ListParagraph"/>
-        <w:numPr>
-          <w:ilvl w:val="1"/>
-          <w:numId w:val="1"/>
-        </w:numPr>
-        <w:spacing w:before="100" w:beforeAutospacing="1" w:after="100" w:afterAutospacing="1"/>
-        <w:textAlignment w:val="baseline"/>
-        <w:rPr>
-          <w:rFonts w:ascii="Arial" w:eastAsia="Times New Roman" w:hAnsi="Arial" w:cs="Arial"/>
-          <w:color w:val="000000"/>
-          <w:sz w:val="22"/>
-          <w:szCs w:val="22"/>
-        </w:rPr>
-      </w:pPr>
-      <w:r>
-        <w:rPr>
-          <w:rFonts w:ascii="Arial" w:eastAsia="Times New Roman" w:hAnsi="Arial" w:cs="Arial"/>
-          <w:color w:val="000000"/>
-          <w:sz w:val="22"/>
-          <w:szCs w:val="22"/>
-        </w:rPr>
-        <w:t>Downfalls:</w:t>
-      </w:r>
-    </w:p>
-    <w:p>
-      <w:pPr>
-        <w:numPr>
-          <w:ilvl w:val="0"/>
-          <w:numId w:val="1"/>
-        </w:numPr>
-        <w:spacing w:before="100" w:beforeAutospacing="1" w:after="100" w:afterAutospacing="1"/>
-        <w:textAlignment w:val="baseline"/>
-        <w:rPr>
-          <w:rFonts w:ascii="Arial" w:eastAsia="Times New Roman" w:hAnsi="Arial" w:cs="Arial"/>
-          <w:color w:val="000000"/>
-          <w:sz w:val="22"/>
-          <w:szCs w:val="22"/>
-        </w:rPr>
-      </w:pPr>
-      <w:r>
-        <w:rPr>
-          <w:rFonts w:ascii="Arial" w:eastAsia="Times New Roman" w:hAnsi="Arial" w:cs="Arial"/>
-          <w:color w:val="000000"/>
-          <w:sz w:val="22"/>
-          <w:szCs w:val="22"/>
-        </w:rPr>
-        <w:fldChar w:fldCharType="begin"/>
-      </w:r>
-      <w:r>
-        <w:rPr>
-          <w:rFonts w:ascii="Arial" w:eastAsia="Times New Roman" w:hAnsi="Arial" w:cs="Arial"/>
-          <w:color w:val="000000"/>
-          <w:sz w:val="22"/>
-          <w:szCs w:val="22"/>
-        </w:rPr>
-        <w:instrText xml:space="preserve"> ADDIN ZOTERO_ITEM CSL_CITATION {"citationID":"QydEgAT9","properties":{"formattedCitation":"(P. W. Routon and Walker 2014)","plainCitation":"(P. W. Routon and Walker 2014)","noteIndex":0},"citationItems":[{"id":108,"uris":["http://zotero.org/users/local/Y2pNJapA/items/4347J9XR"],"uri":["http://zotero.org/users/local/Y2pNJapA/items/4347J9XR"],"itemData":{"id":108,"type":"article-journal","abstract":"Using a longitudinal survey of college students from over 400 institutions and a propensity score weighting framework, we examine the impacts of college fraternity and sorority membership on academic outcomes and general facets of the college experience. Our results suggest a mixed academic effect for males and a positive academic effect for females. For both genders, we find evidence that membership increases the likelihood of graduating on time and graduate school aspirations. For males, however, there appears to be a small, negative impact on grades. For both genders, we find that Greek membership increases the frequency of alcohol and cigarette consumption and decreases religious convictions and religious service attendance. Lastly, Greek organization members are more likely to participate in student government, perform volunteer work, and begin their careers immediately following graduation.","container-title":"Journal of Behavioral and Experimental Economics","DOI":"10.1016/j.socec.2014.02.003","ISSN":"2214-8043","journalAbbreviation":"Journal of Behavioral and Experimental Economics","language":"en","page":"63-70","source":"ScienceDirect","title":"The impact of Greek organization membership on collegiate outcomes: Evidence from a National Survey","title-short":"The impact of Greek organization membership on collegiate outcomes","volume":"49","author":[{"family":"Routon","given":"P. Wesley"},{"family":"Walker","given":"Jay K."}],"issued":{"date-parts":[["2014",4,1]]}}}],"schema":"https://github.com/citation-style-language/schema/raw/master/csl-citation.json"} </w:instrText>
-      </w:r>
-      <w:r>
-        <w:rPr>
-          <w:rFonts w:ascii="Arial" w:eastAsia="Times New Roman" w:hAnsi="Arial" w:cs="Arial"/>
-          <w:color w:val="000000"/>
-          <w:sz w:val="22"/>
-          <w:szCs w:val="22"/>
-        </w:rPr>
-        <w:fldChar w:fldCharType="separate"/>
-      </w:r>
-      <w:r>
-        <w:rPr>
-          <w:rFonts w:ascii="Arial" w:eastAsia="Times New Roman" w:hAnsi="Arial" w:cs="Arial"/>
-          <w:noProof/>
-          <w:color w:val="000000"/>
-          <w:sz w:val="22"/>
-          <w:szCs w:val="22"/>
-        </w:rPr>
-        <w:t>(P. W. Routon and Walker 2014)</w:t>
-      </w:r>
-      <w:r>
-        <w:rPr>
-          <w:rFonts w:ascii="Arial" w:eastAsia="Times New Roman" w:hAnsi="Arial" w:cs="Arial"/>
-          <w:color w:val="000000"/>
-          <w:sz w:val="22"/>
-          <w:szCs w:val="22"/>
-        </w:rPr>
-        <w:fldChar w:fldCharType="end"/>
-      </w:r>
-    </w:p>
-    <w:p>
-      <w:pPr>
-        <w:numPr>
-          <w:ilvl w:val="1"/>
-          <w:numId w:val="1"/>
-        </w:numPr>
-        <w:spacing w:before="100" w:beforeAutospacing="1" w:after="100" w:afterAutospacing="1"/>
-        <w:textAlignment w:val="baseline"/>
-        <w:rPr>
-          <w:rFonts w:ascii="Arial" w:eastAsia="Times New Roman" w:hAnsi="Arial" w:cs="Arial"/>
-          <w:color w:val="000000"/>
-          <w:sz w:val="22"/>
-          <w:szCs w:val="22"/>
-        </w:rPr>
-      </w:pPr>
-      <w:r>
-        <w:rPr>
-          <w:rFonts w:ascii="Arial" w:eastAsia="Times New Roman" w:hAnsi="Arial" w:cs="Arial"/>
-          <w:color w:val="000000"/>
-          <w:sz w:val="22"/>
-          <w:szCs w:val="22"/>
-        </w:rPr>
-        <w:t>Type: Economic – Probably the main paper in this field</w:t>
-      </w:r>
-    </w:p>
-    <w:p>
-      <w:pPr>
-        <w:numPr>
-          <w:ilvl w:val="1"/>
-          <w:numId w:val="1"/>
-        </w:numPr>
-        <w:spacing w:before="100" w:beforeAutospacing="1" w:after="100" w:afterAutospacing="1"/>
-        <w:textAlignment w:val="baseline"/>
-        <w:rPr>
-          <w:rFonts w:ascii="Arial" w:eastAsia="Times New Roman" w:hAnsi="Arial" w:cs="Arial"/>
-          <w:color w:val="000000"/>
-          <w:sz w:val="22"/>
-          <w:szCs w:val="22"/>
-        </w:rPr>
-      </w:pPr>
-      <w:r>
-        <w:rPr>
-          <w:rFonts w:ascii="Arial" w:eastAsia="Times New Roman" w:hAnsi="Arial" w:cs="Arial"/>
-          <w:color w:val="000000"/>
-          <w:sz w:val="22"/>
-          <w:szCs w:val="22"/>
-        </w:rPr>
-        <w:t>Main Study: Uses propensity score matching to estimate the effects of Greek membership</w:t>
-      </w:r>
-    </w:p>
-    <w:p>
-      <w:pPr>
-        <w:numPr>
-          <w:ilvl w:val="1"/>
-          <w:numId w:val="1"/>
-        </w:numPr>
-        <w:spacing w:before="100" w:beforeAutospacing="1" w:after="100" w:afterAutospacing="1"/>
-        <w:textAlignment w:val="baseline"/>
-        <w:rPr>
-          <w:rFonts w:ascii="Arial" w:eastAsia="Times New Roman" w:hAnsi="Arial" w:cs="Arial"/>
-          <w:color w:val="000000"/>
-          <w:sz w:val="22"/>
-          <w:szCs w:val="22"/>
-        </w:rPr>
-      </w:pPr>
-      <w:r>
-        <w:rPr>
-          <w:rFonts w:ascii="Arial" w:eastAsia="Times New Roman" w:hAnsi="Arial" w:cs="Arial"/>
-          <w:color w:val="000000"/>
-          <w:sz w:val="22"/>
-          <w:szCs w:val="22"/>
-        </w:rPr>
-        <w:t>Main Results:</w:t>
-      </w:r>
-      <w:r>
-        <w:rPr>
-          <w:rFonts w:ascii="Arial" w:eastAsia="Times New Roman" w:hAnsi="Arial" w:cs="Arial"/>
-          <w:color w:val="000000"/>
-          <w:sz w:val="22"/>
-          <w:szCs w:val="22"/>
-        </w:rPr>
-        <w:tab/>
-      </w:r>
-    </w:p>
-    <w:p>
-      <w:pPr>
-        <w:numPr>
-          <w:ilvl w:val="2"/>
-          <w:numId w:val="1"/>
-        </w:numPr>
-        <w:spacing w:before="100" w:beforeAutospacing="1" w:after="100" w:afterAutospacing="1"/>
-        <w:textAlignment w:val="baseline"/>
-        <w:rPr>
-          <w:rFonts w:ascii="Arial" w:eastAsia="Times New Roman" w:hAnsi="Arial" w:cs="Arial"/>
-          <w:color w:val="000000"/>
-          <w:sz w:val="22"/>
-          <w:szCs w:val="22"/>
-        </w:rPr>
-      </w:pPr>
-      <w:r>
-        <w:rPr>
-          <w:rFonts w:ascii="Arial" w:eastAsia="Times New Roman" w:hAnsi="Arial" w:cs="Arial"/>
-          <w:color w:val="000000"/>
-          <w:sz w:val="22"/>
-          <w:szCs w:val="22"/>
-        </w:rPr>
-        <w:t xml:space="preserve">Find that membership increases the likelihood of graduation on time and graduate school aspirations. </w:t>
-      </w:r>
-    </w:p>
-    <w:p>
-      <w:pPr>
-        <w:numPr>
-          <w:ilvl w:val="2"/>
-          <w:numId w:val="1"/>
-        </w:numPr>
-        <w:spacing w:before="100" w:beforeAutospacing="1" w:after="100" w:afterAutospacing="1"/>
-        <w:textAlignment w:val="baseline"/>
-        <w:rPr>
-          <w:rFonts w:ascii="Arial" w:eastAsia="Times New Roman" w:hAnsi="Arial" w:cs="Arial"/>
-          <w:color w:val="000000"/>
-          <w:sz w:val="22"/>
-          <w:szCs w:val="22"/>
-        </w:rPr>
-      </w:pPr>
-      <w:r>
-        <w:rPr>
-          <w:rFonts w:ascii="Arial" w:eastAsia="Times New Roman" w:hAnsi="Arial" w:cs="Arial"/>
-          <w:color w:val="000000"/>
-          <w:sz w:val="22"/>
-          <w:szCs w:val="22"/>
-        </w:rPr>
-        <w:t xml:space="preserve">Finds that membership makes 14 percentage points. </w:t>
-      </w:r>
-    </w:p>
-    <w:p>
-      <w:pPr>
-        <w:numPr>
-          <w:ilvl w:val="2"/>
-          <w:numId w:val="1"/>
-        </w:numPr>
-        <w:spacing w:before="100" w:beforeAutospacing="1" w:after="100" w:afterAutospacing="1"/>
-        <w:textAlignment w:val="baseline"/>
-        <w:rPr>
-          <w:rFonts w:ascii="Arial" w:eastAsia="Times New Roman" w:hAnsi="Arial" w:cs="Arial"/>
-          <w:color w:val="000000"/>
-          <w:sz w:val="22"/>
-          <w:szCs w:val="22"/>
-        </w:rPr>
-      </w:pPr>
-      <w:r>
-        <w:rPr>
-          <w:rFonts w:ascii="Arial" w:eastAsia="Times New Roman" w:hAnsi="Arial" w:cs="Arial"/>
-          <w:color w:val="000000"/>
-          <w:sz w:val="22"/>
-          <w:szCs w:val="22"/>
-        </w:rPr>
-        <w:t>Small negative impact on grades.</w:t>
-      </w:r>
-    </w:p>
-    <w:p>
-      <w:pPr>
-        <w:numPr>
-          <w:ilvl w:val="1"/>
-          <w:numId w:val="1"/>
-        </w:numPr>
-        <w:spacing w:before="100" w:beforeAutospacing="1" w:after="100" w:afterAutospacing="1"/>
-        <w:textAlignment w:val="baseline"/>
-        <w:rPr>
-          <w:rFonts w:ascii="Arial" w:eastAsia="Times New Roman" w:hAnsi="Arial" w:cs="Arial"/>
-          <w:color w:val="000000"/>
-          <w:sz w:val="22"/>
-          <w:szCs w:val="22"/>
-        </w:rPr>
-      </w:pPr>
-      <w:r>
-        <w:rPr>
-          <w:rFonts w:ascii="Arial" w:eastAsia="Times New Roman" w:hAnsi="Arial" w:cs="Arial"/>
-          <w:color w:val="000000"/>
-          <w:sz w:val="22"/>
-          <w:szCs w:val="22"/>
-        </w:rPr>
-        <w:t>Data: Uses a longitudinal survey of college students from over 400 institutions.</w:t>
-      </w:r>
-    </w:p>
-    <w:p>
-      <w:pPr>
-        <w:numPr>
-          <w:ilvl w:val="2"/>
-          <w:numId w:val="1"/>
-        </w:numPr>
-        <w:spacing w:before="100" w:beforeAutospacing="1" w:after="100" w:afterAutospacing="1"/>
-        <w:textAlignment w:val="baseline"/>
-        <w:rPr>
-          <w:rFonts w:ascii="Arial" w:eastAsia="Times New Roman" w:hAnsi="Arial" w:cs="Arial"/>
-          <w:color w:val="000000"/>
-          <w:sz w:val="22"/>
-          <w:szCs w:val="22"/>
-        </w:rPr>
-      </w:pPr>
-      <w:r>
-        <w:rPr>
-          <w:rFonts w:ascii="Arial" w:eastAsia="Times New Roman" w:hAnsi="Arial" w:cs="Arial"/>
-          <w:color w:val="000000"/>
-          <w:sz w:val="22"/>
-          <w:szCs w:val="22"/>
-        </w:rPr>
-        <w:t>Higher Education Research Institute surveys (1994-1999)</w:t>
-      </w:r>
-    </w:p>
-    <w:p>
-      <w:pPr>
-        <w:numPr>
-          <w:ilvl w:val="1"/>
-          <w:numId w:val="1"/>
-        </w:numPr>
-        <w:spacing w:before="100" w:beforeAutospacing="1" w:after="100" w:afterAutospacing="1"/>
-        <w:textAlignment w:val="baseline"/>
-        <w:rPr>
-          <w:rFonts w:ascii="Arial" w:eastAsia="Times New Roman" w:hAnsi="Arial" w:cs="Arial"/>
-          <w:color w:val="000000"/>
-          <w:sz w:val="22"/>
-          <w:szCs w:val="22"/>
-        </w:rPr>
-      </w:pPr>
-      <w:r>
-        <w:rPr>
-          <w:rFonts w:ascii="Arial" w:eastAsia="Times New Roman" w:hAnsi="Arial" w:cs="Arial"/>
-          <w:color w:val="000000"/>
-          <w:sz w:val="22"/>
-          <w:szCs w:val="22"/>
-        </w:rPr>
-        <w:t xml:space="preserve">Fraternity members are about 14 percentage points more likely to report they drink beer “frequently” while sorority members </w:t>
-      </w:r>
-      <w:proofErr w:type="gramStart"/>
-      <w:r>
-        <w:rPr>
-          <w:rFonts w:ascii="Arial" w:eastAsia="Times New Roman" w:hAnsi="Arial" w:cs="Arial"/>
-          <w:color w:val="000000"/>
-          <w:sz w:val="22"/>
-          <w:szCs w:val="22"/>
-        </w:rPr>
-        <w:t>is</w:t>
-      </w:r>
-      <w:proofErr w:type="gramEnd"/>
-      <w:r>
-        <w:rPr>
-          <w:rFonts w:ascii="Arial" w:eastAsia="Times New Roman" w:hAnsi="Arial" w:cs="Arial"/>
-          <w:color w:val="000000"/>
-          <w:sz w:val="22"/>
-          <w:szCs w:val="22"/>
-        </w:rPr>
-        <w:t xml:space="preserve"> about 9 percent points.</w:t>
-      </w:r>
-    </w:p>
-    <w:p>
-      <w:pPr>
-        <w:numPr>
-          <w:ilvl w:val="1"/>
-          <w:numId w:val="1"/>
-        </w:numPr>
-        <w:spacing w:before="100" w:beforeAutospacing="1" w:after="100" w:afterAutospacing="1"/>
-        <w:textAlignment w:val="baseline"/>
-        <w:rPr>
-          <w:rFonts w:ascii="Arial" w:eastAsia="Times New Roman" w:hAnsi="Arial" w:cs="Arial"/>
-          <w:color w:val="000000"/>
-          <w:sz w:val="22"/>
-          <w:szCs w:val="22"/>
-        </w:rPr>
-      </w:pPr>
-      <w:r>
-        <w:rPr>
-          <w:rFonts w:ascii="Arial" w:eastAsia="Times New Roman" w:hAnsi="Arial" w:cs="Arial"/>
-          <w:color w:val="000000"/>
-          <w:sz w:val="22"/>
-          <w:szCs w:val="22"/>
-        </w:rPr>
         <w:lastRenderedPageBreak/>
-        <w:t>Other Results</w:t>
-      </w:r>
-    </w:p>
-    <w:p>
-      <w:pPr>
-        <w:numPr>
-          <w:ilvl w:val="2"/>
-          <w:numId w:val="1"/>
-        </w:numPr>
-        <w:spacing w:before="100" w:beforeAutospacing="1" w:after="100" w:afterAutospacing="1"/>
-        <w:textAlignment w:val="baseline"/>
-        <w:rPr>
-          <w:rFonts w:ascii="Arial" w:eastAsia="Times New Roman" w:hAnsi="Arial" w:cs="Arial"/>
-          <w:color w:val="000000"/>
-          <w:sz w:val="22"/>
-          <w:szCs w:val="22"/>
-        </w:rPr>
-      </w:pPr>
-      <w:r>
-        <w:rPr>
-          <w:rFonts w:ascii="Arial" w:eastAsia="Times New Roman" w:hAnsi="Arial" w:cs="Arial"/>
-          <w:color w:val="000000"/>
-          <w:sz w:val="22"/>
-          <w:szCs w:val="22"/>
-        </w:rPr>
-        <w:t>Fraternity members spend about 1.9 hours per week more than non-Greeks partying.</w:t>
-      </w:r>
-    </w:p>
-    <w:p>
-      <w:pPr>
-        <w:numPr>
-          <w:ilvl w:val="2"/>
-          <w:numId w:val="1"/>
-        </w:numPr>
-        <w:spacing w:before="100" w:beforeAutospacing="1" w:after="100" w:afterAutospacing="1"/>
-        <w:textAlignment w:val="baseline"/>
-        <w:rPr>
-          <w:rFonts w:ascii="Arial" w:eastAsia="Times New Roman" w:hAnsi="Arial" w:cs="Arial"/>
-          <w:color w:val="000000"/>
-          <w:sz w:val="22"/>
-          <w:szCs w:val="22"/>
-        </w:rPr>
-      </w:pPr>
-      <w:r>
-        <w:rPr>
-          <w:rFonts w:ascii="Arial" w:eastAsia="Times New Roman" w:hAnsi="Arial" w:cs="Arial"/>
-          <w:color w:val="000000"/>
-          <w:sz w:val="22"/>
-          <w:szCs w:val="22"/>
-        </w:rPr>
-        <w:t>Included analysis from over 450 American colleges and universities</w:t>
-      </w:r>
-    </w:p>
-    <w:p>
-      <w:pPr>
-        <w:numPr>
-          <w:ilvl w:val="2"/>
-          <w:numId w:val="1"/>
-        </w:numPr>
-        <w:spacing w:before="100" w:beforeAutospacing="1" w:after="100" w:afterAutospacing="1"/>
-        <w:textAlignment w:val="baseline"/>
-        <w:rPr>
-          <w:rFonts w:ascii="Arial" w:eastAsia="Times New Roman" w:hAnsi="Arial" w:cs="Arial"/>
-          <w:color w:val="000000"/>
-          <w:sz w:val="22"/>
-          <w:szCs w:val="22"/>
-        </w:rPr>
-      </w:pPr>
-      <w:r>
-        <w:rPr>
-          <w:rFonts w:ascii="Arial" w:eastAsia="Times New Roman" w:hAnsi="Arial" w:cs="Arial"/>
-          <w:color w:val="000000"/>
-          <w:sz w:val="22"/>
-          <w:szCs w:val="22"/>
-        </w:rPr>
-        <w:t xml:space="preserve">Fraternities are predominantly white, spend approximately 2 hours more per week partying, spend approximately 2 hours more per week socialization with friends, drink more, and parent’s income is </w:t>
-      </w:r>
-      <w:proofErr w:type="gramStart"/>
-      <w:r>
-        <w:rPr>
-          <w:rFonts w:ascii="Arial" w:eastAsia="Times New Roman" w:hAnsi="Arial" w:cs="Arial"/>
-          <w:color w:val="000000"/>
-          <w:sz w:val="22"/>
-          <w:szCs w:val="22"/>
-        </w:rPr>
-        <w:t>higher</w:t>
-      </w:r>
-      <w:proofErr w:type="gramEnd"/>
-      <w:r>
-        <w:rPr>
-          <w:rFonts w:ascii="Arial" w:eastAsia="Times New Roman" w:hAnsi="Arial" w:cs="Arial"/>
-          <w:color w:val="000000"/>
-          <w:sz w:val="22"/>
-          <w:szCs w:val="22"/>
-        </w:rPr>
-        <w:t xml:space="preserve"> and level of schooling is higher.</w:t>
-      </w:r>
-    </w:p>
-    <w:p>
-      <w:pPr>
-        <w:numPr>
-          <w:ilvl w:val="1"/>
-          <w:numId w:val="1"/>
-        </w:numPr>
-        <w:spacing w:before="100" w:beforeAutospacing="1" w:after="100" w:afterAutospacing="1"/>
-        <w:textAlignment w:val="baseline"/>
-        <w:rPr>
-          <w:rFonts w:ascii="Arial" w:eastAsia="Times New Roman" w:hAnsi="Arial" w:cs="Arial"/>
-          <w:color w:val="000000"/>
-          <w:sz w:val="22"/>
-          <w:szCs w:val="22"/>
-        </w:rPr>
-      </w:pPr>
-      <w:r>
-        <w:rPr>
-          <w:rFonts w:ascii="Arial" w:eastAsia="Times New Roman" w:hAnsi="Arial" w:cs="Arial"/>
-          <w:color w:val="000000"/>
-          <w:sz w:val="22"/>
-          <w:szCs w:val="22"/>
-        </w:rPr>
-        <w:t>Downfalls:</w:t>
-      </w:r>
-    </w:p>
-    <w:p>
-      <w:pPr>
-        <w:numPr>
-          <w:ilvl w:val="2"/>
-          <w:numId w:val="1"/>
-        </w:numPr>
-        <w:spacing w:before="100" w:beforeAutospacing="1" w:after="100" w:afterAutospacing="1"/>
-        <w:textAlignment w:val="baseline"/>
-        <w:rPr>
-          <w:rFonts w:ascii="Arial" w:eastAsia="Times New Roman" w:hAnsi="Arial" w:cs="Arial"/>
-          <w:color w:val="000000"/>
-          <w:sz w:val="22"/>
-          <w:szCs w:val="22"/>
-        </w:rPr>
-      </w:pPr>
-      <w:r>
-        <w:rPr>
-          <w:rFonts w:ascii="Arial" w:eastAsia="Times New Roman" w:hAnsi="Arial" w:cs="Arial"/>
-          <w:color w:val="000000"/>
-          <w:sz w:val="22"/>
-          <w:szCs w:val="22"/>
-        </w:rPr>
         <w:t>Since only matches on observables, Greek membership is still not random.</w:t>
       </w:r>
       <w:r>

</xml_diff>